<commit_message>
Question 2...ne peut pas être aussi simple que ça.
</commit_message>
<xml_diff>
--- a/TP3/TP3 - solution.docx
+++ b/TP3/TP3 - solution.docx
@@ -10254,7 +10254,6 @@
         <w:rPr>
           <w:rFonts w:ascii="Cambria Math" w:eastAsiaTheme="minorEastAsia" w:hAnsi="Cambria Math"/>
           <w:i/>
-          <w:iCs/>
           <w:lang w:val="fr-CA"/>
         </w:rPr>
       </w:pPr>
@@ -10325,8 +10324,37 @@
             <w:rFonts w:ascii="Cambria Math"/>
             <w:lang w:val="fr-CA"/>
           </w:rPr>
-          <m:t>=k</m:t>
+          <m:t>=</m:t>
         </m:r>
+        <m:sSub>
+          <m:sSubPr>
+            <m:ctrlPr>
+              <w:rPr>
+                <w:rFonts w:ascii="Cambria Math"/>
+                <w:i/>
+                <w:lang w:val="fr-CA"/>
+              </w:rPr>
+            </m:ctrlPr>
+          </m:sSubPr>
+          <m:e>
+            <m:r>
+              <w:rPr>
+                <w:rFonts w:ascii="Cambria Math"/>
+                <w:lang w:val="fr-CA"/>
+              </w:rPr>
+              <m:t>k</m:t>
+            </m:r>
+          </m:e>
+          <m:sub>
+            <m:r>
+              <w:rPr>
+                <w:rFonts w:ascii="Cambria Math"/>
+                <w:lang w:val="fr-CA"/>
+              </w:rPr>
+              <m:t>a</m:t>
+            </m:r>
+          </m:sub>
+        </m:sSub>
         <m:d>
           <m:dPr>
             <m:ctrlPr>
@@ -10432,7 +10460,43 @@
             <w:rFonts w:ascii="Cambria Math"/>
             <w:lang w:val="fr-CA"/>
           </w:rPr>
-          <m:t>+k(</m:t>
+          <m:t>+</m:t>
+        </m:r>
+        <m:sSub>
+          <m:sSubPr>
+            <m:ctrlPr>
+              <w:rPr>
+                <w:rFonts w:ascii="Cambria Math"/>
+                <w:i/>
+                <w:lang w:val="fr-CA"/>
+              </w:rPr>
+            </m:ctrlPr>
+          </m:sSubPr>
+          <m:e>
+            <m:r>
+              <w:rPr>
+                <w:rFonts w:ascii="Cambria Math"/>
+                <w:lang w:val="fr-CA"/>
+              </w:rPr>
+              <m:t>k</m:t>
+            </m:r>
+          </m:e>
+          <m:sub>
+            <m:r>
+              <w:rPr>
+                <w:rFonts w:ascii="Cambria Math"/>
+                <w:lang w:val="fr-CA"/>
+              </w:rPr>
+              <m:t>b</m:t>
+            </m:r>
+          </m:sub>
+        </m:sSub>
+        <m:r>
+          <w:rPr>
+            <w:rFonts w:ascii="Cambria Math"/>
+            <w:lang w:val="fr-CA"/>
+          </w:rPr>
+          <m:t>(</m:t>
         </m:r>
         <m:sSub>
           <m:sSubPr>
@@ -10532,6 +10596,84 @@
     </w:p>
     <w:p>
       <w:pPr>
+        <w:tabs>
+          <w:tab w:val="left" w:pos="1134"/>
+          <w:tab w:val="center" w:pos="4678"/>
+        </w:tabs>
+        <w:spacing w:after="0" w:line="240" w:lineRule="auto"/>
+        <w:jc w:val="center"/>
+        <w:rPr>
+          <w:rFonts w:ascii="Cambria Math" w:eastAsiaTheme="minorEastAsia" w:hAnsi="Cambria Math"/>
+          <w:i/>
+          <w:iCs/>
+          <w:lang w:val="fr-CA"/>
+        </w:rPr>
+      </w:pPr>
+    </w:p>
+    <w:p>
+      <w:pPr>
+        <w:tabs>
+          <w:tab w:val="left" w:pos="1134"/>
+          <w:tab w:val="center" w:pos="4678"/>
+        </w:tabs>
+        <w:spacing w:after="0" w:line="240" w:lineRule="auto"/>
+        <w:jc w:val="center"/>
+        <w:rPr>
+          <w:rFonts w:ascii="Cambria Math" w:hAnsi="Cambria Math"/>
+          <w:iCs/>
+          <w:lang w:val="fr-CA"/>
+        </w:rPr>
+      </w:pPr>
+      <m:oMathPara>
+        <m:oMath>
+          <m:r>
+            <w:rPr>
+              <w:rFonts w:ascii="Cambria Math" w:eastAsiaTheme="minorEastAsia" w:hAnsi="Cambria Math"/>
+              <w:lang w:val="fr-CA"/>
+            </w:rPr>
+            <m:t>k</m:t>
+          </m:r>
+          <m:r>
+            <m:rPr>
+              <m:sty m:val="p"/>
+            </m:rPr>
+            <w:rPr>
+              <w:rFonts w:ascii="Cambria Math" w:hAnsi="Cambria Math"/>
+              <w:lang w:val="fr-CA"/>
+            </w:rPr>
+            <m:t xml:space="preserve"> </m:t>
+          </m:r>
+          <m:d>
+            <m:dPr>
+              <m:ctrlPr>
+                <w:rPr>
+                  <w:rFonts w:ascii="Cambria Math"/>
+                  <w:lang w:val="fr-CA"/>
+                </w:rPr>
+              </m:ctrlPr>
+            </m:dPr>
+            <m:e>
+              <m:r>
+                <w:rPr>
+                  <w:rFonts w:ascii="Cambria Math"/>
+                  <w:lang w:val="fr-CA"/>
+                </w:rPr>
+                <m:t>x, x</m:t>
+              </m:r>
+              <m:r>
+                <w:rPr>
+                  <w:rFonts w:ascii="Cambria Math"/>
+                  <w:lang w:val="fr-CA"/>
+                </w:rPr>
+                <m:t>'</m:t>
+              </m:r>
+            </m:e>
+          </m:d>
+        </m:oMath>
+      </m:oMathPara>
+    </w:p>
+    <w:p>
+      <w:pPr>
         <w:pStyle w:val="ListParagraph"/>
         <w:tabs>
           <w:tab w:val="left" w:pos="1134"/>
@@ -10560,6 +10702,1124 @@
           <w:lang w:val="fr-CA"/>
         </w:rPr>
         <w:t>&lt;=&gt;</w:t>
+      </w:r>
+    </w:p>
+    <w:p>
+      <w:pPr>
+        <w:pStyle w:val="ListParagraph"/>
+        <w:tabs>
+          <w:tab w:val="left" w:pos="1134"/>
+          <w:tab w:val="center" w:pos="4678"/>
+          <w:tab w:val="right" w:pos="9356"/>
+        </w:tabs>
+        <w:spacing w:after="0" w:line="240" w:lineRule="auto"/>
+        <w:rPr>
+          <w:rFonts w:ascii="Cambria Math" w:hAnsi="Cambria Math"/>
+          <w:iCs/>
+          <w:lang w:val="fr-CA"/>
+        </w:rPr>
+      </w:pPr>
+      <w:r>
+        <w:rPr>
+          <w:rFonts w:ascii="Cambria Math" w:hAnsi="Cambria Math"/>
+          <w:iCs/>
+          <w:lang w:val="fr-CA"/>
+        </w:rPr>
+        <w:lastRenderedPageBreak/>
+        <w:tab/>
+      </w:r>
+      <w:r>
+        <w:rPr>
+          <w:rFonts w:ascii="Cambria Math" w:hAnsi="Cambria Math"/>
+          <w:iCs/>
+          <w:lang w:val="fr-CA"/>
+        </w:rPr>
+        <w:tab/>
+      </w:r>
+      <m:oMath>
+        <m:sSup>
+          <m:sSupPr>
+            <m:ctrlPr>
+              <w:rPr>
+                <w:rFonts w:ascii="Cambria Math" w:eastAsiaTheme="minorEastAsia" w:hAnsi="Cambria Math"/>
+                <w:i/>
+                <w:iCs/>
+                <w:lang w:val="fr-CA"/>
+              </w:rPr>
+            </m:ctrlPr>
+          </m:sSupPr>
+          <m:e>
+            <m:r>
+              <w:rPr>
+                <w:rFonts w:ascii="Cambria Math" w:eastAsiaTheme="minorEastAsia" w:hAnsi="Cambria Math"/>
+                <w:lang w:val="fr-CA"/>
+              </w:rPr>
+              <m:t>x</m:t>
+            </m:r>
+          </m:e>
+          <m:sup>
+            <m:r>
+              <w:rPr>
+                <w:rFonts w:ascii="Cambria Math" w:eastAsiaTheme="minorEastAsia" w:hAnsi="Cambria Math"/>
+                <w:lang w:val="fr-CA"/>
+              </w:rPr>
+              <m:t>T</m:t>
+            </m:r>
+          </m:sup>
+        </m:sSup>
+        <m:r>
+          <w:rPr>
+            <w:rFonts w:ascii="Cambria Math" w:eastAsiaTheme="minorEastAsia" w:hAnsi="Cambria Math"/>
+            <w:lang w:val="fr-CA"/>
+          </w:rPr>
+          <m:t>x'</m:t>
+        </m:r>
+      </m:oMath>
+      <w:r>
+        <w:rPr>
+          <w:rFonts w:ascii="Cambria Math" w:eastAsiaTheme="minorEastAsia" w:hAnsi="Cambria Math"/>
+          <w:iCs/>
+          <w:lang w:val="fr-CA"/>
+        </w:rPr>
+        <w:tab/>
+      </w:r>
+      <w:proofErr w:type="gramStart"/>
+      <w:r>
+        <w:rPr>
+          <w:rFonts w:ascii="Cambria Math" w:eastAsiaTheme="minorEastAsia" w:hAnsi="Cambria Math"/>
+          <w:iCs/>
+          <w:lang w:val="fr-CA"/>
+        </w:rPr>
+        <w:t>par</w:t>
+      </w:r>
+      <w:proofErr w:type="gramEnd"/>
+      <w:r>
+        <w:rPr>
+          <w:rFonts w:ascii="Cambria Math" w:eastAsiaTheme="minorEastAsia" w:hAnsi="Cambria Math"/>
+          <w:iCs/>
+          <w:lang w:val="fr-CA"/>
+        </w:rPr>
+        <w:t xml:space="preserve"> définition</w:t>
+      </w:r>
+    </w:p>
+    <w:p>
+      <w:pPr>
+        <w:pStyle w:val="ListParagraph"/>
+        <w:tabs>
+          <w:tab w:val="left" w:pos="1134"/>
+          <w:tab w:val="center" w:pos="4678"/>
+          <w:tab w:val="right" w:pos="9356"/>
+        </w:tabs>
+        <w:spacing w:after="0" w:line="240" w:lineRule="auto"/>
+        <w:rPr>
+          <w:rFonts w:ascii="Cambria Math" w:hAnsi="Cambria Math"/>
+          <w:iCs/>
+          <w:lang w:val="fr-CA"/>
+        </w:rPr>
+      </w:pPr>
+      <w:r>
+        <w:rPr>
+          <w:rFonts w:ascii="Cambria Math" w:hAnsi="Cambria Math"/>
+          <w:iCs/>
+          <w:lang w:val="fr-CA"/>
+        </w:rPr>
+        <w:tab/>
+      </w:r>
+      <w:r>
+        <w:rPr>
+          <w:rFonts w:ascii="Cambria Math" w:hAnsi="Cambria Math"/>
+          <w:iCs/>
+          <w:lang w:val="fr-CA"/>
+        </w:rPr>
+        <w:t>&lt;=&gt;</w:t>
+      </w:r>
+    </w:p>
+    <w:p>
+      <w:pPr>
+        <w:pStyle w:val="ListParagraph"/>
+        <w:tabs>
+          <w:tab w:val="left" w:pos="1134"/>
+          <w:tab w:val="center" w:pos="4678"/>
+          <w:tab w:val="right" w:pos="9356"/>
+        </w:tabs>
+        <w:spacing w:after="0" w:line="240" w:lineRule="auto"/>
+        <w:rPr>
+          <w:rFonts w:ascii="Cambria Math" w:hAnsi="Cambria Math"/>
+          <w:iCs/>
+          <w:lang w:val="fr-CA"/>
+        </w:rPr>
+      </w:pPr>
+      <w:r>
+        <w:rPr>
+          <w:rFonts w:ascii="Cambria Math" w:hAnsi="Cambria Math"/>
+          <w:iCs/>
+          <w:lang w:val="fr-CA"/>
+        </w:rPr>
+        <w:tab/>
+      </w:r>
+      <w:r>
+        <w:rPr>
+          <w:rFonts w:ascii="Cambria Math" w:hAnsi="Cambria Math"/>
+          <w:iCs/>
+          <w:lang w:val="fr-CA"/>
+        </w:rPr>
+        <w:tab/>
+      </w:r>
+      <m:oMath>
+        <m:sSup>
+          <m:sSupPr>
+            <m:ctrlPr>
+              <w:rPr>
+                <w:rFonts w:ascii="Cambria Math" w:eastAsiaTheme="minorEastAsia" w:hAnsi="Cambria Math"/>
+                <w:i/>
+                <w:iCs/>
+                <w:lang w:val="fr-CA"/>
+              </w:rPr>
+            </m:ctrlPr>
+          </m:sSupPr>
+          <m:e>
+            <m:d>
+              <m:dPr>
+                <m:ctrlPr>
+                  <w:rPr>
+                    <w:rFonts w:ascii="Cambria Math" w:eastAsiaTheme="minorEastAsia" w:hAnsi="Cambria Math"/>
+                    <w:i/>
+                    <w:iCs/>
+                    <w:lang w:val="fr-CA"/>
+                  </w:rPr>
+                </m:ctrlPr>
+              </m:dPr>
+              <m:e>
+                <m:sSub>
+                  <m:sSubPr>
+                    <m:ctrlPr>
+                      <w:rPr>
+                        <w:rFonts w:ascii="Cambria Math"/>
+                        <w:i/>
+                        <w:lang w:val="fr-CA"/>
+                      </w:rPr>
+                    </m:ctrlPr>
+                  </m:sSubPr>
+                  <m:e>
+                    <m:r>
+                      <w:rPr>
+                        <w:rFonts w:ascii="Cambria Math"/>
+                        <w:lang w:val="fr-CA"/>
+                      </w:rPr>
+                      <m:t>x</m:t>
+                    </m:r>
+                  </m:e>
+                  <m:sub>
+                    <m:r>
+                      <w:rPr>
+                        <w:rFonts w:ascii="Cambria Math"/>
+                        <w:lang w:val="fr-CA"/>
+                      </w:rPr>
+                      <m:t>a</m:t>
+                    </m:r>
+                  </m:sub>
+                </m:sSub>
+                <m:r>
+                  <w:rPr>
+                    <w:rFonts w:ascii="Cambria Math"/>
+                    <w:lang w:val="fr-CA"/>
+                  </w:rPr>
+                  <m:t>,</m:t>
+                </m:r>
+                <m:sSub>
+                  <m:sSubPr>
+                    <m:ctrlPr>
+                      <w:rPr>
+                        <w:rFonts w:ascii="Cambria Math"/>
+                        <w:i/>
+                        <w:lang w:val="fr-CA"/>
+                      </w:rPr>
+                    </m:ctrlPr>
+                  </m:sSubPr>
+                  <m:e>
+                    <m:r>
+                      <w:rPr>
+                        <w:rFonts w:ascii="Cambria Math"/>
+                        <w:lang w:val="fr-CA"/>
+                      </w:rPr>
+                      <m:t>x</m:t>
+                    </m:r>
+                  </m:e>
+                  <m:sub>
+                    <m:r>
+                      <w:rPr>
+                        <w:rFonts w:ascii="Cambria Math"/>
+                        <w:lang w:val="fr-CA"/>
+                      </w:rPr>
+                      <m:t>b</m:t>
+                    </m:r>
+                  </m:sub>
+                </m:sSub>
+              </m:e>
+            </m:d>
+          </m:e>
+          <m:sup>
+            <m:r>
+              <w:rPr>
+                <w:rFonts w:ascii="Cambria Math" w:eastAsiaTheme="minorEastAsia" w:hAnsi="Cambria Math"/>
+                <w:lang w:val="fr-CA"/>
+              </w:rPr>
+              <m:t>T</m:t>
+            </m:r>
+          </m:sup>
+        </m:sSup>
+        <m:d>
+          <m:dPr>
+            <m:ctrlPr>
+              <w:rPr>
+                <w:rFonts w:ascii="Cambria Math" w:eastAsiaTheme="minorEastAsia" w:hAnsi="Cambria Math"/>
+                <w:i/>
+                <w:iCs/>
+                <w:lang w:val="fr-CA"/>
+              </w:rPr>
+            </m:ctrlPr>
+          </m:dPr>
+          <m:e>
+            <m:sSub>
+              <m:sSubPr>
+                <m:ctrlPr>
+                  <w:rPr>
+                    <w:rFonts w:ascii="Cambria Math"/>
+                    <w:i/>
+                    <w:lang w:val="fr-CA"/>
+                  </w:rPr>
+                </m:ctrlPr>
+              </m:sSubPr>
+              <m:e>
+                <m:r>
+                  <w:rPr>
+                    <w:rFonts w:ascii="Cambria Math"/>
+                    <w:lang w:val="fr-CA"/>
+                  </w:rPr>
+                  <m:t>x</m:t>
+                </m:r>
+              </m:e>
+              <m:sub>
+                <m:r>
+                  <w:rPr>
+                    <w:rFonts w:ascii="Cambria Math"/>
+                    <w:lang w:val="fr-CA"/>
+                  </w:rPr>
+                  <m:t>a</m:t>
+                </m:r>
+              </m:sub>
+            </m:sSub>
+            <m:r>
+              <w:rPr>
+                <w:rFonts w:ascii="Cambria Math"/>
+                <w:lang w:val="fr-CA"/>
+              </w:rPr>
+              <m:t>,</m:t>
+            </m:r>
+            <m:sSub>
+              <m:sSubPr>
+                <m:ctrlPr>
+                  <w:rPr>
+                    <w:rFonts w:ascii="Cambria Math"/>
+                    <w:i/>
+                    <w:lang w:val="fr-CA"/>
+                  </w:rPr>
+                </m:ctrlPr>
+              </m:sSubPr>
+              <m:e>
+                <m:r>
+                  <w:rPr>
+                    <w:rFonts w:ascii="Cambria Math"/>
+                    <w:lang w:val="fr-CA"/>
+                  </w:rPr>
+                  <m:t>x</m:t>
+                </m:r>
+              </m:e>
+              <m:sub>
+                <m:r>
+                  <w:rPr>
+                    <w:rFonts w:ascii="Cambria Math"/>
+                    <w:lang w:val="fr-CA"/>
+                  </w:rPr>
+                  <m:t>b</m:t>
+                </m:r>
+              </m:sub>
+            </m:sSub>
+          </m:e>
+        </m:d>
+        <m:r>
+          <w:rPr>
+            <w:rFonts w:ascii="Cambria Math" w:eastAsiaTheme="minorEastAsia" w:hAnsi="Cambria Math"/>
+            <w:lang w:val="fr-CA"/>
+          </w:rPr>
+          <m:t>'</m:t>
+        </m:r>
+      </m:oMath>
+      <w:r>
+        <w:rPr>
+          <w:rFonts w:ascii="Cambria Math" w:eastAsiaTheme="minorEastAsia" w:hAnsi="Cambria Math"/>
+          <w:iCs/>
+          <w:lang w:val="fr-CA"/>
+        </w:rPr>
+        <w:tab/>
+      </w:r>
+      <w:proofErr w:type="gramStart"/>
+      <w:r>
+        <w:rPr>
+          <w:rFonts w:ascii="Cambria Math" w:eastAsiaTheme="minorEastAsia" w:hAnsi="Cambria Math"/>
+          <w:iCs/>
+          <w:lang w:val="fr-CA"/>
+        </w:rPr>
+        <w:t>puisque</w:t>
+      </w:r>
+      <w:proofErr w:type="gramEnd"/>
+      <w:r>
+        <w:rPr>
+          <w:rFonts w:ascii="Cambria Math" w:eastAsiaTheme="minorEastAsia" w:hAnsi="Cambria Math"/>
+          <w:iCs/>
+          <w:lang w:val="fr-CA"/>
+        </w:rPr>
+        <w:t xml:space="preserve"> </w:t>
+      </w:r>
+      <m:oMath>
+        <m:r>
+          <w:rPr>
+            <w:rFonts w:ascii="Cambria Math" w:eastAsiaTheme="minorEastAsia" w:hAnsi="Cambria Math"/>
+            <w:lang w:val="fr-CA"/>
+          </w:rPr>
+          <m:t>x=</m:t>
+        </m:r>
+        <m:d>
+          <m:dPr>
+            <m:ctrlPr>
+              <w:rPr>
+                <w:rFonts w:ascii="Cambria Math" w:eastAsiaTheme="minorEastAsia" w:hAnsi="Cambria Math"/>
+                <w:i/>
+                <w:iCs/>
+                <w:lang w:val="fr-CA"/>
+              </w:rPr>
+            </m:ctrlPr>
+          </m:dPr>
+          <m:e>
+            <m:sSub>
+              <m:sSubPr>
+                <m:ctrlPr>
+                  <w:rPr>
+                    <w:rFonts w:ascii="Cambria Math"/>
+                    <w:i/>
+                    <w:lang w:val="fr-CA"/>
+                  </w:rPr>
+                </m:ctrlPr>
+              </m:sSubPr>
+              <m:e>
+                <m:r>
+                  <w:rPr>
+                    <w:rFonts w:ascii="Cambria Math"/>
+                    <w:lang w:val="fr-CA"/>
+                  </w:rPr>
+                  <m:t>x</m:t>
+                </m:r>
+              </m:e>
+              <m:sub>
+                <m:r>
+                  <w:rPr>
+                    <w:rFonts w:ascii="Cambria Math"/>
+                    <w:lang w:val="fr-CA"/>
+                  </w:rPr>
+                  <m:t>a</m:t>
+                </m:r>
+              </m:sub>
+            </m:sSub>
+            <m:r>
+              <w:rPr>
+                <w:rFonts w:ascii="Cambria Math"/>
+                <w:lang w:val="fr-CA"/>
+              </w:rPr>
+              <m:t>,</m:t>
+            </m:r>
+            <m:sSub>
+              <m:sSubPr>
+                <m:ctrlPr>
+                  <w:rPr>
+                    <w:rFonts w:ascii="Cambria Math"/>
+                    <w:i/>
+                    <w:lang w:val="fr-CA"/>
+                  </w:rPr>
+                </m:ctrlPr>
+              </m:sSubPr>
+              <m:e>
+                <m:r>
+                  <w:rPr>
+                    <w:rFonts w:ascii="Cambria Math"/>
+                    <w:lang w:val="fr-CA"/>
+                  </w:rPr>
+                  <m:t>x</m:t>
+                </m:r>
+              </m:e>
+              <m:sub>
+                <m:r>
+                  <w:rPr>
+                    <w:rFonts w:ascii="Cambria Math"/>
+                    <w:lang w:val="fr-CA"/>
+                  </w:rPr>
+                  <m:t>b</m:t>
+                </m:r>
+              </m:sub>
+            </m:sSub>
+            <m:ctrlPr>
+              <w:rPr>
+                <w:rFonts w:ascii="Cambria Math"/>
+                <w:i/>
+                <w:lang w:val="fr-CA"/>
+              </w:rPr>
+            </m:ctrlPr>
+          </m:e>
+        </m:d>
+      </m:oMath>
+    </w:p>
+    <w:p>
+      <w:pPr>
+        <w:pStyle w:val="ListParagraph"/>
+        <w:tabs>
+          <w:tab w:val="left" w:pos="1134"/>
+          <w:tab w:val="center" w:pos="4678"/>
+          <w:tab w:val="right" w:pos="9356"/>
+        </w:tabs>
+        <w:spacing w:after="0" w:line="240" w:lineRule="auto"/>
+        <w:rPr>
+          <w:rFonts w:ascii="Cambria Math" w:hAnsi="Cambria Math"/>
+          <w:iCs/>
+          <w:lang w:val="fr-CA"/>
+        </w:rPr>
+      </w:pPr>
+      <w:r>
+        <w:rPr>
+          <w:rFonts w:ascii="Cambria Math" w:hAnsi="Cambria Math"/>
+          <w:iCs/>
+          <w:lang w:val="fr-CA"/>
+        </w:rPr>
+        <w:tab/>
+      </w:r>
+      <w:r>
+        <w:rPr>
+          <w:rFonts w:ascii="Cambria Math" w:hAnsi="Cambria Math"/>
+          <w:iCs/>
+          <w:lang w:val="fr-CA"/>
+        </w:rPr>
+        <w:t>&lt;=&gt;</w:t>
+      </w:r>
+    </w:p>
+    <w:p>
+      <w:pPr>
+        <w:pStyle w:val="ListParagraph"/>
+        <w:tabs>
+          <w:tab w:val="left" w:pos="1134"/>
+          <w:tab w:val="center" w:pos="4678"/>
+          <w:tab w:val="right" w:pos="9356"/>
+        </w:tabs>
+        <w:spacing w:after="0" w:line="240" w:lineRule="auto"/>
+        <w:rPr>
+          <w:rFonts w:ascii="Cambria Math" w:hAnsi="Cambria Math"/>
+          <w:iCs/>
+          <w:lang w:val="fr-CA"/>
+        </w:rPr>
+      </w:pPr>
+      <w:r>
+        <w:rPr>
+          <w:rFonts w:ascii="Cambria Math" w:hAnsi="Cambria Math"/>
+          <w:iCs/>
+          <w:lang w:val="fr-CA"/>
+        </w:rPr>
+        <w:tab/>
+      </w:r>
+      <w:r>
+        <w:rPr>
+          <w:rFonts w:ascii="Cambria Math" w:hAnsi="Cambria Math"/>
+          <w:iCs/>
+          <w:lang w:val="fr-CA"/>
+        </w:rPr>
+        <w:tab/>
+      </w:r>
+      <m:oMath>
+        <m:sSup>
+          <m:sSupPr>
+            <m:ctrlPr>
+              <w:rPr>
+                <w:rFonts w:ascii="Cambria Math" w:eastAsiaTheme="minorEastAsia" w:hAnsi="Cambria Math"/>
+                <w:i/>
+                <w:iCs/>
+                <w:lang w:val="fr-CA"/>
+              </w:rPr>
+            </m:ctrlPr>
+          </m:sSupPr>
+          <m:e>
+            <m:sSub>
+              <m:sSubPr>
+                <m:ctrlPr>
+                  <w:rPr>
+                    <w:rFonts w:ascii="Cambria Math"/>
+                    <w:i/>
+                    <w:lang w:val="fr-CA"/>
+                  </w:rPr>
+                </m:ctrlPr>
+              </m:sSubPr>
+              <m:e>
+                <m:r>
+                  <w:rPr>
+                    <w:rFonts w:ascii="Cambria Math"/>
+                    <w:lang w:val="fr-CA"/>
+                  </w:rPr>
+                  <m:t>x</m:t>
+                </m:r>
+              </m:e>
+              <m:sub>
+                <m:r>
+                  <w:rPr>
+                    <w:rFonts w:ascii="Cambria Math"/>
+                    <w:lang w:val="fr-CA"/>
+                  </w:rPr>
+                  <m:t>a</m:t>
+                </m:r>
+              </m:sub>
+            </m:sSub>
+          </m:e>
+          <m:sup>
+            <m:r>
+              <w:rPr>
+                <w:rFonts w:ascii="Cambria Math" w:eastAsiaTheme="minorEastAsia" w:hAnsi="Cambria Math"/>
+                <w:lang w:val="fr-CA"/>
+              </w:rPr>
+              <m:t>T</m:t>
+            </m:r>
+          </m:sup>
+        </m:sSup>
+        <m:sSup>
+          <m:sSupPr>
+            <m:ctrlPr>
+              <w:rPr>
+                <w:rFonts w:ascii="Cambria Math" w:eastAsiaTheme="minorEastAsia" w:hAnsi="Cambria Math"/>
+                <w:i/>
+                <w:iCs/>
+                <w:lang w:val="fr-CA"/>
+              </w:rPr>
+            </m:ctrlPr>
+          </m:sSupPr>
+          <m:e>
+            <m:sSub>
+              <m:sSubPr>
+                <m:ctrlPr>
+                  <w:rPr>
+                    <w:rFonts w:ascii="Cambria Math"/>
+                    <w:i/>
+                    <w:lang w:val="fr-CA"/>
+                  </w:rPr>
+                </m:ctrlPr>
+              </m:sSubPr>
+              <m:e>
+                <m:r>
+                  <w:rPr>
+                    <w:rFonts w:ascii="Cambria Math"/>
+                    <w:lang w:val="fr-CA"/>
+                  </w:rPr>
+                  <m:t>x</m:t>
+                </m:r>
+              </m:e>
+              <m:sub>
+                <m:r>
+                  <w:rPr>
+                    <w:rFonts w:ascii="Cambria Math"/>
+                    <w:lang w:val="fr-CA"/>
+                  </w:rPr>
+                  <m:t>a</m:t>
+                </m:r>
+              </m:sub>
+            </m:sSub>
+          </m:e>
+          <m:sup>
+            <m:r>
+              <w:rPr>
+                <w:rFonts w:ascii="Cambria Math" w:eastAsiaTheme="minorEastAsia" w:hAnsi="Cambria Math"/>
+                <w:lang w:val="fr-CA"/>
+              </w:rPr>
+              <m:t>'</m:t>
+            </m:r>
+          </m:sup>
+        </m:sSup>
+        <m:r>
+          <w:rPr>
+            <w:rFonts w:ascii="Cambria Math" w:eastAsiaTheme="minorEastAsia" w:hAnsi="Cambria Math"/>
+            <w:lang w:val="fr-CA"/>
+          </w:rPr>
+          <m:t xml:space="preserve">+ </m:t>
+        </m:r>
+        <m:sSup>
+          <m:sSupPr>
+            <m:ctrlPr>
+              <w:rPr>
+                <w:rFonts w:ascii="Cambria Math" w:eastAsiaTheme="minorEastAsia" w:hAnsi="Cambria Math"/>
+                <w:i/>
+                <w:iCs/>
+                <w:lang w:val="fr-CA"/>
+              </w:rPr>
+            </m:ctrlPr>
+          </m:sSupPr>
+          <m:e>
+            <m:sSub>
+              <m:sSubPr>
+                <m:ctrlPr>
+                  <w:rPr>
+                    <w:rFonts w:ascii="Cambria Math"/>
+                    <w:i/>
+                    <w:lang w:val="fr-CA"/>
+                  </w:rPr>
+                </m:ctrlPr>
+              </m:sSubPr>
+              <m:e>
+                <m:r>
+                  <w:rPr>
+                    <w:rFonts w:ascii="Cambria Math"/>
+                    <w:lang w:val="fr-CA"/>
+                  </w:rPr>
+                  <m:t>x</m:t>
+                </m:r>
+              </m:e>
+              <m:sub>
+                <m:r>
+                  <w:rPr>
+                    <w:rFonts w:ascii="Cambria Math"/>
+                    <w:lang w:val="fr-CA"/>
+                  </w:rPr>
+                  <m:t>b</m:t>
+                </m:r>
+              </m:sub>
+            </m:sSub>
+          </m:e>
+          <m:sup>
+            <m:r>
+              <w:rPr>
+                <w:rFonts w:ascii="Cambria Math" w:eastAsiaTheme="minorEastAsia" w:hAnsi="Cambria Math"/>
+                <w:lang w:val="fr-CA"/>
+              </w:rPr>
+              <m:t>T</m:t>
+            </m:r>
+          </m:sup>
+        </m:sSup>
+        <m:sSub>
+          <m:sSubPr>
+            <m:ctrlPr>
+              <w:rPr>
+                <w:rFonts w:ascii="Cambria Math"/>
+                <w:i/>
+                <w:lang w:val="fr-CA"/>
+              </w:rPr>
+            </m:ctrlPr>
+          </m:sSubPr>
+          <m:e>
+            <m:r>
+              <w:rPr>
+                <w:rFonts w:ascii="Cambria Math"/>
+                <w:lang w:val="fr-CA"/>
+              </w:rPr>
+              <m:t>x</m:t>
+            </m:r>
+          </m:e>
+          <m:sub>
+            <m:r>
+              <w:rPr>
+                <w:rFonts w:ascii="Cambria Math"/>
+                <w:lang w:val="fr-CA"/>
+              </w:rPr>
+              <m:t>b</m:t>
+            </m:r>
+          </m:sub>
+        </m:sSub>
+        <m:r>
+          <w:rPr>
+            <w:rFonts w:ascii="Cambria Math" w:eastAsiaTheme="minorEastAsia" w:hAnsi="Cambria Math"/>
+            <w:lang w:val="fr-CA"/>
+          </w:rPr>
+          <m:t>'</m:t>
+        </m:r>
+      </m:oMath>
+      <w:r>
+        <w:rPr>
+          <w:rFonts w:ascii="Cambria Math" w:eastAsiaTheme="minorEastAsia" w:hAnsi="Cambria Math"/>
+          <w:iCs/>
+          <w:lang w:val="fr-CA"/>
+        </w:rPr>
+        <w:tab/>
+        <w:t>arythméti</w:t>
+      </w:r>
+      <w:r>
+        <w:rPr>
+          <w:rFonts w:ascii="Cambria Math" w:eastAsiaTheme="minorEastAsia" w:hAnsi="Cambria Math"/>
+          <w:iCs/>
+          <w:lang w:val="fr-CA"/>
+        </w:rPr>
+        <w:t>que</w:t>
+      </w:r>
+      <w:bookmarkStart w:id="0" w:name="_GoBack"/>
+      <w:bookmarkEnd w:id="0"/>
+    </w:p>
+    <w:p>
+      <w:pPr>
+        <w:pStyle w:val="ListParagraph"/>
+        <w:tabs>
+          <w:tab w:val="left" w:pos="1134"/>
+          <w:tab w:val="center" w:pos="4678"/>
+          <w:tab w:val="right" w:pos="9356"/>
+        </w:tabs>
+        <w:spacing w:after="0" w:line="240" w:lineRule="auto"/>
+        <w:rPr>
+          <w:rFonts w:ascii="Cambria Math" w:hAnsi="Cambria Math"/>
+          <w:iCs/>
+          <w:lang w:val="fr-CA"/>
+        </w:rPr>
+      </w:pPr>
+      <w:r>
+        <w:rPr>
+          <w:rFonts w:ascii="Cambria Math" w:hAnsi="Cambria Math"/>
+          <w:iCs/>
+          <w:lang w:val="fr-CA"/>
+        </w:rPr>
+        <w:tab/>
+      </w:r>
+      <w:r>
+        <w:rPr>
+          <w:rFonts w:ascii="Cambria Math" w:hAnsi="Cambria Math"/>
+          <w:iCs/>
+          <w:lang w:val="fr-CA"/>
+        </w:rPr>
+        <w:t>&lt;=&gt;</w:t>
+      </w:r>
+    </w:p>
+    <w:p>
+      <w:pPr>
+        <w:pStyle w:val="ListParagraph"/>
+        <w:tabs>
+          <w:tab w:val="left" w:pos="1134"/>
+          <w:tab w:val="center" w:pos="4678"/>
+          <w:tab w:val="right" w:pos="9356"/>
+        </w:tabs>
+        <w:spacing w:after="0" w:line="240" w:lineRule="auto"/>
+        <w:rPr>
+          <w:rFonts w:ascii="Cambria Math" w:eastAsiaTheme="minorEastAsia" w:hAnsi="Cambria Math"/>
+          <w:lang w:val="fr-CA"/>
+        </w:rPr>
+      </w:pPr>
+      <w:r>
+        <w:rPr>
+          <w:rFonts w:ascii="Cambria Math" w:hAnsi="Cambria Math"/>
+          <w:iCs/>
+          <w:lang w:val="fr-CA"/>
+        </w:rPr>
+        <w:tab/>
+      </w:r>
+      <w:r>
+        <w:rPr>
+          <w:rFonts w:ascii="Cambria Math" w:hAnsi="Cambria Math"/>
+          <w:iCs/>
+          <w:lang w:val="fr-CA"/>
+        </w:rPr>
+        <w:tab/>
+      </w:r>
+      <m:oMath>
+        <m:sSub>
+          <m:sSubPr>
+            <m:ctrlPr>
+              <w:rPr>
+                <w:rFonts w:ascii="Cambria Math"/>
+                <w:i/>
+                <w:lang w:val="fr-CA"/>
+              </w:rPr>
+            </m:ctrlPr>
+          </m:sSubPr>
+          <m:e>
+            <m:r>
+              <w:rPr>
+                <w:rFonts w:ascii="Cambria Math"/>
+                <w:lang w:val="fr-CA"/>
+              </w:rPr>
+              <m:t>k</m:t>
+            </m:r>
+          </m:e>
+          <m:sub>
+            <m:r>
+              <w:rPr>
+                <w:rFonts w:ascii="Cambria Math"/>
+                <w:lang w:val="fr-CA"/>
+              </w:rPr>
+              <m:t>a</m:t>
+            </m:r>
+          </m:sub>
+        </m:sSub>
+        <m:d>
+          <m:dPr>
+            <m:ctrlPr>
+              <w:rPr>
+                <w:rFonts w:ascii="Cambria Math"/>
+                <w:i/>
+                <w:lang w:val="fr-CA"/>
+              </w:rPr>
+            </m:ctrlPr>
+          </m:dPr>
+          <m:e>
+            <m:sSub>
+              <m:sSubPr>
+                <m:ctrlPr>
+                  <w:rPr>
+                    <w:rFonts w:ascii="Cambria Math"/>
+                    <w:i/>
+                    <w:lang w:val="fr-CA"/>
+                  </w:rPr>
+                </m:ctrlPr>
+              </m:sSubPr>
+              <m:e>
+                <m:r>
+                  <w:rPr>
+                    <w:rFonts w:ascii="Cambria Math"/>
+                    <w:lang w:val="fr-CA"/>
+                  </w:rPr>
+                  <m:t>x</m:t>
+                </m:r>
+              </m:e>
+              <m:sub>
+                <m:r>
+                  <w:rPr>
+                    <w:rFonts w:ascii="Cambria Math"/>
+                    <w:lang w:val="fr-CA"/>
+                  </w:rPr>
+                  <m:t>a</m:t>
+                </m:r>
+              </m:sub>
+            </m:sSub>
+            <m:r>
+              <w:rPr>
+                <w:rFonts w:ascii="Cambria Math"/>
+                <w:lang w:val="fr-CA"/>
+              </w:rPr>
+              <m:t xml:space="preserve">, </m:t>
+            </m:r>
+            <m:sSub>
+              <m:sSubPr>
+                <m:ctrlPr>
+                  <w:rPr>
+                    <w:rFonts w:ascii="Cambria Math"/>
+                    <w:i/>
+                    <w:lang w:val="fr-CA"/>
+                  </w:rPr>
+                </m:ctrlPr>
+              </m:sSubPr>
+              <m:e>
+                <m:sSup>
+                  <m:sSupPr>
+                    <m:ctrlPr>
+                      <w:rPr>
+                        <w:rFonts w:ascii="Cambria Math"/>
+                        <w:i/>
+                        <w:lang w:val="fr-CA"/>
+                      </w:rPr>
+                    </m:ctrlPr>
+                  </m:sSupPr>
+                  <m:e>
+                    <m:r>
+                      <w:rPr>
+                        <w:rFonts w:ascii="Cambria Math"/>
+                        <w:lang w:val="fr-CA"/>
+                      </w:rPr>
+                      <m:t>x</m:t>
+                    </m:r>
+                  </m:e>
+                  <m:sup>
+                    <m:r>
+                      <w:rPr>
+                        <w:rFonts w:ascii="Cambria Math"/>
+                        <w:lang w:val="fr-CA"/>
+                      </w:rPr>
+                      <m:t>'</m:t>
+                    </m:r>
+                  </m:sup>
+                </m:sSup>
+              </m:e>
+              <m:sub>
+                <m:r>
+                  <w:rPr>
+                    <w:rFonts w:ascii="Cambria Math"/>
+                    <w:lang w:val="fr-CA"/>
+                  </w:rPr>
+                  <m:t>a</m:t>
+                </m:r>
+              </m:sub>
+            </m:sSub>
+          </m:e>
+        </m:d>
+        <m:r>
+          <w:rPr>
+            <w:rFonts w:ascii="Cambria Math"/>
+            <w:lang w:val="fr-CA"/>
+          </w:rPr>
+          <m:t>+</m:t>
+        </m:r>
+        <m:sSub>
+          <m:sSubPr>
+            <m:ctrlPr>
+              <w:rPr>
+                <w:rFonts w:ascii="Cambria Math"/>
+                <w:i/>
+                <w:lang w:val="fr-CA"/>
+              </w:rPr>
+            </m:ctrlPr>
+          </m:sSubPr>
+          <m:e>
+            <m:r>
+              <w:rPr>
+                <w:rFonts w:ascii="Cambria Math"/>
+                <w:lang w:val="fr-CA"/>
+              </w:rPr>
+              <m:t>k</m:t>
+            </m:r>
+          </m:e>
+          <m:sub>
+            <m:r>
+              <w:rPr>
+                <w:rFonts w:ascii="Cambria Math"/>
+                <w:lang w:val="fr-CA"/>
+              </w:rPr>
+              <m:t>b</m:t>
+            </m:r>
+          </m:sub>
+        </m:sSub>
+        <m:r>
+          <w:rPr>
+            <w:rFonts w:ascii="Cambria Math"/>
+            <w:lang w:val="fr-CA"/>
+          </w:rPr>
+          <m:t>(</m:t>
+        </m:r>
+        <m:sSub>
+          <m:sSubPr>
+            <m:ctrlPr>
+              <w:rPr>
+                <w:rFonts w:ascii="Cambria Math"/>
+                <w:i/>
+                <w:lang w:val="fr-CA"/>
+              </w:rPr>
+            </m:ctrlPr>
+          </m:sSubPr>
+          <m:e>
+            <m:r>
+              <w:rPr>
+                <w:rFonts w:ascii="Cambria Math"/>
+                <w:lang w:val="fr-CA"/>
+              </w:rPr>
+              <m:t>x</m:t>
+            </m:r>
+          </m:e>
+          <m:sub>
+            <m:r>
+              <w:rPr>
+                <w:rFonts w:ascii="Cambria Math"/>
+                <w:lang w:val="fr-CA"/>
+              </w:rPr>
+              <m:t>b</m:t>
+            </m:r>
+          </m:sub>
+        </m:sSub>
+        <m:r>
+          <w:rPr>
+            <w:rFonts w:ascii="Cambria Math"/>
+            <w:lang w:val="fr-CA"/>
+          </w:rPr>
+          <m:t xml:space="preserve">, </m:t>
+        </m:r>
+        <m:sSub>
+          <m:sSubPr>
+            <m:ctrlPr>
+              <w:rPr>
+                <w:rFonts w:ascii="Cambria Math"/>
+                <w:i/>
+                <w:lang w:val="fr-CA"/>
+              </w:rPr>
+            </m:ctrlPr>
+          </m:sSubPr>
+          <m:e>
+            <m:sSup>
+              <m:sSupPr>
+                <m:ctrlPr>
+                  <w:rPr>
+                    <w:rFonts w:ascii="Cambria Math"/>
+                    <w:i/>
+                    <w:lang w:val="fr-CA"/>
+                  </w:rPr>
+                </m:ctrlPr>
+              </m:sSupPr>
+              <m:e>
+                <m:r>
+                  <w:rPr>
+                    <w:rFonts w:ascii="Cambria Math"/>
+                    <w:lang w:val="fr-CA"/>
+                  </w:rPr>
+                  <m:t>x</m:t>
+                </m:r>
+              </m:e>
+              <m:sup>
+                <m:r>
+                  <w:rPr>
+                    <w:rFonts w:ascii="Cambria Math"/>
+                    <w:lang w:val="fr-CA"/>
+                  </w:rPr>
+                  <m:t>'</m:t>
+                </m:r>
+              </m:sup>
+            </m:sSup>
+          </m:e>
+          <m:sub>
+            <m:r>
+              <w:rPr>
+                <w:rFonts w:ascii="Cambria Math"/>
+                <w:lang w:val="fr-CA"/>
+              </w:rPr>
+              <m:t>b</m:t>
+            </m:r>
+          </m:sub>
+        </m:sSub>
+        <m:r>
+          <w:rPr>
+            <w:rFonts w:ascii="Cambria Math"/>
+            <w:lang w:val="fr-CA"/>
+          </w:rPr>
+          <m:t>)</m:t>
+        </m:r>
+      </m:oMath>
+      <w:r>
+        <w:rPr>
+          <w:rFonts w:ascii="Cambria Math" w:eastAsiaTheme="minorEastAsia" w:hAnsi="Cambria Math"/>
+          <w:lang w:val="fr-CA"/>
+        </w:rPr>
+        <w:tab/>
+      </w:r>
+      <w:proofErr w:type="gramStart"/>
+      <w:r>
+        <w:rPr>
+          <w:rFonts w:ascii="Cambria Math" w:eastAsiaTheme="minorEastAsia" w:hAnsi="Cambria Math"/>
+          <w:lang w:val="fr-CA"/>
+        </w:rPr>
+        <w:t>pa</w:t>
+      </w:r>
+      <w:r>
+        <w:rPr>
+          <w:rFonts w:ascii="Cambria Math" w:eastAsiaTheme="minorEastAsia" w:hAnsi="Cambria Math"/>
+          <w:lang w:val="fr-CA"/>
+        </w:rPr>
+        <w:t>r</w:t>
+      </w:r>
+      <w:proofErr w:type="gramEnd"/>
+      <w:r>
+        <w:rPr>
+          <w:rFonts w:ascii="Cambria Math" w:eastAsiaTheme="minorEastAsia" w:hAnsi="Cambria Math"/>
+          <w:lang w:val="fr-CA"/>
+        </w:rPr>
+        <w:t xml:space="preserve"> définition</w:t>
       </w:r>
     </w:p>
     <w:p>
@@ -10572,13 +11832,66 @@
         <w:spacing w:after="0" w:line="240" w:lineRule="auto"/>
         <w:jc w:val="center"/>
         <w:rPr>
+          <w:rFonts w:ascii="Cambria Math" w:eastAsiaTheme="minorEastAsia" w:hAnsi="Cambria Math"/>
+          <w:iCs/>
+          <w:lang w:val="fr-CA"/>
+        </w:rPr>
+      </w:pPr>
+    </w:p>
+    <w:p>
+      <w:pPr>
+        <w:pStyle w:val="ListParagraph"/>
+        <w:tabs>
+          <w:tab w:val="left" w:pos="1134"/>
+          <w:tab w:val="center" w:pos="4678"/>
+        </w:tabs>
+        <w:spacing w:after="0" w:line="240" w:lineRule="auto"/>
+        <w:rPr>
+          <w:rFonts w:ascii="Cambria Math" w:eastAsiaTheme="minorEastAsia" w:hAnsi="Cambria Math"/>
+          <w:iCs/>
+          <w:lang w:val="fr-CA"/>
+        </w:rPr>
+      </w:pPr>
+      <w:r>
+        <w:rPr>
+          <w:rFonts w:ascii="Cambria Math" w:eastAsiaTheme="minorEastAsia" w:hAnsi="Cambria Math"/>
+          <w:iCs/>
+          <w:lang w:val="fr-CA"/>
+        </w:rPr>
+        <w:tab/>
+      </w:r>
+      <w:r>
+        <w:rPr>
+          <w:rFonts w:ascii="Cambria Math" w:eastAsiaTheme="minorEastAsia" w:hAnsi="Cambria Math"/>
+          <w:iCs/>
+          <w:lang w:val="fr-CA"/>
+        </w:rPr>
+        <w:tab/>
+      </w:r>
+      <w:r>
+        <w:rPr>
+          <w:rFonts w:ascii="Cambria Math" w:eastAsiaTheme="minorEastAsia" w:hAnsi="Cambria Math"/>
+          <w:iCs/>
+          <w:lang w:val="fr-CA"/>
+        </w:rPr>
+        <w:t>CQFD</w:t>
+      </w:r>
+    </w:p>
+    <w:p>
+      <w:pPr>
+        <w:pStyle w:val="ListParagraph"/>
+        <w:tabs>
+          <w:tab w:val="left" w:pos="1134"/>
+          <w:tab w:val="center" w:pos="4678"/>
+          <w:tab w:val="right" w:pos="9356"/>
+        </w:tabs>
+        <w:spacing w:after="0" w:line="240" w:lineRule="auto"/>
+        <w:rPr>
           <w:rFonts w:ascii="Cambria Math" w:hAnsi="Cambria Math"/>
           <w:iCs/>
           <w:lang w:val="fr-CA"/>
         </w:rPr>
       </w:pPr>
-      <w:bookmarkStart w:id="0" w:name="_GoBack"/>
-      <w:bookmarkEnd w:id="0"/>
     </w:p>
     <w:sectPr>
       <w:pgSz w:w="12240" w:h="15840"/>

</xml_diff>

<commit_message>
Last master merge fixes...we'll have to deal with the file name of figure.png
</commit_message>
<xml_diff>
--- a/TP3/TP3 - solution.docx
+++ b/TP3/TP3 - solution.docx
@@ -5147,21 +5147,7 @@
                 <w:rFonts w:ascii="Cambria Math" w:eastAsiaTheme="minorEastAsia" w:hAnsi="Cambria Math"/>
                 <w:lang w:val="fr-CA"/>
               </w:rPr>
-              <m:t>a</m:t>
-            </m:r>
-            <m:r>
-              <w:rPr>
-                <w:rFonts w:ascii="Cambria Math" w:eastAsiaTheme="minorEastAsia" w:hAnsi="Cambria Math"/>
-                <w:lang w:val="fr-CA"/>
-              </w:rPr>
-              <m:t>-</m:t>
-            </m:r>
-            <m:r>
-              <w:rPr>
-                <w:rFonts w:ascii="Cambria Math" w:eastAsiaTheme="minorEastAsia" w:hAnsi="Cambria Math"/>
-                <w:lang w:val="fr-CA"/>
-              </w:rPr>
-              <m:t>2</m:t>
+              <m:t>a-2</m:t>
             </m:r>
             <m:sSup>
               <m:sSupPr>
@@ -5235,14 +5221,7 @@
                 <w:rFonts w:ascii="Cambria Math" w:eastAsiaTheme="minorEastAsia" w:hAnsi="Cambria Math"/>
                 <w:lang w:val="fr-CA"/>
               </w:rPr>
-              <m:t>t</m:t>
-            </m:r>
-            <m:r>
-              <w:rPr>
-                <w:rFonts w:ascii="Cambria Math" w:eastAsiaTheme="minorEastAsia" w:hAnsi="Cambria Math"/>
-                <w:lang w:val="fr-CA"/>
-              </w:rPr>
-              <m:t>+</m:t>
+              <m:t>t+</m:t>
             </m:r>
             <m:sSup>
               <m:sSupPr>
@@ -5660,14 +5639,7 @@
             <w:rFonts w:ascii="Cambria Math" w:eastAsiaTheme="minorEastAsia" w:hAnsi="Cambria Math"/>
             <w:lang w:val="fr-CA"/>
           </w:rPr>
-          <m:t>a</m:t>
-        </m:r>
-        <m:r>
-          <w:rPr>
-            <w:rFonts w:ascii="Cambria Math" w:eastAsiaTheme="minorEastAsia" w:hAnsi="Cambria Math"/>
-            <w:lang w:val="fr-CA"/>
-          </w:rPr>
-          <m:t>-</m:t>
+          <m:t>a-</m:t>
         </m:r>
         <m:sSup>
           <m:sSupPr>
@@ -5741,14 +5713,7 @@
             <w:rFonts w:ascii="Cambria Math" w:eastAsiaTheme="minorEastAsia" w:hAnsi="Cambria Math"/>
             <w:lang w:val="fr-CA"/>
           </w:rPr>
-          <m:t>t</m:t>
-        </m:r>
-        <m:r>
-          <w:rPr>
-            <w:rFonts w:ascii="Cambria Math" w:eastAsiaTheme="minorEastAsia" w:hAnsi="Cambria Math"/>
-            <w:lang w:val="fr-CA"/>
-          </w:rPr>
-          <m:t>+</m:t>
+          <m:t>t+</m:t>
         </m:r>
         <m:f>
           <m:fPr>
@@ -5815,14 +5780,7 @@
             <w:rFonts w:ascii="Cambria Math" w:eastAsiaTheme="minorEastAsia" w:hAnsi="Cambria Math"/>
             <w:lang w:val="fr-CA"/>
           </w:rPr>
-          <m:t>t</m:t>
-        </m:r>
-        <m:r>
-          <w:rPr>
-            <w:rFonts w:ascii="Cambria Math" w:eastAsiaTheme="minorEastAsia" w:hAnsi="Cambria Math"/>
-            <w:lang w:val="fr-CA"/>
-          </w:rPr>
-          <m:t>+</m:t>
+          <m:t>t+</m:t>
         </m:r>
         <m:f>
           <m:fPr>
@@ -6002,14 +5960,7 @@
             <w:rFonts w:ascii="Cambria Math" w:eastAsiaTheme="minorEastAsia" w:hAnsi="Cambria Math"/>
             <w:lang w:val="fr-CA"/>
           </w:rPr>
-          <m:t>t</m:t>
-        </m:r>
-        <m:r>
-          <w:rPr>
-            <w:rFonts w:ascii="Cambria Math" w:eastAsiaTheme="minorEastAsia" w:hAnsi="Cambria Math"/>
-            <w:lang w:val="fr-CA"/>
-          </w:rPr>
-          <m:t>=</m:t>
+          <m:t>t=</m:t>
         </m:r>
         <m:sSup>
           <m:sSupPr>
@@ -6184,14 +6135,7 @@
             <w:rFonts w:ascii="Cambria Math" w:eastAsiaTheme="minorEastAsia" w:hAnsi="Cambria Math"/>
             <w:lang w:val="fr-CA"/>
           </w:rPr>
-          <m:t xml:space="preserve">K= </m:t>
-        </m:r>
-        <m:r>
-          <w:rPr>
-            <w:rFonts w:ascii="Cambria Math" w:eastAsiaTheme="minorEastAsia" w:hAnsi="Cambria Math"/>
-            <w:lang w:val="fr-CA"/>
-          </w:rPr>
-          <m:t>Φ</m:t>
+          <m:t>K= Φ</m:t>
         </m:r>
         <m:sSup>
           <m:sSupPr>
@@ -6611,21 +6555,7 @@
             <w:rFonts w:ascii="Cambria Math" w:eastAsiaTheme="minorEastAsia" w:hAnsi="Cambria Math"/>
             <w:lang w:val="fr-CA"/>
           </w:rPr>
-          <m:t>KK</m:t>
-        </m:r>
-        <m:r>
-          <w:rPr>
-            <w:rFonts w:ascii="Cambria Math" w:eastAsiaTheme="minorEastAsia" w:hAnsi="Cambria Math"/>
-            <w:lang w:val="fr-CA"/>
-          </w:rPr>
-          <m:t>a</m:t>
-        </m:r>
-        <m:r>
-          <w:rPr>
-            <w:rFonts w:ascii="Cambria Math" w:eastAsiaTheme="minorEastAsia" w:hAnsi="Cambria Math"/>
-            <w:lang w:val="fr-CA"/>
-          </w:rPr>
-          <m:t>-</m:t>
+          <m:t>KKa-</m:t>
         </m:r>
         <m:sSup>
           <m:sSupPr>
@@ -6662,21 +6592,7 @@
             <w:rFonts w:ascii="Cambria Math" w:eastAsiaTheme="minorEastAsia" w:hAnsi="Cambria Math"/>
             <w:lang w:val="fr-CA"/>
           </w:rPr>
-          <m:t>K</m:t>
-        </m:r>
-        <m:r>
-          <w:rPr>
-            <w:rFonts w:ascii="Cambria Math" w:eastAsiaTheme="minorEastAsia" w:hAnsi="Cambria Math"/>
-            <w:lang w:val="fr-CA"/>
-          </w:rPr>
-          <m:t>t</m:t>
-        </m:r>
-        <m:r>
-          <w:rPr>
-            <w:rFonts w:ascii="Cambria Math" w:eastAsiaTheme="minorEastAsia" w:hAnsi="Cambria Math"/>
-            <w:lang w:val="fr-CA"/>
-          </w:rPr>
-          <m:t>+</m:t>
+          <m:t>Kt+</m:t>
         </m:r>
         <m:f>
           <m:fPr>
@@ -6743,14 +6659,7 @@
             <w:rFonts w:ascii="Cambria Math" w:eastAsiaTheme="minorEastAsia" w:hAnsi="Cambria Math"/>
             <w:lang w:val="fr-CA"/>
           </w:rPr>
-          <m:t>t</m:t>
-        </m:r>
-        <m:r>
-          <w:rPr>
-            <w:rFonts w:ascii="Cambria Math" w:eastAsiaTheme="minorEastAsia" w:hAnsi="Cambria Math"/>
-            <w:lang w:val="fr-CA"/>
-          </w:rPr>
-          <m:t>+</m:t>
+          <m:t>t+</m:t>
         </m:r>
         <m:f>
           <m:fPr>
@@ -6817,14 +6726,7 @@
             <w:rFonts w:ascii="Cambria Math" w:eastAsiaTheme="minorEastAsia" w:hAnsi="Cambria Math"/>
             <w:lang w:val="fr-CA"/>
           </w:rPr>
-          <m:t>K</m:t>
-        </m:r>
-        <m:r>
-          <w:rPr>
-            <w:rFonts w:ascii="Cambria Math" w:eastAsiaTheme="minorEastAsia" w:hAnsi="Cambria Math"/>
-            <w:lang w:val="fr-CA"/>
-          </w:rPr>
-          <m:t>a</m:t>
+          <m:t>Ka</m:t>
         </m:r>
       </m:oMath>
       <w:r>
@@ -7099,14 +7001,7 @@
                     <w:rFonts w:ascii="Cambria Math" w:eastAsiaTheme="minorEastAsia" w:hAnsi="Cambria Math"/>
                     <w:lang w:val="fr-CA"/>
                   </w:rPr>
-                  <m:t>KKa</m:t>
-                </m:r>
-                <m:r>
-                  <w:rPr>
-                    <w:rFonts w:ascii="Cambria Math" w:eastAsiaTheme="minorEastAsia" w:hAnsi="Cambria Math"/>
-                    <w:lang w:val="fr-CA"/>
-                  </w:rPr>
-                  <m:t>-</m:t>
+                  <m:t>KKa-</m:t>
                 </m:r>
                 <m:sSup>
                   <m:sSupPr>
@@ -7143,21 +7038,7 @@
                     <w:rFonts w:ascii="Cambria Math" w:eastAsiaTheme="minorEastAsia" w:hAnsi="Cambria Math"/>
                     <w:lang w:val="fr-CA"/>
                   </w:rPr>
-                  <m:t>K</m:t>
-                </m:r>
-                <m:r>
-                  <w:rPr>
-                    <w:rFonts w:ascii="Cambria Math" w:eastAsiaTheme="minorEastAsia" w:hAnsi="Cambria Math"/>
-                    <w:lang w:val="fr-CA"/>
-                  </w:rPr>
-                  <m:t>t</m:t>
-                </m:r>
-                <m:r>
-                  <w:rPr>
-                    <w:rFonts w:ascii="Cambria Math" w:eastAsiaTheme="minorEastAsia" w:hAnsi="Cambria Math"/>
-                    <w:lang w:val="fr-CA"/>
-                  </w:rPr>
-                  <m:t>+</m:t>
+                  <m:t>Kt+</m:t>
                 </m:r>
                 <m:f>
                   <m:fPr>
@@ -7224,14 +7105,7 @@
                     <w:rFonts w:ascii="Cambria Math" w:eastAsiaTheme="minorEastAsia" w:hAnsi="Cambria Math"/>
                     <w:lang w:val="fr-CA"/>
                   </w:rPr>
-                  <m:t>t</m:t>
-                </m:r>
-                <m:r>
-                  <w:rPr>
-                    <w:rFonts w:ascii="Cambria Math" w:eastAsiaTheme="minorEastAsia" w:hAnsi="Cambria Math"/>
-                    <w:lang w:val="fr-CA"/>
-                  </w:rPr>
-                  <m:t>+</m:t>
+                  <m:t>t+</m:t>
                 </m:r>
                 <m:f>
                   <m:fPr>
@@ -7298,14 +7172,7 @@
                     <w:rFonts w:ascii="Cambria Math" w:eastAsiaTheme="minorEastAsia" w:hAnsi="Cambria Math"/>
                     <w:lang w:val="fr-CA"/>
                   </w:rPr>
-                  <m:t>K</m:t>
-                </m:r>
-                <m:r>
-                  <w:rPr>
-                    <w:rFonts w:ascii="Cambria Math" w:eastAsiaTheme="minorEastAsia" w:hAnsi="Cambria Math"/>
-                    <w:lang w:val="fr-CA"/>
-                  </w:rPr>
-                  <m:t>a</m:t>
+                  <m:t>Ka</m:t>
                 </m:r>
                 <m:ctrlPr>
                   <w:rPr>
@@ -7482,28 +7349,7 @@
             <w:rFonts w:ascii="Cambria Math" w:eastAsiaTheme="minorEastAsia" w:hAnsi="Cambria Math"/>
             <w:lang w:val="fr-CA"/>
           </w:rPr>
-          <m:t>KK</m:t>
-        </m:r>
-        <m:r>
-          <w:rPr>
-            <w:rFonts w:ascii="Cambria Math" w:eastAsiaTheme="minorEastAsia" w:hAnsi="Cambria Math"/>
-            <w:lang w:val="fr-CA"/>
-          </w:rPr>
-          <m:t>-</m:t>
-        </m:r>
-        <m:r>
-          <w:rPr>
-            <w:rFonts w:ascii="Cambria Math" w:eastAsiaTheme="minorEastAsia" w:hAnsi="Cambria Math"/>
-            <w:lang w:val="fr-CA"/>
-          </w:rPr>
-          <m:t>K</m:t>
-        </m:r>
-        <m:r>
-          <w:rPr>
-            <w:rFonts w:ascii="Cambria Math" w:eastAsiaTheme="minorEastAsia" w:hAnsi="Cambria Math"/>
-            <w:lang w:val="fr-CA"/>
-          </w:rPr>
-          <m:t>t+λ</m:t>
+          <m:t>KK-Kt+λ</m:t>
         </m:r>
         <m:sSup>
           <m:sSupPr>
@@ -7540,14 +7386,7 @@
             <w:rFonts w:ascii="Cambria Math" w:eastAsiaTheme="minorEastAsia" w:hAnsi="Cambria Math"/>
             <w:lang w:val="fr-CA"/>
           </w:rPr>
-          <m:t>K</m:t>
-        </m:r>
-        <m:r>
-          <w:rPr>
-            <w:rFonts w:ascii="Cambria Math" w:eastAsiaTheme="minorEastAsia" w:hAnsi="Cambria Math"/>
-            <w:lang w:val="fr-CA"/>
-          </w:rPr>
-          <m:t>=0</m:t>
+          <m:t>K=0</m:t>
         </m:r>
       </m:oMath>
       <w:r>
@@ -7689,14 +7528,7 @@
             <w:rFonts w:ascii="Cambria Math" w:eastAsiaTheme="minorEastAsia" w:hAnsi="Cambria Math"/>
             <w:lang w:val="fr-CA"/>
           </w:rPr>
-          <m:t>K</m:t>
-        </m:r>
-        <m:r>
-          <w:rPr>
-            <w:rFonts w:ascii="Cambria Math" w:eastAsiaTheme="minorEastAsia" w:hAnsi="Cambria Math"/>
-            <w:lang w:val="fr-CA"/>
-          </w:rPr>
-          <m:t>-t+λ</m:t>
+          <m:t>K-t+λ</m:t>
         </m:r>
         <m:sSup>
           <m:sSupPr>
@@ -7881,14 +7713,7 @@
                 <w:rFonts w:ascii="Cambria Math" w:eastAsiaTheme="minorEastAsia" w:hAnsi="Cambria Math"/>
                 <w:lang w:val="fr-CA"/>
               </w:rPr>
-              <m:t>K+</m:t>
-            </m:r>
-            <m:r>
-              <w:rPr>
-                <w:rFonts w:ascii="Cambria Math" w:eastAsiaTheme="minorEastAsia" w:hAnsi="Cambria Math"/>
-                <w:lang w:val="fr-CA"/>
-              </w:rPr>
-              <m:t>λ</m:t>
+              <m:t>K+λ</m:t>
             </m:r>
             <m:sSub>
               <m:sSubPr>
@@ -7927,14 +7752,7 @@
             <w:rFonts w:ascii="Cambria Math" w:eastAsiaTheme="minorEastAsia" w:hAnsi="Cambria Math"/>
             <w:lang w:val="fr-CA"/>
           </w:rPr>
-          <m:t>=</m:t>
-        </m:r>
-        <m:r>
-          <w:rPr>
-            <w:rFonts w:ascii="Cambria Math" w:eastAsiaTheme="minorEastAsia" w:hAnsi="Cambria Math"/>
-            <w:lang w:val="fr-CA"/>
-          </w:rPr>
-          <m:t>t</m:t>
+          <m:t>=t</m:t>
         </m:r>
       </m:oMath>
       <w:r>
@@ -8040,14 +7858,7 @@
             <w:rFonts w:ascii="Cambria Math" w:eastAsiaTheme="minorEastAsia" w:hAnsi="Cambria Math"/>
             <w:lang w:val="fr-CA"/>
           </w:rPr>
-          <m:t>a</m:t>
-        </m:r>
-        <m:r>
-          <w:rPr>
-            <w:rFonts w:ascii="Cambria Math" w:eastAsiaTheme="minorEastAsia" w:hAnsi="Cambria Math"/>
-            <w:lang w:val="fr-CA"/>
-          </w:rPr>
-          <m:t>=</m:t>
+          <m:t>a=</m:t>
         </m:r>
         <m:sSup>
           <m:sSupPr>
@@ -8078,14 +7889,7 @@
                     <w:rFonts w:ascii="Cambria Math" w:eastAsiaTheme="minorEastAsia" w:hAnsi="Cambria Math"/>
                     <w:lang w:val="fr-CA"/>
                   </w:rPr>
-                  <m:t>K+</m:t>
-                </m:r>
-                <m:r>
-                  <w:rPr>
-                    <w:rFonts w:ascii="Cambria Math" w:eastAsiaTheme="minorEastAsia" w:hAnsi="Cambria Math"/>
-                    <w:lang w:val="fr-CA"/>
-                  </w:rPr>
-                  <m:t>λ</m:t>
+                  <m:t>K+λ</m:t>
                 </m:r>
                 <m:sSub>
                   <m:sSubPr>
@@ -8395,14 +8199,7 @@
             <w:rFonts w:ascii="Cambria Math" w:eastAsiaTheme="minorEastAsia" w:hAnsi="Cambria Math"/>
             <w:lang w:val="fr-CA"/>
           </w:rPr>
-          <m:t>a</m:t>
-        </m:r>
-        <m:r>
-          <w:rPr>
-            <w:rFonts w:ascii="Cambria Math" w:eastAsiaTheme="minorEastAsia" w:hAnsi="Cambria Math"/>
-            <w:lang w:val="fr-CA"/>
-          </w:rPr>
-          <m:t>ɸ</m:t>
+          <m:t>aɸ</m:t>
         </m:r>
         <m:d>
           <m:dPr>
@@ -8601,14 +8398,7 @@
             <w:rFonts w:ascii="Cambria Math" w:eastAsiaTheme="minorEastAsia" w:hAnsi="Cambria Math"/>
             <w:lang w:val="fr-CA"/>
           </w:rPr>
-          <m:t>Φ</m:t>
-        </m:r>
-        <m:r>
-          <w:rPr>
-            <w:rFonts w:ascii="Cambria Math" w:eastAsiaTheme="minorEastAsia" w:hAnsi="Cambria Math"/>
-            <w:lang w:val="fr-CA"/>
-          </w:rPr>
-          <m:t>ɸ</m:t>
+          <m:t>Φɸ</m:t>
         </m:r>
         <m:d>
           <m:dPr>
@@ -8765,14 +8555,7 @@
             <w:rFonts w:ascii="Cambria Math" w:eastAsiaTheme="minorEastAsia" w:hAnsi="Cambria Math"/>
             <w:lang w:val="fr-CA"/>
           </w:rPr>
-          <m:t>Φ</m:t>
-        </m:r>
-        <m:r>
-          <w:rPr>
-            <w:rFonts w:ascii="Cambria Math" w:eastAsiaTheme="minorEastAsia" w:hAnsi="Cambria Math"/>
-            <w:lang w:val="fr-CA"/>
-          </w:rPr>
-          <m:t>ɸ</m:t>
+          <m:t>Φɸ</m:t>
         </m:r>
         <m:d>
           <m:dPr>
@@ -8947,14 +8730,7 @@
                             <w:rFonts w:ascii="Cambria Math" w:eastAsiaTheme="minorEastAsia" w:hAnsi="Cambria Math"/>
                             <w:lang w:val="fr-CA"/>
                           </w:rPr>
-                          <m:t>K+</m:t>
-                        </m:r>
-                        <m:r>
-                          <w:rPr>
-                            <w:rFonts w:ascii="Cambria Math" w:eastAsiaTheme="minorEastAsia" w:hAnsi="Cambria Math"/>
-                            <w:lang w:val="fr-CA"/>
-                          </w:rPr>
-                          <m:t>λ</m:t>
+                          <m:t>K+λ</m:t>
                         </m:r>
                         <m:sSub>
                           <m:sSubPr>
@@ -9004,14 +8780,7 @@
                     <w:rFonts w:ascii="Cambria Math" w:eastAsiaTheme="minorEastAsia" w:hAnsi="Cambria Math"/>
                     <w:lang w:val="fr-CA"/>
                   </w:rPr>
-                  <m:t>t</m:t>
-                </m:r>
-                <m:r>
-                  <w:rPr>
-                    <w:rFonts w:ascii="Cambria Math" w:eastAsiaTheme="minorEastAsia" w:hAnsi="Cambria Math"/>
-                    <w:lang w:val="fr-CA"/>
-                  </w:rPr>
-                  <m:t xml:space="preserve"> </m:t>
+                  <m:t xml:space="preserve">t </m:t>
                 </m:r>
               </m:e>
             </m:d>
@@ -9031,14 +8800,7 @@
             <w:rFonts w:ascii="Cambria Math" w:eastAsiaTheme="minorEastAsia" w:hAnsi="Cambria Math"/>
             <w:lang w:val="fr-CA"/>
           </w:rPr>
-          <m:t>Φ</m:t>
-        </m:r>
-        <m:r>
-          <w:rPr>
-            <w:rFonts w:ascii="Cambria Math" w:eastAsiaTheme="minorEastAsia" w:hAnsi="Cambria Math"/>
-            <w:lang w:val="fr-CA"/>
-          </w:rPr>
-          <m:t>ɸ</m:t>
+          <m:t>Φɸ</m:t>
         </m:r>
         <m:d>
           <m:dPr>
@@ -9195,21 +8957,7 @@
                     <w:rFonts w:ascii="Cambria Math" w:eastAsiaTheme="minorEastAsia" w:hAnsi="Cambria Math"/>
                     <w:lang w:val="fr-CA"/>
                   </w:rPr>
-                  <m:t xml:space="preserve"> </m:t>
-                </m:r>
-                <m:r>
-                  <w:rPr>
-                    <w:rFonts w:ascii="Cambria Math" w:eastAsiaTheme="minorEastAsia" w:hAnsi="Cambria Math"/>
-                    <w:lang w:val="fr-CA"/>
-                  </w:rPr>
-                  <m:t>Φ</m:t>
-                </m:r>
-                <m:r>
-                  <w:rPr>
-                    <w:rFonts w:ascii="Cambria Math" w:eastAsiaTheme="minorEastAsia" w:hAnsi="Cambria Math"/>
-                    <w:lang w:val="fr-CA"/>
-                  </w:rPr>
-                  <m:t>ɸ</m:t>
+                  <m:t xml:space="preserve"> Φɸ</m:t>
                 </m:r>
                 <m:d>
                   <m:dPr>
@@ -9274,14 +9022,7 @@
                     <w:rFonts w:ascii="Cambria Math" w:eastAsiaTheme="minorEastAsia" w:hAnsi="Cambria Math"/>
                     <w:lang w:val="fr-CA"/>
                   </w:rPr>
-                  <m:t>K+</m:t>
-                </m:r>
-                <m:r>
-                  <w:rPr>
-                    <w:rFonts w:ascii="Cambria Math" w:eastAsiaTheme="minorEastAsia" w:hAnsi="Cambria Math"/>
-                    <w:lang w:val="fr-CA"/>
-                  </w:rPr>
-                  <m:t>λ</m:t>
+                  <m:t>K+λ</m:t>
                 </m:r>
                 <m:sSub>
                   <m:sSubPr>
@@ -9772,14 +9513,7 @@
               <w:rFonts w:ascii="Cambria Math" w:eastAsiaTheme="minorEastAsia" w:hAnsi="Cambria Math"/>
               <w:lang w:val="fr-CA"/>
             </w:rPr>
-            <m:t xml:space="preserve">= </m:t>
-          </m:r>
-          <m:r>
-            <w:rPr>
-              <w:rFonts w:ascii="Cambria Math" w:eastAsiaTheme="minorEastAsia" w:hAnsi="Cambria Math"/>
-              <w:lang w:val="fr-CA"/>
-            </w:rPr>
-            <m:t>k(x)</m:t>
+            <m:t>= k(x)</m:t>
           </m:r>
           <m:sSup>
             <m:sSupPr>
@@ -9810,21 +9544,7 @@
                       <w:rFonts w:ascii="Cambria Math" w:eastAsiaTheme="minorEastAsia" w:hAnsi="Cambria Math"/>
                       <w:lang w:val="fr-CA"/>
                     </w:rPr>
-                    <m:t>K</m:t>
-                  </m:r>
-                  <m:r>
-                    <w:rPr>
-                      <w:rFonts w:ascii="Cambria Math" w:eastAsiaTheme="minorEastAsia" w:hAnsi="Cambria Math"/>
-                      <w:lang w:val="fr-CA"/>
-                    </w:rPr>
-                    <m:t>+</m:t>
-                  </m:r>
-                  <m:r>
-                    <w:rPr>
-                      <w:rFonts w:ascii="Cambria Math" w:eastAsiaTheme="minorEastAsia" w:hAnsi="Cambria Math"/>
-                      <w:lang w:val="fr-CA"/>
-                    </w:rPr>
-                    <m:t>λ</m:t>
+                    <m:t>K+λ</m:t>
                   </m:r>
                   <m:sSub>
                     <m:sSubPr>
@@ -9957,7 +9677,7 @@
           <m:sSubPr>
             <m:ctrlPr>
               <w:rPr>
-                <w:rFonts w:ascii="Cambria Math"/>
+                <w:rFonts w:ascii="Cambria Math" w:hAnsi="Cambria Math"/>
                 <w:i/>
                 <w:lang w:val="fr-CA"/>
               </w:rPr>
@@ -9986,7 +9706,7 @@
           <m:dPr>
             <m:ctrlPr>
               <w:rPr>
-                <w:rFonts w:ascii="Cambria Math"/>
+                <w:rFonts w:ascii="Cambria Math" w:hAnsi="Cambria Math"/>
                 <w:i/>
                 <w:lang w:val="fr-CA"/>
               </w:rPr>
@@ -9997,7 +9717,7 @@
               <m:sSubPr>
                 <m:ctrlPr>
                   <w:rPr>
-                    <w:rFonts w:ascii="Cambria Math"/>
+                    <w:rFonts w:ascii="Cambria Math" w:hAnsi="Cambria Math"/>
                     <w:i/>
                     <w:lang w:val="fr-CA"/>
                   </w:rPr>
@@ -10033,7 +9753,7 @@
               <m:sSubPr>
                 <m:ctrlPr>
                   <w:rPr>
-                    <w:rFonts w:ascii="Cambria Math"/>
+                    <w:rFonts w:ascii="Cambria Math" w:hAnsi="Cambria Math"/>
                     <w:i/>
                     <w:lang w:val="fr-CA"/>
                   </w:rPr>
@@ -10044,7 +9764,7 @@
                   <m:sSupPr>
                     <m:ctrlPr>
                       <w:rPr>
-                        <w:rFonts w:ascii="Cambria Math"/>
+                        <w:rFonts w:ascii="Cambria Math" w:hAnsi="Cambria Math"/>
                         <w:i/>
                         <w:lang w:val="fr-CA"/>
                       </w:rPr>
@@ -10094,7 +9814,7 @@
           <m:sSubPr>
             <m:ctrlPr>
               <w:rPr>
-                <w:rFonts w:ascii="Cambria Math"/>
+                <w:rFonts w:ascii="Cambria Math" w:hAnsi="Cambria Math"/>
                 <w:i/>
                 <w:lang w:val="fr-CA"/>
               </w:rPr>
@@ -10130,7 +9850,7 @@
           <m:sSubPr>
             <m:ctrlPr>
               <w:rPr>
-                <w:rFonts w:ascii="Cambria Math"/>
+                <w:rFonts w:ascii="Cambria Math" w:hAnsi="Cambria Math"/>
                 <w:i/>
                 <w:lang w:val="fr-CA"/>
               </w:rPr>
@@ -10166,7 +9886,7 @@
           <m:sSubPr>
             <m:ctrlPr>
               <w:rPr>
-                <w:rFonts w:ascii="Cambria Math"/>
+                <w:rFonts w:ascii="Cambria Math" w:hAnsi="Cambria Math"/>
                 <w:i/>
                 <w:lang w:val="fr-CA"/>
               </w:rPr>
@@ -10177,7 +9897,7 @@
               <m:sSupPr>
                 <m:ctrlPr>
                   <w:rPr>
-                    <w:rFonts w:ascii="Cambria Math"/>
+                    <w:rFonts w:ascii="Cambria Math" w:hAnsi="Cambria Math"/>
                     <w:i/>
                     <w:lang w:val="fr-CA"/>
                   </w:rPr>
@@ -10225,13 +9945,7 @@
         <w:rPr>
           <w:lang w:val="fr-CA"/>
         </w:rPr>
-        <w:t xml:space="preserve"> sont des noyaux valides</w:t>
-      </w:r>
-      <w:r>
-        <w:rPr>
-          <w:lang w:val="fr-CA"/>
-        </w:rPr>
-        <w:t xml:space="preserve"> : </w:t>
+        <w:t xml:space="preserve"> sont des noyaux valides : </w:t>
       </w:r>
     </w:p>
     <w:p>
@@ -10297,7 +10011,7 @@
           <m:dPr>
             <m:ctrlPr>
               <w:rPr>
-                <w:rFonts w:ascii="Cambria Math"/>
+                <w:rFonts w:ascii="Cambria Math" w:hAnsi="Cambria Math"/>
                 <w:lang w:val="fr-CA"/>
               </w:rPr>
             </m:ctrlPr>
@@ -10330,7 +10044,7 @@
           <m:sSubPr>
             <m:ctrlPr>
               <w:rPr>
-                <w:rFonts w:ascii="Cambria Math"/>
+                <w:rFonts w:ascii="Cambria Math" w:hAnsi="Cambria Math"/>
                 <w:i/>
                 <w:lang w:val="fr-CA"/>
               </w:rPr>
@@ -10359,7 +10073,7 @@
           <m:dPr>
             <m:ctrlPr>
               <w:rPr>
-                <w:rFonts w:ascii="Cambria Math"/>
+                <w:rFonts w:ascii="Cambria Math" w:hAnsi="Cambria Math"/>
                 <w:i/>
                 <w:lang w:val="fr-CA"/>
               </w:rPr>
@@ -10370,7 +10084,7 @@
               <m:sSubPr>
                 <m:ctrlPr>
                   <w:rPr>
-                    <w:rFonts w:ascii="Cambria Math"/>
+                    <w:rFonts w:ascii="Cambria Math" w:hAnsi="Cambria Math"/>
                     <w:i/>
                     <w:lang w:val="fr-CA"/>
                   </w:rPr>
@@ -10406,7 +10120,7 @@
               <m:sSubPr>
                 <m:ctrlPr>
                   <w:rPr>
-                    <w:rFonts w:ascii="Cambria Math"/>
+                    <w:rFonts w:ascii="Cambria Math" w:hAnsi="Cambria Math"/>
                     <w:i/>
                     <w:lang w:val="fr-CA"/>
                   </w:rPr>
@@ -10417,7 +10131,7 @@
                   <m:sSupPr>
                     <m:ctrlPr>
                       <w:rPr>
-                        <w:rFonts w:ascii="Cambria Math"/>
+                        <w:rFonts w:ascii="Cambria Math" w:hAnsi="Cambria Math"/>
                         <w:i/>
                         <w:lang w:val="fr-CA"/>
                       </w:rPr>
@@ -10466,7 +10180,7 @@
           <m:sSubPr>
             <m:ctrlPr>
               <w:rPr>
-                <w:rFonts w:ascii="Cambria Math"/>
+                <w:rFonts w:ascii="Cambria Math" w:hAnsi="Cambria Math"/>
                 <w:i/>
                 <w:lang w:val="fr-CA"/>
               </w:rPr>
@@ -10502,7 +10216,7 @@
           <m:sSubPr>
             <m:ctrlPr>
               <w:rPr>
-                <w:rFonts w:ascii="Cambria Math"/>
+                <w:rFonts w:ascii="Cambria Math" w:hAnsi="Cambria Math"/>
                 <w:i/>
                 <w:lang w:val="fr-CA"/>
               </w:rPr>
@@ -10538,7 +10252,7 @@
           <m:sSubPr>
             <m:ctrlPr>
               <w:rPr>
-                <w:rFonts w:ascii="Cambria Math"/>
+                <w:rFonts w:ascii="Cambria Math" w:hAnsi="Cambria Math"/>
                 <w:i/>
                 <w:lang w:val="fr-CA"/>
               </w:rPr>
@@ -10549,7 +10263,7 @@
               <m:sSupPr>
                 <m:ctrlPr>
                   <w:rPr>
-                    <w:rFonts w:ascii="Cambria Math"/>
+                    <w:rFonts w:ascii="Cambria Math" w:hAnsi="Cambria Math"/>
                     <w:i/>
                     <w:lang w:val="fr-CA"/>
                   </w:rPr>
@@ -10647,7 +10361,7 @@
             <m:dPr>
               <m:ctrlPr>
                 <w:rPr>
-                  <w:rFonts w:ascii="Cambria Math"/>
+                  <w:rFonts w:ascii="Cambria Math" w:hAnsi="Cambria Math"/>
                   <w:lang w:val="fr-CA"/>
                 </w:rPr>
               </m:ctrlPr>
@@ -10703,6 +10417,8 @@
         </w:rPr>
         <w:t>&lt;=&gt;</w:t>
       </w:r>
+      <w:bookmarkStart w:id="0" w:name="_GoBack"/>
+      <w:bookmarkEnd w:id="0"/>
     </w:p>
     <w:p>
       <w:pPr>
@@ -10754,8 +10470,29 @@
                 <w:rFonts w:ascii="Cambria Math" w:eastAsiaTheme="minorEastAsia" w:hAnsi="Cambria Math"/>
                 <w:lang w:val="fr-CA"/>
               </w:rPr>
-              <m:t>x</m:t>
-            </m:r>
+              <m:t>ɸ</m:t>
+            </m:r>
+            <m:d>
+              <m:dPr>
+                <m:ctrlPr>
+                  <w:rPr>
+                    <w:rFonts w:ascii="Cambria Math" w:eastAsiaTheme="minorEastAsia" w:hAnsi="Cambria Math"/>
+                    <w:i/>
+                    <w:iCs/>
+                    <w:lang w:val="fr-CA"/>
+                  </w:rPr>
+                </m:ctrlPr>
+              </m:dPr>
+              <m:e>
+                <m:r>
+                  <w:rPr>
+                    <w:rFonts w:ascii="Cambria Math" w:eastAsiaTheme="minorEastAsia" w:hAnsi="Cambria Math"/>
+                    <w:lang w:val="fr-CA"/>
+                  </w:rPr>
+                  <m:t>x</m:t>
+                </m:r>
+              </m:e>
+            </m:d>
           </m:e>
           <m:sup>
             <m:r>
@@ -10772,8 +10509,36 @@
             <w:rFonts w:ascii="Cambria Math" w:eastAsiaTheme="minorEastAsia" w:hAnsi="Cambria Math"/>
             <w:lang w:val="fr-CA"/>
           </w:rPr>
-          <m:t>x'</m:t>
+          <m:t>ɸ</m:t>
         </m:r>
+        <m:d>
+          <m:dPr>
+            <m:ctrlPr>
+              <w:rPr>
+                <w:rFonts w:ascii="Cambria Math" w:eastAsiaTheme="minorEastAsia" w:hAnsi="Cambria Math"/>
+                <w:i/>
+                <w:iCs/>
+                <w:lang w:val="fr-CA"/>
+              </w:rPr>
+            </m:ctrlPr>
+          </m:dPr>
+          <m:e>
+            <m:r>
+              <w:rPr>
+                <w:rFonts w:ascii="Cambria Math" w:eastAsiaTheme="minorEastAsia" w:hAnsi="Cambria Math"/>
+                <w:lang w:val="fr-CA"/>
+              </w:rPr>
+              <m:t>x</m:t>
+            </m:r>
+            <m:r>
+              <w:rPr>
+                <w:rFonts w:ascii="Cambria Math" w:eastAsiaTheme="minorEastAsia" w:hAnsi="Cambria Math"/>
+                <w:lang w:val="fr-CA"/>
+              </w:rPr>
+              <m:t>'</m:t>
+            </m:r>
+          </m:e>
+        </m:d>
       </m:oMath>
       <w:r>
         <w:rPr>
@@ -10878,6 +10643,13 @@
             </m:ctrlPr>
           </m:sSupPr>
           <m:e>
+            <m:r>
+              <w:rPr>
+                <w:rFonts w:ascii="Cambria Math" w:eastAsiaTheme="minorEastAsia" w:hAnsi="Cambria Math"/>
+                <w:lang w:val="fr-CA"/>
+              </w:rPr>
+              <m:t>ɸ</m:t>
+            </m:r>
             <m:d>
               <m:dPr>
                 <m:ctrlPr>
@@ -10894,7 +10666,7 @@
                   <m:sSubPr>
                     <m:ctrlPr>
                       <w:rPr>
-                        <w:rFonts w:ascii="Cambria Math"/>
+                        <w:rFonts w:ascii="Cambria Math" w:hAnsi="Cambria Math"/>
                         <w:i/>
                         <w:lang w:val="fr-CA"/>
                       </w:rPr>
@@ -10930,7 +10702,7 @@
                   <m:sSubPr>
                     <m:ctrlPr>
                       <w:rPr>
-                        <w:rFonts w:ascii="Cambria Math"/>
+                        <w:rFonts w:ascii="Cambria Math" w:hAnsi="Cambria Math"/>
                         <w:i/>
                         <w:lang w:val="fr-CA"/>
                       </w:rPr>
@@ -10968,6 +10740,13 @@
             </m:r>
           </m:sup>
         </m:sSup>
+        <m:r>
+          <w:rPr>
+            <w:rFonts w:ascii="Cambria Math" w:eastAsiaTheme="minorEastAsia" w:hAnsi="Cambria Math"/>
+            <w:lang w:val="fr-CA"/>
+          </w:rPr>
+          <m:t>ɸ</m:t>
+        </m:r>
         <m:d>
           <m:dPr>
             <m:ctrlPr>
@@ -10984,7 +10763,7 @@
               <m:sSubPr>
                 <m:ctrlPr>
                   <w:rPr>
-                    <w:rFonts w:ascii="Cambria Math"/>
+                    <w:rFonts w:ascii="Cambria Math" w:hAnsi="Cambria Math"/>
                     <w:i/>
                     <w:lang w:val="fr-CA"/>
                   </w:rPr>
@@ -11011,6 +10790,13 @@
             </m:sSub>
             <m:r>
               <w:rPr>
+                <w:rFonts w:ascii="Cambria Math" w:eastAsiaTheme="minorEastAsia" w:hAnsi="Cambria Math"/>
+                <w:lang w:val="fr-CA"/>
+              </w:rPr>
+              <m:t>'</m:t>
+            </m:r>
+            <m:r>
+              <w:rPr>
                 <w:rFonts w:ascii="Cambria Math"/>
                 <w:lang w:val="fr-CA"/>
               </w:rPr>
@@ -11020,7 +10806,7 @@
               <m:sSubPr>
                 <m:ctrlPr>
                   <w:rPr>
-                    <w:rFonts w:ascii="Cambria Math"/>
+                    <w:rFonts w:ascii="Cambria Math" w:hAnsi="Cambria Math"/>
                     <w:i/>
                     <w:lang w:val="fr-CA"/>
                   </w:rPr>
@@ -11045,15 +10831,15 @@
                 </m:r>
               </m:sub>
             </m:sSub>
+            <m:r>
+              <w:rPr>
+                <w:rFonts w:ascii="Cambria Math" w:eastAsiaTheme="minorEastAsia" w:hAnsi="Cambria Math"/>
+                <w:lang w:val="fr-CA"/>
+              </w:rPr>
+              <m:t>'</m:t>
+            </m:r>
           </m:e>
         </m:d>
-        <m:r>
-          <w:rPr>
-            <w:rFonts w:ascii="Cambria Math" w:eastAsiaTheme="minorEastAsia" w:hAnsi="Cambria Math"/>
-            <w:lang w:val="fr-CA"/>
-          </w:rPr>
-          <m:t>'</m:t>
-        </m:r>
       </m:oMath>
       <w:r>
         <w:rPr>
@@ -11105,7 +10891,7 @@
               <m:sSubPr>
                 <m:ctrlPr>
                   <w:rPr>
-                    <w:rFonts w:ascii="Cambria Math"/>
+                    <w:rFonts w:ascii="Cambria Math" w:hAnsi="Cambria Math"/>
                     <w:i/>
                     <w:lang w:val="fr-CA"/>
                   </w:rPr>
@@ -11141,7 +10927,7 @@
               <m:sSubPr>
                 <m:ctrlPr>
                   <w:rPr>
-                    <w:rFonts w:ascii="Cambria Math"/>
+                    <w:rFonts w:ascii="Cambria Math" w:hAnsi="Cambria Math"/>
                     <w:i/>
                     <w:lang w:val="fr-CA"/>
                   </w:rPr>
@@ -11168,7 +10954,7 @@
             </m:sSub>
             <m:ctrlPr>
               <w:rPr>
-                <w:rFonts w:ascii="Cambria Math"/>
+                <w:rFonts w:ascii="Cambria Math" w:hAnsi="Cambria Math"/>
                 <w:i/>
                 <w:lang w:val="fr-CA"/>
               </w:rPr>
@@ -11253,35 +11039,56 @@
             </m:ctrlPr>
           </m:sSupPr>
           <m:e>
-            <m:sSub>
-              <m:sSubPr>
+            <m:r>
+              <w:rPr>
+                <w:rFonts w:ascii="Cambria Math" w:eastAsiaTheme="minorEastAsia" w:hAnsi="Cambria Math"/>
+                <w:lang w:val="fr-CA"/>
+              </w:rPr>
+              <m:t>ɸ</m:t>
+            </m:r>
+            <m:d>
+              <m:dPr>
                 <m:ctrlPr>
                   <w:rPr>
-                    <w:rFonts w:ascii="Cambria Math"/>
+                    <w:rFonts w:ascii="Cambria Math" w:eastAsiaTheme="minorEastAsia" w:hAnsi="Cambria Math"/>
                     <w:i/>
+                    <w:iCs/>
                     <w:lang w:val="fr-CA"/>
                   </w:rPr>
                 </m:ctrlPr>
-              </m:sSubPr>
+              </m:dPr>
               <m:e>
-                <m:r>
-                  <w:rPr>
-                    <w:rFonts w:ascii="Cambria Math"/>
-                    <w:lang w:val="fr-CA"/>
-                  </w:rPr>
-                  <m:t>x</m:t>
-                </m:r>
+                <m:sSub>
+                  <m:sSubPr>
+                    <m:ctrlPr>
+                      <w:rPr>
+                        <w:rFonts w:ascii="Cambria Math" w:hAnsi="Cambria Math"/>
+                        <w:i/>
+                        <w:lang w:val="fr-CA"/>
+                      </w:rPr>
+                    </m:ctrlPr>
+                  </m:sSubPr>
+                  <m:e>
+                    <m:r>
+                      <w:rPr>
+                        <w:rFonts w:ascii="Cambria Math"/>
+                        <w:lang w:val="fr-CA"/>
+                      </w:rPr>
+                      <m:t>x</m:t>
+                    </m:r>
+                  </m:e>
+                  <m:sub>
+                    <m:r>
+                      <w:rPr>
+                        <w:rFonts w:ascii="Cambria Math"/>
+                        <w:lang w:val="fr-CA"/>
+                      </w:rPr>
+                      <m:t>a</m:t>
+                    </m:r>
+                  </m:sub>
+                </m:sSub>
               </m:e>
-              <m:sub>
-                <m:r>
-                  <w:rPr>
-                    <w:rFonts w:ascii="Cambria Math"/>
-                    <w:lang w:val="fr-CA"/>
-                  </w:rPr>
-                  <m:t>a</m:t>
-                </m:r>
-              </m:sub>
-            </m:sSub>
+            </m:d>
           </m:e>
           <m:sup>
             <m:r>
@@ -11290,58 +11097,6 @@
                 <w:lang w:val="fr-CA"/>
               </w:rPr>
               <m:t>T</m:t>
-            </m:r>
-          </m:sup>
-        </m:sSup>
-        <m:sSup>
-          <m:sSupPr>
-            <m:ctrlPr>
-              <w:rPr>
-                <w:rFonts w:ascii="Cambria Math" w:eastAsiaTheme="minorEastAsia" w:hAnsi="Cambria Math"/>
-                <w:i/>
-                <w:iCs/>
-                <w:lang w:val="fr-CA"/>
-              </w:rPr>
-            </m:ctrlPr>
-          </m:sSupPr>
-          <m:e>
-            <m:sSub>
-              <m:sSubPr>
-                <m:ctrlPr>
-                  <w:rPr>
-                    <w:rFonts w:ascii="Cambria Math"/>
-                    <w:i/>
-                    <w:lang w:val="fr-CA"/>
-                  </w:rPr>
-                </m:ctrlPr>
-              </m:sSubPr>
-              <m:e>
-                <m:r>
-                  <w:rPr>
-                    <w:rFonts w:ascii="Cambria Math"/>
-                    <w:lang w:val="fr-CA"/>
-                  </w:rPr>
-                  <m:t>x</m:t>
-                </m:r>
-              </m:e>
-              <m:sub>
-                <m:r>
-                  <w:rPr>
-                    <w:rFonts w:ascii="Cambria Math"/>
-                    <w:lang w:val="fr-CA"/>
-                  </w:rPr>
-                  <m:t>a</m:t>
-                </m:r>
-              </m:sub>
-            </m:sSub>
-          </m:e>
-          <m:sup>
-            <m:r>
-              <w:rPr>
-                <w:rFonts w:ascii="Cambria Math" w:eastAsiaTheme="minorEastAsia" w:hAnsi="Cambria Math"/>
-                <w:lang w:val="fr-CA"/>
-              </w:rPr>
-              <m:t>'</m:t>
             </m:r>
           </m:sup>
         </m:sSup>
@@ -11350,6 +11105,63 @@
             <w:rFonts w:ascii="Cambria Math" w:eastAsiaTheme="minorEastAsia" w:hAnsi="Cambria Math"/>
             <w:lang w:val="fr-CA"/>
           </w:rPr>
+          <m:t>ɸ</m:t>
+        </m:r>
+        <m:d>
+          <m:dPr>
+            <m:ctrlPr>
+              <w:rPr>
+                <w:rFonts w:ascii="Cambria Math" w:eastAsiaTheme="minorEastAsia" w:hAnsi="Cambria Math"/>
+                <w:i/>
+                <w:iCs/>
+                <w:lang w:val="fr-CA"/>
+              </w:rPr>
+            </m:ctrlPr>
+          </m:dPr>
+          <m:e>
+            <m:sSub>
+              <m:sSubPr>
+                <m:ctrlPr>
+                  <w:rPr>
+                    <w:rFonts w:ascii="Cambria Math" w:hAnsi="Cambria Math"/>
+                    <w:i/>
+                    <w:lang w:val="fr-CA"/>
+                  </w:rPr>
+                </m:ctrlPr>
+              </m:sSubPr>
+              <m:e>
+                <m:r>
+                  <w:rPr>
+                    <w:rFonts w:ascii="Cambria Math"/>
+                    <w:lang w:val="fr-CA"/>
+                  </w:rPr>
+                  <m:t>x</m:t>
+                </m:r>
+              </m:e>
+              <m:sub>
+                <m:r>
+                  <w:rPr>
+                    <w:rFonts w:ascii="Cambria Math"/>
+                    <w:lang w:val="fr-CA"/>
+                  </w:rPr>
+                  <m:t>a</m:t>
+                </m:r>
+              </m:sub>
+            </m:sSub>
+            <m:r>
+              <w:rPr>
+                <w:rFonts w:ascii="Cambria Math" w:eastAsiaTheme="minorEastAsia" w:hAnsi="Cambria Math"/>
+                <w:lang w:val="fr-CA"/>
+              </w:rPr>
+              <m:t>'</m:t>
+            </m:r>
+          </m:e>
+        </m:d>
+        <m:r>
+          <w:rPr>
+            <w:rFonts w:ascii="Cambria Math"/>
+            <w:lang w:val="fr-CA"/>
+          </w:rPr>
           <m:t xml:space="preserve">+ </m:t>
         </m:r>
         <m:sSup>
@@ -11364,11 +11176,91 @@
             </m:ctrlPr>
           </m:sSupPr>
           <m:e>
+            <m:r>
+              <w:rPr>
+                <w:rFonts w:ascii="Cambria Math" w:eastAsiaTheme="minorEastAsia" w:hAnsi="Cambria Math"/>
+                <w:lang w:val="fr-CA"/>
+              </w:rPr>
+              <m:t>ɸ</m:t>
+            </m:r>
+            <m:d>
+              <m:dPr>
+                <m:ctrlPr>
+                  <w:rPr>
+                    <w:rFonts w:ascii="Cambria Math" w:eastAsiaTheme="minorEastAsia" w:hAnsi="Cambria Math"/>
+                    <w:i/>
+                    <w:iCs/>
+                    <w:lang w:val="fr-CA"/>
+                  </w:rPr>
+                </m:ctrlPr>
+              </m:dPr>
+              <m:e>
+                <m:sSub>
+                  <m:sSubPr>
+                    <m:ctrlPr>
+                      <w:rPr>
+                        <w:rFonts w:ascii="Cambria Math" w:hAnsi="Cambria Math"/>
+                        <w:i/>
+                        <w:lang w:val="fr-CA"/>
+                      </w:rPr>
+                    </m:ctrlPr>
+                  </m:sSubPr>
+                  <m:e>
+                    <m:r>
+                      <w:rPr>
+                        <w:rFonts w:ascii="Cambria Math"/>
+                        <w:lang w:val="fr-CA"/>
+                      </w:rPr>
+                      <m:t>x</m:t>
+                    </m:r>
+                  </m:e>
+                  <m:sub>
+                    <m:r>
+                      <w:rPr>
+                        <w:rFonts w:ascii="Cambria Math"/>
+                        <w:lang w:val="fr-CA"/>
+                      </w:rPr>
+                      <m:t>b</m:t>
+                    </m:r>
+                  </m:sub>
+                </m:sSub>
+              </m:e>
+            </m:d>
+          </m:e>
+          <m:sup>
+            <m:r>
+              <w:rPr>
+                <w:rFonts w:ascii="Cambria Math" w:eastAsiaTheme="minorEastAsia" w:hAnsi="Cambria Math"/>
+                <w:lang w:val="fr-CA"/>
+              </w:rPr>
+              <m:t>T</m:t>
+            </m:r>
+          </m:sup>
+        </m:sSup>
+        <m:r>
+          <w:rPr>
+            <w:rFonts w:ascii="Cambria Math" w:eastAsiaTheme="minorEastAsia" w:hAnsi="Cambria Math"/>
+            <w:lang w:val="fr-CA"/>
+          </w:rPr>
+          <m:t>ɸ</m:t>
+        </m:r>
+        <m:d>
+          <m:dPr>
+            <m:ctrlPr>
+              <w:rPr>
+                <w:rFonts w:ascii="Cambria Math" w:eastAsiaTheme="minorEastAsia" w:hAnsi="Cambria Math"/>
+                <w:i/>
+                <w:iCs/>
+                <w:lang w:val="fr-CA"/>
+              </w:rPr>
+            </m:ctrlPr>
+          </m:dPr>
+          <m:e>
             <m:sSub>
               <m:sSubPr>
                 <m:ctrlPr>
                   <w:rPr>
-                    <w:rFonts w:ascii="Cambria Math"/>
+                    <w:rFonts w:ascii="Cambria Math" w:hAnsi="Cambria Math"/>
                     <w:i/>
                     <w:lang w:val="fr-CA"/>
                   </w:rPr>
@@ -11393,53 +11285,15 @@
                 </m:r>
               </m:sub>
             </m:sSub>
+            <m:r>
+              <w:rPr>
+                <w:rFonts w:ascii="Cambria Math" w:eastAsiaTheme="minorEastAsia" w:hAnsi="Cambria Math"/>
+                <w:lang w:val="fr-CA"/>
+              </w:rPr>
+              <m:t>'</m:t>
+            </m:r>
           </m:e>
-          <m:sup>
-            <m:r>
-              <w:rPr>
-                <w:rFonts w:ascii="Cambria Math" w:eastAsiaTheme="minorEastAsia" w:hAnsi="Cambria Math"/>
-                <w:lang w:val="fr-CA"/>
-              </w:rPr>
-              <m:t>T</m:t>
-            </m:r>
-          </m:sup>
-        </m:sSup>
-        <m:sSub>
-          <m:sSubPr>
-            <m:ctrlPr>
-              <w:rPr>
-                <w:rFonts w:ascii="Cambria Math"/>
-                <w:i/>
-                <w:lang w:val="fr-CA"/>
-              </w:rPr>
-            </m:ctrlPr>
-          </m:sSubPr>
-          <m:e>
-            <m:r>
-              <w:rPr>
-                <w:rFonts w:ascii="Cambria Math"/>
-                <w:lang w:val="fr-CA"/>
-              </w:rPr>
-              <m:t>x</m:t>
-            </m:r>
-          </m:e>
-          <m:sub>
-            <m:r>
-              <w:rPr>
-                <w:rFonts w:ascii="Cambria Math"/>
-                <w:lang w:val="fr-CA"/>
-              </w:rPr>
-              <m:t>b</m:t>
-            </m:r>
-          </m:sub>
-        </m:sSub>
-        <m:r>
-          <w:rPr>
-            <w:rFonts w:ascii="Cambria Math" w:eastAsiaTheme="minorEastAsia" w:hAnsi="Cambria Math"/>
-            <w:lang w:val="fr-CA"/>
-          </w:rPr>
-          <m:t>'</m:t>
-        </m:r>
+        </m:d>
       </m:oMath>
       <w:r>
         <w:rPr>
@@ -11448,18 +11302,25 @@
           <w:lang w:val="fr-CA"/>
         </w:rPr>
         <w:tab/>
-        <w:t>arythméti</w:t>
-      </w:r>
-      <w:r>
-        <w:rPr>
-          <w:rFonts w:ascii="Cambria Math" w:eastAsiaTheme="minorEastAsia" w:hAnsi="Cambria Math"/>
-          <w:iCs/>
-          <w:lang w:val="fr-CA"/>
-        </w:rPr>
-        <w:t>que</w:t>
-      </w:r>
-      <w:bookmarkStart w:id="0" w:name="_GoBack"/>
-      <w:bookmarkEnd w:id="0"/>
+      </w:r>
+      <w:proofErr w:type="gramStart"/>
+      <w:r>
+        <w:rPr>
+          <w:rFonts w:ascii="Cambria Math" w:eastAsiaTheme="minorEastAsia" w:hAnsi="Cambria Math"/>
+          <w:iCs/>
+          <w:lang w:val="fr-CA"/>
+        </w:rPr>
+        <w:t>par</w:t>
+      </w:r>
+      <w:proofErr w:type="gramEnd"/>
+      <w:r>
+        <w:rPr>
+          <w:rFonts w:ascii="Cambria Math" w:eastAsiaTheme="minorEastAsia" w:hAnsi="Cambria Math"/>
+          <w:iCs/>
+          <w:lang w:val="fr-CA"/>
+        </w:rPr>
+        <w:t xml:space="preserve"> associativité</w:t>
+      </w:r>
     </w:p>
     <w:p>
       <w:pPr>
@@ -11528,7 +11389,7 @@
           <m:sSubPr>
             <m:ctrlPr>
               <w:rPr>
-                <w:rFonts w:ascii="Cambria Math"/>
+                <w:rFonts w:ascii="Cambria Math" w:hAnsi="Cambria Math"/>
                 <w:i/>
                 <w:lang w:val="fr-CA"/>
               </w:rPr>
@@ -11557,7 +11418,7 @@
           <m:dPr>
             <m:ctrlPr>
               <w:rPr>
-                <w:rFonts w:ascii="Cambria Math"/>
+                <w:rFonts w:ascii="Cambria Math" w:hAnsi="Cambria Math"/>
                 <w:i/>
                 <w:lang w:val="fr-CA"/>
               </w:rPr>
@@ -11568,7 +11429,7 @@
               <m:sSubPr>
                 <m:ctrlPr>
                   <w:rPr>
-                    <w:rFonts w:ascii="Cambria Math"/>
+                    <w:rFonts w:ascii="Cambria Math" w:hAnsi="Cambria Math"/>
                     <w:i/>
                     <w:lang w:val="fr-CA"/>
                   </w:rPr>
@@ -11604,7 +11465,7 @@
               <m:sSubPr>
                 <m:ctrlPr>
                   <w:rPr>
-                    <w:rFonts w:ascii="Cambria Math"/>
+                    <w:rFonts w:ascii="Cambria Math" w:hAnsi="Cambria Math"/>
                     <w:i/>
                     <w:lang w:val="fr-CA"/>
                   </w:rPr>
@@ -11615,7 +11476,7 @@
                   <m:sSupPr>
                     <m:ctrlPr>
                       <w:rPr>
-                        <w:rFonts w:ascii="Cambria Math"/>
+                        <w:rFonts w:ascii="Cambria Math" w:hAnsi="Cambria Math"/>
                         <w:i/>
                         <w:lang w:val="fr-CA"/>
                       </w:rPr>
@@ -11664,7 +11525,7 @@
           <m:sSubPr>
             <m:ctrlPr>
               <w:rPr>
-                <w:rFonts w:ascii="Cambria Math"/>
+                <w:rFonts w:ascii="Cambria Math" w:hAnsi="Cambria Math"/>
                 <w:i/>
                 <w:lang w:val="fr-CA"/>
               </w:rPr>
@@ -11700,7 +11561,7 @@
           <m:sSubPr>
             <m:ctrlPr>
               <w:rPr>
-                <w:rFonts w:ascii="Cambria Math"/>
+                <w:rFonts w:ascii="Cambria Math" w:hAnsi="Cambria Math"/>
                 <w:i/>
                 <w:lang w:val="fr-CA"/>
               </w:rPr>
@@ -11736,7 +11597,7 @@
           <m:sSubPr>
             <m:ctrlPr>
               <w:rPr>
-                <w:rFonts w:ascii="Cambria Math"/>
+                <w:rFonts w:ascii="Cambria Math" w:hAnsi="Cambria Math"/>
                 <w:i/>
                 <w:lang w:val="fr-CA"/>
               </w:rPr>
@@ -11747,7 +11608,7 @@
               <m:sSupPr>
                 <m:ctrlPr>
                   <w:rPr>
-                    <w:rFonts w:ascii="Cambria Math"/>
+                    <w:rFonts w:ascii="Cambria Math" w:hAnsi="Cambria Math"/>
                     <w:i/>
                     <w:lang w:val="fr-CA"/>
                   </w:rPr>
@@ -11821,6 +11682,21 @@
         </w:rPr>
         <w:t xml:space="preserve"> définition</w:t>
       </w:r>
+    </w:p>
+    <w:p>
+      <w:pPr>
+        <w:pStyle w:val="ListParagraph"/>
+        <w:tabs>
+          <w:tab w:val="left" w:pos="1134"/>
+          <w:tab w:val="center" w:pos="4678"/>
+          <w:tab w:val="right" w:pos="9356"/>
+        </w:tabs>
+        <w:spacing w:after="0" w:line="240" w:lineRule="auto"/>
+        <w:rPr>
+          <w:rFonts w:ascii="Cambria Math" w:eastAsiaTheme="minorEastAsia" w:hAnsi="Cambria Math"/>
+          <w:lang w:val="fr-CA"/>
+        </w:rPr>
+      </w:pPr>
     </w:p>
     <w:p>
       <w:pPr>

</xml_diff>

<commit_message>
Ajout de fichier tp3.pdf et tp3solution
</commit_message>
<xml_diff>
--- a/TP3/TP3 - solution.docx
+++ b/TP3/TP3 - solution.docx
@@ -5147,21 +5147,7 @@
                 <w:rFonts w:ascii="Cambria Math" w:eastAsiaTheme="minorEastAsia" w:hAnsi="Cambria Math"/>
                 <w:lang w:val="fr-CA"/>
               </w:rPr>
-              <m:t>a</m:t>
-            </m:r>
-            <m:r>
-              <w:rPr>
-                <w:rFonts w:ascii="Cambria Math" w:eastAsiaTheme="minorEastAsia" w:hAnsi="Cambria Math"/>
-                <w:lang w:val="fr-CA"/>
-              </w:rPr>
-              <m:t>-</m:t>
-            </m:r>
-            <m:r>
-              <w:rPr>
-                <w:rFonts w:ascii="Cambria Math" w:eastAsiaTheme="minorEastAsia" w:hAnsi="Cambria Math"/>
-                <w:lang w:val="fr-CA"/>
-              </w:rPr>
-              <m:t>2</m:t>
+              <m:t>a-2</m:t>
             </m:r>
             <m:sSup>
               <m:sSupPr>
@@ -5235,14 +5221,7 @@
                 <w:rFonts w:ascii="Cambria Math" w:eastAsiaTheme="minorEastAsia" w:hAnsi="Cambria Math"/>
                 <w:lang w:val="fr-CA"/>
               </w:rPr>
-              <m:t>t</m:t>
-            </m:r>
-            <m:r>
-              <w:rPr>
-                <w:rFonts w:ascii="Cambria Math" w:eastAsiaTheme="minorEastAsia" w:hAnsi="Cambria Math"/>
-                <w:lang w:val="fr-CA"/>
-              </w:rPr>
-              <m:t>+</m:t>
+              <m:t>t+</m:t>
             </m:r>
             <m:sSup>
               <m:sSupPr>
@@ -5660,14 +5639,7 @@
             <w:rFonts w:ascii="Cambria Math" w:eastAsiaTheme="minorEastAsia" w:hAnsi="Cambria Math"/>
             <w:lang w:val="fr-CA"/>
           </w:rPr>
-          <m:t>a</m:t>
-        </m:r>
-        <m:r>
-          <w:rPr>
-            <w:rFonts w:ascii="Cambria Math" w:eastAsiaTheme="minorEastAsia" w:hAnsi="Cambria Math"/>
-            <w:lang w:val="fr-CA"/>
-          </w:rPr>
-          <m:t>-</m:t>
+          <m:t>a-</m:t>
         </m:r>
         <m:sSup>
           <m:sSupPr>
@@ -5741,14 +5713,7 @@
             <w:rFonts w:ascii="Cambria Math" w:eastAsiaTheme="minorEastAsia" w:hAnsi="Cambria Math"/>
             <w:lang w:val="fr-CA"/>
           </w:rPr>
-          <m:t>t</m:t>
-        </m:r>
-        <m:r>
-          <w:rPr>
-            <w:rFonts w:ascii="Cambria Math" w:eastAsiaTheme="minorEastAsia" w:hAnsi="Cambria Math"/>
-            <w:lang w:val="fr-CA"/>
-          </w:rPr>
-          <m:t>+</m:t>
+          <m:t>t+</m:t>
         </m:r>
         <m:f>
           <m:fPr>
@@ -5815,14 +5780,7 @@
             <w:rFonts w:ascii="Cambria Math" w:eastAsiaTheme="minorEastAsia" w:hAnsi="Cambria Math"/>
             <w:lang w:val="fr-CA"/>
           </w:rPr>
-          <m:t>t</m:t>
-        </m:r>
-        <m:r>
-          <w:rPr>
-            <w:rFonts w:ascii="Cambria Math" w:eastAsiaTheme="minorEastAsia" w:hAnsi="Cambria Math"/>
-            <w:lang w:val="fr-CA"/>
-          </w:rPr>
-          <m:t>+</m:t>
+          <m:t>t+</m:t>
         </m:r>
         <m:f>
           <m:fPr>
@@ -6002,14 +5960,7 @@
             <w:rFonts w:ascii="Cambria Math" w:eastAsiaTheme="minorEastAsia" w:hAnsi="Cambria Math"/>
             <w:lang w:val="fr-CA"/>
           </w:rPr>
-          <m:t>t</m:t>
-        </m:r>
-        <m:r>
-          <w:rPr>
-            <w:rFonts w:ascii="Cambria Math" w:eastAsiaTheme="minorEastAsia" w:hAnsi="Cambria Math"/>
-            <w:lang w:val="fr-CA"/>
-          </w:rPr>
-          <m:t>=</m:t>
+          <m:t>t=</m:t>
         </m:r>
         <m:sSup>
           <m:sSupPr>
@@ -6184,14 +6135,7 @@
             <w:rFonts w:ascii="Cambria Math" w:eastAsiaTheme="minorEastAsia" w:hAnsi="Cambria Math"/>
             <w:lang w:val="fr-CA"/>
           </w:rPr>
-          <m:t xml:space="preserve">K= </m:t>
-        </m:r>
-        <m:r>
-          <w:rPr>
-            <w:rFonts w:ascii="Cambria Math" w:eastAsiaTheme="minorEastAsia" w:hAnsi="Cambria Math"/>
-            <w:lang w:val="fr-CA"/>
-          </w:rPr>
-          <m:t>Φ</m:t>
+          <m:t>K= Φ</m:t>
         </m:r>
         <m:sSup>
           <m:sSupPr>
@@ -6611,21 +6555,7 @@
             <w:rFonts w:ascii="Cambria Math" w:eastAsiaTheme="minorEastAsia" w:hAnsi="Cambria Math"/>
             <w:lang w:val="fr-CA"/>
           </w:rPr>
-          <m:t>KK</m:t>
-        </m:r>
-        <m:r>
-          <w:rPr>
-            <w:rFonts w:ascii="Cambria Math" w:eastAsiaTheme="minorEastAsia" w:hAnsi="Cambria Math"/>
-            <w:lang w:val="fr-CA"/>
-          </w:rPr>
-          <m:t>a</m:t>
-        </m:r>
-        <m:r>
-          <w:rPr>
-            <w:rFonts w:ascii="Cambria Math" w:eastAsiaTheme="minorEastAsia" w:hAnsi="Cambria Math"/>
-            <w:lang w:val="fr-CA"/>
-          </w:rPr>
-          <m:t>-</m:t>
+          <m:t>KKa-</m:t>
         </m:r>
         <m:sSup>
           <m:sSupPr>
@@ -6662,21 +6592,7 @@
             <w:rFonts w:ascii="Cambria Math" w:eastAsiaTheme="minorEastAsia" w:hAnsi="Cambria Math"/>
             <w:lang w:val="fr-CA"/>
           </w:rPr>
-          <m:t>K</m:t>
-        </m:r>
-        <m:r>
-          <w:rPr>
-            <w:rFonts w:ascii="Cambria Math" w:eastAsiaTheme="minorEastAsia" w:hAnsi="Cambria Math"/>
-            <w:lang w:val="fr-CA"/>
-          </w:rPr>
-          <m:t>t</m:t>
-        </m:r>
-        <m:r>
-          <w:rPr>
-            <w:rFonts w:ascii="Cambria Math" w:eastAsiaTheme="minorEastAsia" w:hAnsi="Cambria Math"/>
-            <w:lang w:val="fr-CA"/>
-          </w:rPr>
-          <m:t>+</m:t>
+          <m:t>Kt+</m:t>
         </m:r>
         <m:f>
           <m:fPr>
@@ -6743,14 +6659,7 @@
             <w:rFonts w:ascii="Cambria Math" w:eastAsiaTheme="minorEastAsia" w:hAnsi="Cambria Math"/>
             <w:lang w:val="fr-CA"/>
           </w:rPr>
-          <m:t>t</m:t>
-        </m:r>
-        <m:r>
-          <w:rPr>
-            <w:rFonts w:ascii="Cambria Math" w:eastAsiaTheme="minorEastAsia" w:hAnsi="Cambria Math"/>
-            <w:lang w:val="fr-CA"/>
-          </w:rPr>
-          <m:t>+</m:t>
+          <m:t>t+</m:t>
         </m:r>
         <m:f>
           <m:fPr>
@@ -6817,14 +6726,7 @@
             <w:rFonts w:ascii="Cambria Math" w:eastAsiaTheme="minorEastAsia" w:hAnsi="Cambria Math"/>
             <w:lang w:val="fr-CA"/>
           </w:rPr>
-          <m:t>K</m:t>
-        </m:r>
-        <m:r>
-          <w:rPr>
-            <w:rFonts w:ascii="Cambria Math" w:eastAsiaTheme="minorEastAsia" w:hAnsi="Cambria Math"/>
-            <w:lang w:val="fr-CA"/>
-          </w:rPr>
-          <m:t>a</m:t>
+          <m:t>Ka</m:t>
         </m:r>
       </m:oMath>
       <w:r>
@@ -7099,14 +7001,7 @@
                     <w:rFonts w:ascii="Cambria Math" w:eastAsiaTheme="minorEastAsia" w:hAnsi="Cambria Math"/>
                     <w:lang w:val="fr-CA"/>
                   </w:rPr>
-                  <m:t>KKa</m:t>
-                </m:r>
-                <m:r>
-                  <w:rPr>
-                    <w:rFonts w:ascii="Cambria Math" w:eastAsiaTheme="minorEastAsia" w:hAnsi="Cambria Math"/>
-                    <w:lang w:val="fr-CA"/>
-                  </w:rPr>
-                  <m:t>-</m:t>
+                  <m:t>KKa-</m:t>
                 </m:r>
                 <m:sSup>
                   <m:sSupPr>
@@ -7143,21 +7038,7 @@
                     <w:rFonts w:ascii="Cambria Math" w:eastAsiaTheme="minorEastAsia" w:hAnsi="Cambria Math"/>
                     <w:lang w:val="fr-CA"/>
                   </w:rPr>
-                  <m:t>K</m:t>
-                </m:r>
-                <m:r>
-                  <w:rPr>
-                    <w:rFonts w:ascii="Cambria Math" w:eastAsiaTheme="minorEastAsia" w:hAnsi="Cambria Math"/>
-                    <w:lang w:val="fr-CA"/>
-                  </w:rPr>
-                  <m:t>t</m:t>
-                </m:r>
-                <m:r>
-                  <w:rPr>
-                    <w:rFonts w:ascii="Cambria Math" w:eastAsiaTheme="minorEastAsia" w:hAnsi="Cambria Math"/>
-                    <w:lang w:val="fr-CA"/>
-                  </w:rPr>
-                  <m:t>+</m:t>
+                  <m:t>Kt+</m:t>
                 </m:r>
                 <m:f>
                   <m:fPr>
@@ -7224,14 +7105,7 @@
                     <w:rFonts w:ascii="Cambria Math" w:eastAsiaTheme="minorEastAsia" w:hAnsi="Cambria Math"/>
                     <w:lang w:val="fr-CA"/>
                   </w:rPr>
-                  <m:t>t</m:t>
-                </m:r>
-                <m:r>
-                  <w:rPr>
-                    <w:rFonts w:ascii="Cambria Math" w:eastAsiaTheme="minorEastAsia" w:hAnsi="Cambria Math"/>
-                    <w:lang w:val="fr-CA"/>
-                  </w:rPr>
-                  <m:t>+</m:t>
+                  <m:t>t+</m:t>
                 </m:r>
                 <m:f>
                   <m:fPr>
@@ -7298,14 +7172,7 @@
                     <w:rFonts w:ascii="Cambria Math" w:eastAsiaTheme="minorEastAsia" w:hAnsi="Cambria Math"/>
                     <w:lang w:val="fr-CA"/>
                   </w:rPr>
-                  <m:t>K</m:t>
-                </m:r>
-                <m:r>
-                  <w:rPr>
-                    <w:rFonts w:ascii="Cambria Math" w:eastAsiaTheme="minorEastAsia" w:hAnsi="Cambria Math"/>
-                    <w:lang w:val="fr-CA"/>
-                  </w:rPr>
-                  <m:t>a</m:t>
+                  <m:t>Ka</m:t>
                 </m:r>
                 <m:ctrlPr>
                   <w:rPr>
@@ -7482,28 +7349,7 @@
             <w:rFonts w:ascii="Cambria Math" w:eastAsiaTheme="minorEastAsia" w:hAnsi="Cambria Math"/>
             <w:lang w:val="fr-CA"/>
           </w:rPr>
-          <m:t>KK</m:t>
-        </m:r>
-        <m:r>
-          <w:rPr>
-            <w:rFonts w:ascii="Cambria Math" w:eastAsiaTheme="minorEastAsia" w:hAnsi="Cambria Math"/>
-            <w:lang w:val="fr-CA"/>
-          </w:rPr>
-          <m:t>-</m:t>
-        </m:r>
-        <m:r>
-          <w:rPr>
-            <w:rFonts w:ascii="Cambria Math" w:eastAsiaTheme="minorEastAsia" w:hAnsi="Cambria Math"/>
-            <w:lang w:val="fr-CA"/>
-          </w:rPr>
-          <m:t>K</m:t>
-        </m:r>
-        <m:r>
-          <w:rPr>
-            <w:rFonts w:ascii="Cambria Math" w:eastAsiaTheme="minorEastAsia" w:hAnsi="Cambria Math"/>
-            <w:lang w:val="fr-CA"/>
-          </w:rPr>
-          <m:t>t+λ</m:t>
+          <m:t>KK-Kt+λ</m:t>
         </m:r>
         <m:sSup>
           <m:sSupPr>
@@ -7540,14 +7386,7 @@
             <w:rFonts w:ascii="Cambria Math" w:eastAsiaTheme="minorEastAsia" w:hAnsi="Cambria Math"/>
             <w:lang w:val="fr-CA"/>
           </w:rPr>
-          <m:t>K</m:t>
-        </m:r>
-        <m:r>
-          <w:rPr>
-            <w:rFonts w:ascii="Cambria Math" w:eastAsiaTheme="minorEastAsia" w:hAnsi="Cambria Math"/>
-            <w:lang w:val="fr-CA"/>
-          </w:rPr>
-          <m:t>=0</m:t>
+          <m:t>K=0</m:t>
         </m:r>
       </m:oMath>
       <w:r>
@@ -7689,14 +7528,7 @@
             <w:rFonts w:ascii="Cambria Math" w:eastAsiaTheme="minorEastAsia" w:hAnsi="Cambria Math"/>
             <w:lang w:val="fr-CA"/>
           </w:rPr>
-          <m:t>K</m:t>
-        </m:r>
-        <m:r>
-          <w:rPr>
-            <w:rFonts w:ascii="Cambria Math" w:eastAsiaTheme="minorEastAsia" w:hAnsi="Cambria Math"/>
-            <w:lang w:val="fr-CA"/>
-          </w:rPr>
-          <m:t>-t+λ</m:t>
+          <m:t>K-t+λ</m:t>
         </m:r>
         <m:sSup>
           <m:sSupPr>
@@ -7881,14 +7713,7 @@
                 <w:rFonts w:ascii="Cambria Math" w:eastAsiaTheme="minorEastAsia" w:hAnsi="Cambria Math"/>
                 <w:lang w:val="fr-CA"/>
               </w:rPr>
-              <m:t>K+</m:t>
-            </m:r>
-            <m:r>
-              <w:rPr>
-                <w:rFonts w:ascii="Cambria Math" w:eastAsiaTheme="minorEastAsia" w:hAnsi="Cambria Math"/>
-                <w:lang w:val="fr-CA"/>
-              </w:rPr>
-              <m:t>λ</m:t>
+              <m:t>K+λ</m:t>
             </m:r>
             <m:sSub>
               <m:sSubPr>
@@ -7927,14 +7752,7 @@
             <w:rFonts w:ascii="Cambria Math" w:eastAsiaTheme="minorEastAsia" w:hAnsi="Cambria Math"/>
             <w:lang w:val="fr-CA"/>
           </w:rPr>
-          <m:t>=</m:t>
-        </m:r>
-        <m:r>
-          <w:rPr>
-            <w:rFonts w:ascii="Cambria Math" w:eastAsiaTheme="minorEastAsia" w:hAnsi="Cambria Math"/>
-            <w:lang w:val="fr-CA"/>
-          </w:rPr>
-          <m:t>t</m:t>
+          <m:t>=t</m:t>
         </m:r>
       </m:oMath>
       <w:r>
@@ -8040,14 +7858,7 @@
             <w:rFonts w:ascii="Cambria Math" w:eastAsiaTheme="minorEastAsia" w:hAnsi="Cambria Math"/>
             <w:lang w:val="fr-CA"/>
           </w:rPr>
-          <m:t>a</m:t>
-        </m:r>
-        <m:r>
-          <w:rPr>
-            <w:rFonts w:ascii="Cambria Math" w:eastAsiaTheme="minorEastAsia" w:hAnsi="Cambria Math"/>
-            <w:lang w:val="fr-CA"/>
-          </w:rPr>
-          <m:t>=</m:t>
+          <m:t>a=</m:t>
         </m:r>
         <m:sSup>
           <m:sSupPr>
@@ -8078,14 +7889,7 @@
                     <w:rFonts w:ascii="Cambria Math" w:eastAsiaTheme="minorEastAsia" w:hAnsi="Cambria Math"/>
                     <w:lang w:val="fr-CA"/>
                   </w:rPr>
-                  <m:t>K+</m:t>
-                </m:r>
-                <m:r>
-                  <w:rPr>
-                    <w:rFonts w:ascii="Cambria Math" w:eastAsiaTheme="minorEastAsia" w:hAnsi="Cambria Math"/>
-                    <w:lang w:val="fr-CA"/>
-                  </w:rPr>
-                  <m:t>λ</m:t>
+                  <m:t>K+λ</m:t>
                 </m:r>
                 <m:sSub>
                   <m:sSubPr>
@@ -8395,14 +8199,7 @@
             <w:rFonts w:ascii="Cambria Math" w:eastAsiaTheme="minorEastAsia" w:hAnsi="Cambria Math"/>
             <w:lang w:val="fr-CA"/>
           </w:rPr>
-          <m:t>a</m:t>
-        </m:r>
-        <m:r>
-          <w:rPr>
-            <w:rFonts w:ascii="Cambria Math" w:eastAsiaTheme="minorEastAsia" w:hAnsi="Cambria Math"/>
-            <w:lang w:val="fr-CA"/>
-          </w:rPr>
-          <m:t>ɸ</m:t>
+          <m:t>aɸ</m:t>
         </m:r>
         <m:d>
           <m:dPr>
@@ -8601,14 +8398,7 @@
             <w:rFonts w:ascii="Cambria Math" w:eastAsiaTheme="minorEastAsia" w:hAnsi="Cambria Math"/>
             <w:lang w:val="fr-CA"/>
           </w:rPr>
-          <m:t>Φ</m:t>
-        </m:r>
-        <m:r>
-          <w:rPr>
-            <w:rFonts w:ascii="Cambria Math" w:eastAsiaTheme="minorEastAsia" w:hAnsi="Cambria Math"/>
-            <w:lang w:val="fr-CA"/>
-          </w:rPr>
-          <m:t>ɸ</m:t>
+          <m:t>Φɸ</m:t>
         </m:r>
         <m:d>
           <m:dPr>
@@ -8765,14 +8555,7 @@
             <w:rFonts w:ascii="Cambria Math" w:eastAsiaTheme="minorEastAsia" w:hAnsi="Cambria Math"/>
             <w:lang w:val="fr-CA"/>
           </w:rPr>
-          <m:t>Φ</m:t>
-        </m:r>
-        <m:r>
-          <w:rPr>
-            <w:rFonts w:ascii="Cambria Math" w:eastAsiaTheme="minorEastAsia" w:hAnsi="Cambria Math"/>
-            <w:lang w:val="fr-CA"/>
-          </w:rPr>
-          <m:t>ɸ</m:t>
+          <m:t>Φɸ</m:t>
         </m:r>
         <m:d>
           <m:dPr>
@@ -8947,14 +8730,7 @@
                             <w:rFonts w:ascii="Cambria Math" w:eastAsiaTheme="minorEastAsia" w:hAnsi="Cambria Math"/>
                             <w:lang w:val="fr-CA"/>
                           </w:rPr>
-                          <m:t>K+</m:t>
-                        </m:r>
-                        <m:r>
-                          <w:rPr>
-                            <w:rFonts w:ascii="Cambria Math" w:eastAsiaTheme="minorEastAsia" w:hAnsi="Cambria Math"/>
-                            <w:lang w:val="fr-CA"/>
-                          </w:rPr>
-                          <m:t>λ</m:t>
+                          <m:t>K+λ</m:t>
                         </m:r>
                         <m:sSub>
                           <m:sSubPr>
@@ -9004,14 +8780,7 @@
                     <w:rFonts w:ascii="Cambria Math" w:eastAsiaTheme="minorEastAsia" w:hAnsi="Cambria Math"/>
                     <w:lang w:val="fr-CA"/>
                   </w:rPr>
-                  <m:t>t</m:t>
-                </m:r>
-                <m:r>
-                  <w:rPr>
-                    <w:rFonts w:ascii="Cambria Math" w:eastAsiaTheme="minorEastAsia" w:hAnsi="Cambria Math"/>
-                    <w:lang w:val="fr-CA"/>
-                  </w:rPr>
-                  <m:t xml:space="preserve"> </m:t>
+                  <m:t xml:space="preserve">t </m:t>
                 </m:r>
               </m:e>
             </m:d>
@@ -9031,14 +8800,7 @@
             <w:rFonts w:ascii="Cambria Math" w:eastAsiaTheme="minorEastAsia" w:hAnsi="Cambria Math"/>
             <w:lang w:val="fr-CA"/>
           </w:rPr>
-          <m:t>Φ</m:t>
-        </m:r>
-        <m:r>
-          <w:rPr>
-            <w:rFonts w:ascii="Cambria Math" w:eastAsiaTheme="minorEastAsia" w:hAnsi="Cambria Math"/>
-            <w:lang w:val="fr-CA"/>
-          </w:rPr>
-          <m:t>ɸ</m:t>
+          <m:t>Φɸ</m:t>
         </m:r>
         <m:d>
           <m:dPr>
@@ -9195,21 +8957,7 @@
                     <w:rFonts w:ascii="Cambria Math" w:eastAsiaTheme="minorEastAsia" w:hAnsi="Cambria Math"/>
                     <w:lang w:val="fr-CA"/>
                   </w:rPr>
-                  <m:t xml:space="preserve"> </m:t>
-                </m:r>
-                <m:r>
-                  <w:rPr>
-                    <w:rFonts w:ascii="Cambria Math" w:eastAsiaTheme="minorEastAsia" w:hAnsi="Cambria Math"/>
-                    <w:lang w:val="fr-CA"/>
-                  </w:rPr>
-                  <m:t>Φ</m:t>
-                </m:r>
-                <m:r>
-                  <w:rPr>
-                    <w:rFonts w:ascii="Cambria Math" w:eastAsiaTheme="minorEastAsia" w:hAnsi="Cambria Math"/>
-                    <w:lang w:val="fr-CA"/>
-                  </w:rPr>
-                  <m:t>ɸ</m:t>
+                  <m:t xml:space="preserve"> Φɸ</m:t>
                 </m:r>
                 <m:d>
                   <m:dPr>
@@ -9274,14 +9022,7 @@
                     <w:rFonts w:ascii="Cambria Math" w:eastAsiaTheme="minorEastAsia" w:hAnsi="Cambria Math"/>
                     <w:lang w:val="fr-CA"/>
                   </w:rPr>
-                  <m:t>K+</m:t>
-                </m:r>
-                <m:r>
-                  <w:rPr>
-                    <w:rFonts w:ascii="Cambria Math" w:eastAsiaTheme="minorEastAsia" w:hAnsi="Cambria Math"/>
-                    <w:lang w:val="fr-CA"/>
-                  </w:rPr>
-                  <m:t>λ</m:t>
+                  <m:t>K+λ</m:t>
                 </m:r>
                 <m:sSub>
                   <m:sSubPr>
@@ -9772,14 +9513,7 @@
               <w:rFonts w:ascii="Cambria Math" w:eastAsiaTheme="minorEastAsia" w:hAnsi="Cambria Math"/>
               <w:lang w:val="fr-CA"/>
             </w:rPr>
-            <m:t xml:space="preserve">= </m:t>
-          </m:r>
-          <m:r>
-            <w:rPr>
-              <w:rFonts w:ascii="Cambria Math" w:eastAsiaTheme="minorEastAsia" w:hAnsi="Cambria Math"/>
-              <w:lang w:val="fr-CA"/>
-            </w:rPr>
-            <m:t>k(x)</m:t>
+            <m:t>= k(x)</m:t>
           </m:r>
           <m:sSup>
             <m:sSupPr>
@@ -9810,21 +9544,7 @@
                       <w:rFonts w:ascii="Cambria Math" w:eastAsiaTheme="minorEastAsia" w:hAnsi="Cambria Math"/>
                       <w:lang w:val="fr-CA"/>
                     </w:rPr>
-                    <m:t>K</m:t>
-                  </m:r>
-                  <m:r>
-                    <w:rPr>
-                      <w:rFonts w:ascii="Cambria Math" w:eastAsiaTheme="minorEastAsia" w:hAnsi="Cambria Math"/>
-                      <w:lang w:val="fr-CA"/>
-                    </w:rPr>
-                    <m:t>+</m:t>
-                  </m:r>
-                  <m:r>
-                    <w:rPr>
-                      <w:rFonts w:ascii="Cambria Math" w:eastAsiaTheme="minorEastAsia" w:hAnsi="Cambria Math"/>
-                      <w:lang w:val="fr-CA"/>
-                    </w:rPr>
-                    <m:t>λ</m:t>
+                    <m:t>K+λ</m:t>
                   </m:r>
                   <m:sSub>
                     <m:sSubPr>
@@ -9957,7 +9677,7 @@
           <m:sSubPr>
             <m:ctrlPr>
               <w:rPr>
-                <w:rFonts w:ascii="Cambria Math"/>
+                <w:rFonts w:ascii="Cambria Math" w:hAnsi="Cambria Math"/>
                 <w:i/>
                 <w:lang w:val="fr-CA"/>
               </w:rPr>
@@ -9986,7 +9706,7 @@
           <m:dPr>
             <m:ctrlPr>
               <w:rPr>
-                <w:rFonts w:ascii="Cambria Math"/>
+                <w:rFonts w:ascii="Cambria Math" w:hAnsi="Cambria Math"/>
                 <w:i/>
                 <w:lang w:val="fr-CA"/>
               </w:rPr>
@@ -9997,7 +9717,7 @@
               <m:sSubPr>
                 <m:ctrlPr>
                   <w:rPr>
-                    <w:rFonts w:ascii="Cambria Math"/>
+                    <w:rFonts w:ascii="Cambria Math" w:hAnsi="Cambria Math"/>
                     <w:i/>
                     <w:lang w:val="fr-CA"/>
                   </w:rPr>
@@ -10033,7 +9753,7 @@
               <m:sSubPr>
                 <m:ctrlPr>
                   <w:rPr>
-                    <w:rFonts w:ascii="Cambria Math"/>
+                    <w:rFonts w:ascii="Cambria Math" w:hAnsi="Cambria Math"/>
                     <w:i/>
                     <w:lang w:val="fr-CA"/>
                   </w:rPr>
@@ -10044,7 +9764,7 @@
                   <m:sSupPr>
                     <m:ctrlPr>
                       <w:rPr>
-                        <w:rFonts w:ascii="Cambria Math"/>
+                        <w:rFonts w:ascii="Cambria Math" w:hAnsi="Cambria Math"/>
                         <w:i/>
                         <w:lang w:val="fr-CA"/>
                       </w:rPr>
@@ -10094,7 +9814,7 @@
           <m:sSubPr>
             <m:ctrlPr>
               <w:rPr>
-                <w:rFonts w:ascii="Cambria Math"/>
+                <w:rFonts w:ascii="Cambria Math" w:hAnsi="Cambria Math"/>
                 <w:i/>
                 <w:lang w:val="fr-CA"/>
               </w:rPr>
@@ -10130,7 +9850,7 @@
           <m:sSubPr>
             <m:ctrlPr>
               <w:rPr>
-                <w:rFonts w:ascii="Cambria Math"/>
+                <w:rFonts w:ascii="Cambria Math" w:hAnsi="Cambria Math"/>
                 <w:i/>
                 <w:lang w:val="fr-CA"/>
               </w:rPr>
@@ -10166,7 +9886,7 @@
           <m:sSubPr>
             <m:ctrlPr>
               <w:rPr>
-                <w:rFonts w:ascii="Cambria Math"/>
+                <w:rFonts w:ascii="Cambria Math" w:hAnsi="Cambria Math"/>
                 <w:i/>
                 <w:lang w:val="fr-CA"/>
               </w:rPr>
@@ -10177,7 +9897,7 @@
               <m:sSupPr>
                 <m:ctrlPr>
                   <w:rPr>
-                    <w:rFonts w:ascii="Cambria Math"/>
+                    <w:rFonts w:ascii="Cambria Math" w:hAnsi="Cambria Math"/>
                     <w:i/>
                     <w:lang w:val="fr-CA"/>
                   </w:rPr>
@@ -10225,13 +9945,7 @@
         <w:rPr>
           <w:lang w:val="fr-CA"/>
         </w:rPr>
-        <w:t xml:space="preserve"> sont des noyaux valides</w:t>
-      </w:r>
-      <w:r>
-        <w:rPr>
-          <w:lang w:val="fr-CA"/>
-        </w:rPr>
-        <w:t xml:space="preserve"> : </w:t>
+        <w:t xml:space="preserve"> sont des noyaux valides : </w:t>
       </w:r>
     </w:p>
     <w:p>
@@ -10297,7 +10011,7 @@
           <m:dPr>
             <m:ctrlPr>
               <w:rPr>
-                <w:rFonts w:ascii="Cambria Math"/>
+                <w:rFonts w:ascii="Cambria Math" w:hAnsi="Cambria Math"/>
                 <w:lang w:val="fr-CA"/>
               </w:rPr>
             </m:ctrlPr>
@@ -10330,7 +10044,7 @@
           <m:sSubPr>
             <m:ctrlPr>
               <w:rPr>
-                <w:rFonts w:ascii="Cambria Math"/>
+                <w:rFonts w:ascii="Cambria Math" w:hAnsi="Cambria Math"/>
                 <w:i/>
                 <w:lang w:val="fr-CA"/>
               </w:rPr>
@@ -10359,7 +10073,7 @@
           <m:dPr>
             <m:ctrlPr>
               <w:rPr>
-                <w:rFonts w:ascii="Cambria Math"/>
+                <w:rFonts w:ascii="Cambria Math" w:hAnsi="Cambria Math"/>
                 <w:i/>
                 <w:lang w:val="fr-CA"/>
               </w:rPr>
@@ -10370,7 +10084,7 @@
               <m:sSubPr>
                 <m:ctrlPr>
                   <w:rPr>
-                    <w:rFonts w:ascii="Cambria Math"/>
+                    <w:rFonts w:ascii="Cambria Math" w:hAnsi="Cambria Math"/>
                     <w:i/>
                     <w:lang w:val="fr-CA"/>
                   </w:rPr>
@@ -10406,7 +10120,7 @@
               <m:sSubPr>
                 <m:ctrlPr>
                   <w:rPr>
-                    <w:rFonts w:ascii="Cambria Math"/>
+                    <w:rFonts w:ascii="Cambria Math" w:hAnsi="Cambria Math"/>
                     <w:i/>
                     <w:lang w:val="fr-CA"/>
                   </w:rPr>
@@ -10417,7 +10131,7 @@
                   <m:sSupPr>
                     <m:ctrlPr>
                       <w:rPr>
-                        <w:rFonts w:ascii="Cambria Math"/>
+                        <w:rFonts w:ascii="Cambria Math" w:hAnsi="Cambria Math"/>
                         <w:i/>
                         <w:lang w:val="fr-CA"/>
                       </w:rPr>
@@ -10466,7 +10180,7 @@
           <m:sSubPr>
             <m:ctrlPr>
               <w:rPr>
-                <w:rFonts w:ascii="Cambria Math"/>
+                <w:rFonts w:ascii="Cambria Math" w:hAnsi="Cambria Math"/>
                 <w:i/>
                 <w:lang w:val="fr-CA"/>
               </w:rPr>
@@ -10502,7 +10216,7 @@
           <m:sSubPr>
             <m:ctrlPr>
               <w:rPr>
-                <w:rFonts w:ascii="Cambria Math"/>
+                <w:rFonts w:ascii="Cambria Math" w:hAnsi="Cambria Math"/>
                 <w:i/>
                 <w:lang w:val="fr-CA"/>
               </w:rPr>
@@ -10538,7 +10252,7 @@
           <m:sSubPr>
             <m:ctrlPr>
               <w:rPr>
-                <w:rFonts w:ascii="Cambria Math"/>
+                <w:rFonts w:ascii="Cambria Math" w:hAnsi="Cambria Math"/>
                 <w:i/>
                 <w:lang w:val="fr-CA"/>
               </w:rPr>
@@ -10549,7 +10263,7 @@
               <m:sSupPr>
                 <m:ctrlPr>
                   <w:rPr>
-                    <w:rFonts w:ascii="Cambria Math"/>
+                    <w:rFonts w:ascii="Cambria Math" w:hAnsi="Cambria Math"/>
                     <w:i/>
                     <w:lang w:val="fr-CA"/>
                   </w:rPr>
@@ -10647,7 +10361,7 @@
             <m:dPr>
               <m:ctrlPr>
                 <w:rPr>
-                  <w:rFonts w:ascii="Cambria Math"/>
+                  <w:rFonts w:ascii="Cambria Math" w:hAnsi="Cambria Math"/>
                   <w:lang w:val="fr-CA"/>
                 </w:rPr>
               </m:ctrlPr>
@@ -10703,6 +10417,8 @@
         </w:rPr>
         <w:t>&lt;=&gt;</w:t>
       </w:r>
+      <w:bookmarkStart w:id="0" w:name="_GoBack"/>
+      <w:bookmarkEnd w:id="0"/>
     </w:p>
     <w:p>
       <w:pPr>
@@ -10754,8 +10470,29 @@
                 <w:rFonts w:ascii="Cambria Math" w:eastAsiaTheme="minorEastAsia" w:hAnsi="Cambria Math"/>
                 <w:lang w:val="fr-CA"/>
               </w:rPr>
-              <m:t>x</m:t>
-            </m:r>
+              <m:t>ɸ</m:t>
+            </m:r>
+            <m:d>
+              <m:dPr>
+                <m:ctrlPr>
+                  <w:rPr>
+                    <w:rFonts w:ascii="Cambria Math" w:eastAsiaTheme="minorEastAsia" w:hAnsi="Cambria Math"/>
+                    <w:i/>
+                    <w:iCs/>
+                    <w:lang w:val="fr-CA"/>
+                  </w:rPr>
+                </m:ctrlPr>
+              </m:dPr>
+              <m:e>
+                <m:r>
+                  <w:rPr>
+                    <w:rFonts w:ascii="Cambria Math" w:eastAsiaTheme="minorEastAsia" w:hAnsi="Cambria Math"/>
+                    <w:lang w:val="fr-CA"/>
+                  </w:rPr>
+                  <m:t>x</m:t>
+                </m:r>
+              </m:e>
+            </m:d>
           </m:e>
           <m:sup>
             <m:r>
@@ -10772,8 +10509,36 @@
             <w:rFonts w:ascii="Cambria Math" w:eastAsiaTheme="minorEastAsia" w:hAnsi="Cambria Math"/>
             <w:lang w:val="fr-CA"/>
           </w:rPr>
-          <m:t>x'</m:t>
+          <m:t>ɸ</m:t>
         </m:r>
+        <m:d>
+          <m:dPr>
+            <m:ctrlPr>
+              <w:rPr>
+                <w:rFonts w:ascii="Cambria Math" w:eastAsiaTheme="minorEastAsia" w:hAnsi="Cambria Math"/>
+                <w:i/>
+                <w:iCs/>
+                <w:lang w:val="fr-CA"/>
+              </w:rPr>
+            </m:ctrlPr>
+          </m:dPr>
+          <m:e>
+            <m:r>
+              <w:rPr>
+                <w:rFonts w:ascii="Cambria Math" w:eastAsiaTheme="minorEastAsia" w:hAnsi="Cambria Math"/>
+                <w:lang w:val="fr-CA"/>
+              </w:rPr>
+              <m:t>x</m:t>
+            </m:r>
+            <m:r>
+              <w:rPr>
+                <w:rFonts w:ascii="Cambria Math" w:eastAsiaTheme="minorEastAsia" w:hAnsi="Cambria Math"/>
+                <w:lang w:val="fr-CA"/>
+              </w:rPr>
+              <m:t>'</m:t>
+            </m:r>
+          </m:e>
+        </m:d>
       </m:oMath>
       <w:r>
         <w:rPr>
@@ -10878,6 +10643,13 @@
             </m:ctrlPr>
           </m:sSupPr>
           <m:e>
+            <m:r>
+              <w:rPr>
+                <w:rFonts w:ascii="Cambria Math" w:eastAsiaTheme="minorEastAsia" w:hAnsi="Cambria Math"/>
+                <w:lang w:val="fr-CA"/>
+              </w:rPr>
+              <m:t>ɸ</m:t>
+            </m:r>
             <m:d>
               <m:dPr>
                 <m:ctrlPr>
@@ -10894,7 +10666,7 @@
                   <m:sSubPr>
                     <m:ctrlPr>
                       <w:rPr>
-                        <w:rFonts w:ascii="Cambria Math"/>
+                        <w:rFonts w:ascii="Cambria Math" w:hAnsi="Cambria Math"/>
                         <w:i/>
                         <w:lang w:val="fr-CA"/>
                       </w:rPr>
@@ -10930,7 +10702,7 @@
                   <m:sSubPr>
                     <m:ctrlPr>
                       <w:rPr>
-                        <w:rFonts w:ascii="Cambria Math"/>
+                        <w:rFonts w:ascii="Cambria Math" w:hAnsi="Cambria Math"/>
                         <w:i/>
                         <w:lang w:val="fr-CA"/>
                       </w:rPr>
@@ -10968,6 +10740,13 @@
             </m:r>
           </m:sup>
         </m:sSup>
+        <m:r>
+          <w:rPr>
+            <w:rFonts w:ascii="Cambria Math" w:eastAsiaTheme="minorEastAsia" w:hAnsi="Cambria Math"/>
+            <w:lang w:val="fr-CA"/>
+          </w:rPr>
+          <m:t>ɸ</m:t>
+        </m:r>
         <m:d>
           <m:dPr>
             <m:ctrlPr>
@@ -10984,7 +10763,7 @@
               <m:sSubPr>
                 <m:ctrlPr>
                   <w:rPr>
-                    <w:rFonts w:ascii="Cambria Math"/>
+                    <w:rFonts w:ascii="Cambria Math" w:hAnsi="Cambria Math"/>
                     <w:i/>
                     <w:lang w:val="fr-CA"/>
                   </w:rPr>
@@ -11011,6 +10790,13 @@
             </m:sSub>
             <m:r>
               <w:rPr>
+                <w:rFonts w:ascii="Cambria Math" w:eastAsiaTheme="minorEastAsia" w:hAnsi="Cambria Math"/>
+                <w:lang w:val="fr-CA"/>
+              </w:rPr>
+              <m:t>'</m:t>
+            </m:r>
+            <m:r>
+              <w:rPr>
                 <w:rFonts w:ascii="Cambria Math"/>
                 <w:lang w:val="fr-CA"/>
               </w:rPr>
@@ -11020,7 +10806,7 @@
               <m:sSubPr>
                 <m:ctrlPr>
                   <w:rPr>
-                    <w:rFonts w:ascii="Cambria Math"/>
+                    <w:rFonts w:ascii="Cambria Math" w:hAnsi="Cambria Math"/>
                     <w:i/>
                     <w:lang w:val="fr-CA"/>
                   </w:rPr>
@@ -11045,15 +10831,15 @@
                 </m:r>
               </m:sub>
             </m:sSub>
+            <m:r>
+              <w:rPr>
+                <w:rFonts w:ascii="Cambria Math" w:eastAsiaTheme="minorEastAsia" w:hAnsi="Cambria Math"/>
+                <w:lang w:val="fr-CA"/>
+              </w:rPr>
+              <m:t>'</m:t>
+            </m:r>
           </m:e>
         </m:d>
-        <m:r>
-          <w:rPr>
-            <w:rFonts w:ascii="Cambria Math" w:eastAsiaTheme="minorEastAsia" w:hAnsi="Cambria Math"/>
-            <w:lang w:val="fr-CA"/>
-          </w:rPr>
-          <m:t>'</m:t>
-        </m:r>
       </m:oMath>
       <w:r>
         <w:rPr>
@@ -11105,7 +10891,7 @@
               <m:sSubPr>
                 <m:ctrlPr>
                   <w:rPr>
-                    <w:rFonts w:ascii="Cambria Math"/>
+                    <w:rFonts w:ascii="Cambria Math" w:hAnsi="Cambria Math"/>
                     <w:i/>
                     <w:lang w:val="fr-CA"/>
                   </w:rPr>
@@ -11141,7 +10927,7 @@
               <m:sSubPr>
                 <m:ctrlPr>
                   <w:rPr>
-                    <w:rFonts w:ascii="Cambria Math"/>
+                    <w:rFonts w:ascii="Cambria Math" w:hAnsi="Cambria Math"/>
                     <w:i/>
                     <w:lang w:val="fr-CA"/>
                   </w:rPr>
@@ -11168,7 +10954,7 @@
             </m:sSub>
             <m:ctrlPr>
               <w:rPr>
-                <w:rFonts w:ascii="Cambria Math"/>
+                <w:rFonts w:ascii="Cambria Math" w:hAnsi="Cambria Math"/>
                 <w:i/>
                 <w:lang w:val="fr-CA"/>
               </w:rPr>
@@ -11253,35 +11039,56 @@
             </m:ctrlPr>
           </m:sSupPr>
           <m:e>
-            <m:sSub>
-              <m:sSubPr>
+            <m:r>
+              <w:rPr>
+                <w:rFonts w:ascii="Cambria Math" w:eastAsiaTheme="minorEastAsia" w:hAnsi="Cambria Math"/>
+                <w:lang w:val="fr-CA"/>
+              </w:rPr>
+              <m:t>ɸ</m:t>
+            </m:r>
+            <m:d>
+              <m:dPr>
                 <m:ctrlPr>
                   <w:rPr>
-                    <w:rFonts w:ascii="Cambria Math"/>
+                    <w:rFonts w:ascii="Cambria Math" w:eastAsiaTheme="minorEastAsia" w:hAnsi="Cambria Math"/>
                     <w:i/>
+                    <w:iCs/>
                     <w:lang w:val="fr-CA"/>
                   </w:rPr>
                 </m:ctrlPr>
-              </m:sSubPr>
+              </m:dPr>
               <m:e>
-                <m:r>
-                  <w:rPr>
-                    <w:rFonts w:ascii="Cambria Math"/>
-                    <w:lang w:val="fr-CA"/>
-                  </w:rPr>
-                  <m:t>x</m:t>
-                </m:r>
+                <m:sSub>
+                  <m:sSubPr>
+                    <m:ctrlPr>
+                      <w:rPr>
+                        <w:rFonts w:ascii="Cambria Math" w:hAnsi="Cambria Math"/>
+                        <w:i/>
+                        <w:lang w:val="fr-CA"/>
+                      </w:rPr>
+                    </m:ctrlPr>
+                  </m:sSubPr>
+                  <m:e>
+                    <m:r>
+                      <w:rPr>
+                        <w:rFonts w:ascii="Cambria Math"/>
+                        <w:lang w:val="fr-CA"/>
+                      </w:rPr>
+                      <m:t>x</m:t>
+                    </m:r>
+                  </m:e>
+                  <m:sub>
+                    <m:r>
+                      <w:rPr>
+                        <w:rFonts w:ascii="Cambria Math"/>
+                        <w:lang w:val="fr-CA"/>
+                      </w:rPr>
+                      <m:t>a</m:t>
+                    </m:r>
+                  </m:sub>
+                </m:sSub>
               </m:e>
-              <m:sub>
-                <m:r>
-                  <w:rPr>
-                    <w:rFonts w:ascii="Cambria Math"/>
-                    <w:lang w:val="fr-CA"/>
-                  </w:rPr>
-                  <m:t>a</m:t>
-                </m:r>
-              </m:sub>
-            </m:sSub>
+            </m:d>
           </m:e>
           <m:sup>
             <m:r>
@@ -11290,58 +11097,6 @@
                 <w:lang w:val="fr-CA"/>
               </w:rPr>
               <m:t>T</m:t>
-            </m:r>
-          </m:sup>
-        </m:sSup>
-        <m:sSup>
-          <m:sSupPr>
-            <m:ctrlPr>
-              <w:rPr>
-                <w:rFonts w:ascii="Cambria Math" w:eastAsiaTheme="minorEastAsia" w:hAnsi="Cambria Math"/>
-                <w:i/>
-                <w:iCs/>
-                <w:lang w:val="fr-CA"/>
-              </w:rPr>
-            </m:ctrlPr>
-          </m:sSupPr>
-          <m:e>
-            <m:sSub>
-              <m:sSubPr>
-                <m:ctrlPr>
-                  <w:rPr>
-                    <w:rFonts w:ascii="Cambria Math"/>
-                    <w:i/>
-                    <w:lang w:val="fr-CA"/>
-                  </w:rPr>
-                </m:ctrlPr>
-              </m:sSubPr>
-              <m:e>
-                <m:r>
-                  <w:rPr>
-                    <w:rFonts w:ascii="Cambria Math"/>
-                    <w:lang w:val="fr-CA"/>
-                  </w:rPr>
-                  <m:t>x</m:t>
-                </m:r>
-              </m:e>
-              <m:sub>
-                <m:r>
-                  <w:rPr>
-                    <w:rFonts w:ascii="Cambria Math"/>
-                    <w:lang w:val="fr-CA"/>
-                  </w:rPr>
-                  <m:t>a</m:t>
-                </m:r>
-              </m:sub>
-            </m:sSub>
-          </m:e>
-          <m:sup>
-            <m:r>
-              <w:rPr>
-                <w:rFonts w:ascii="Cambria Math" w:eastAsiaTheme="minorEastAsia" w:hAnsi="Cambria Math"/>
-                <w:lang w:val="fr-CA"/>
-              </w:rPr>
-              <m:t>'</m:t>
             </m:r>
           </m:sup>
         </m:sSup>
@@ -11350,6 +11105,63 @@
             <w:rFonts w:ascii="Cambria Math" w:eastAsiaTheme="minorEastAsia" w:hAnsi="Cambria Math"/>
             <w:lang w:val="fr-CA"/>
           </w:rPr>
+          <m:t>ɸ</m:t>
+        </m:r>
+        <m:d>
+          <m:dPr>
+            <m:ctrlPr>
+              <w:rPr>
+                <w:rFonts w:ascii="Cambria Math" w:eastAsiaTheme="minorEastAsia" w:hAnsi="Cambria Math"/>
+                <w:i/>
+                <w:iCs/>
+                <w:lang w:val="fr-CA"/>
+              </w:rPr>
+            </m:ctrlPr>
+          </m:dPr>
+          <m:e>
+            <m:sSub>
+              <m:sSubPr>
+                <m:ctrlPr>
+                  <w:rPr>
+                    <w:rFonts w:ascii="Cambria Math" w:hAnsi="Cambria Math"/>
+                    <w:i/>
+                    <w:lang w:val="fr-CA"/>
+                  </w:rPr>
+                </m:ctrlPr>
+              </m:sSubPr>
+              <m:e>
+                <m:r>
+                  <w:rPr>
+                    <w:rFonts w:ascii="Cambria Math"/>
+                    <w:lang w:val="fr-CA"/>
+                  </w:rPr>
+                  <m:t>x</m:t>
+                </m:r>
+              </m:e>
+              <m:sub>
+                <m:r>
+                  <w:rPr>
+                    <w:rFonts w:ascii="Cambria Math"/>
+                    <w:lang w:val="fr-CA"/>
+                  </w:rPr>
+                  <m:t>a</m:t>
+                </m:r>
+              </m:sub>
+            </m:sSub>
+            <m:r>
+              <w:rPr>
+                <w:rFonts w:ascii="Cambria Math" w:eastAsiaTheme="minorEastAsia" w:hAnsi="Cambria Math"/>
+                <w:lang w:val="fr-CA"/>
+              </w:rPr>
+              <m:t>'</m:t>
+            </m:r>
+          </m:e>
+        </m:d>
+        <m:r>
+          <w:rPr>
+            <w:rFonts w:ascii="Cambria Math"/>
+            <w:lang w:val="fr-CA"/>
+          </w:rPr>
           <m:t xml:space="preserve">+ </m:t>
         </m:r>
         <m:sSup>
@@ -11364,11 +11176,91 @@
             </m:ctrlPr>
           </m:sSupPr>
           <m:e>
+            <m:r>
+              <w:rPr>
+                <w:rFonts w:ascii="Cambria Math" w:eastAsiaTheme="minorEastAsia" w:hAnsi="Cambria Math"/>
+                <w:lang w:val="fr-CA"/>
+              </w:rPr>
+              <m:t>ɸ</m:t>
+            </m:r>
+            <m:d>
+              <m:dPr>
+                <m:ctrlPr>
+                  <w:rPr>
+                    <w:rFonts w:ascii="Cambria Math" w:eastAsiaTheme="minorEastAsia" w:hAnsi="Cambria Math"/>
+                    <w:i/>
+                    <w:iCs/>
+                    <w:lang w:val="fr-CA"/>
+                  </w:rPr>
+                </m:ctrlPr>
+              </m:dPr>
+              <m:e>
+                <m:sSub>
+                  <m:sSubPr>
+                    <m:ctrlPr>
+                      <w:rPr>
+                        <w:rFonts w:ascii="Cambria Math" w:hAnsi="Cambria Math"/>
+                        <w:i/>
+                        <w:lang w:val="fr-CA"/>
+                      </w:rPr>
+                    </m:ctrlPr>
+                  </m:sSubPr>
+                  <m:e>
+                    <m:r>
+                      <w:rPr>
+                        <w:rFonts w:ascii="Cambria Math"/>
+                        <w:lang w:val="fr-CA"/>
+                      </w:rPr>
+                      <m:t>x</m:t>
+                    </m:r>
+                  </m:e>
+                  <m:sub>
+                    <m:r>
+                      <w:rPr>
+                        <w:rFonts w:ascii="Cambria Math"/>
+                        <w:lang w:val="fr-CA"/>
+                      </w:rPr>
+                      <m:t>b</m:t>
+                    </m:r>
+                  </m:sub>
+                </m:sSub>
+              </m:e>
+            </m:d>
+          </m:e>
+          <m:sup>
+            <m:r>
+              <w:rPr>
+                <w:rFonts w:ascii="Cambria Math" w:eastAsiaTheme="minorEastAsia" w:hAnsi="Cambria Math"/>
+                <w:lang w:val="fr-CA"/>
+              </w:rPr>
+              <m:t>T</m:t>
+            </m:r>
+          </m:sup>
+        </m:sSup>
+        <m:r>
+          <w:rPr>
+            <w:rFonts w:ascii="Cambria Math" w:eastAsiaTheme="minorEastAsia" w:hAnsi="Cambria Math"/>
+            <w:lang w:val="fr-CA"/>
+          </w:rPr>
+          <m:t>ɸ</m:t>
+        </m:r>
+        <m:d>
+          <m:dPr>
+            <m:ctrlPr>
+              <w:rPr>
+                <w:rFonts w:ascii="Cambria Math" w:eastAsiaTheme="minorEastAsia" w:hAnsi="Cambria Math"/>
+                <w:i/>
+                <w:iCs/>
+                <w:lang w:val="fr-CA"/>
+              </w:rPr>
+            </m:ctrlPr>
+          </m:dPr>
+          <m:e>
             <m:sSub>
               <m:sSubPr>
                 <m:ctrlPr>
                   <w:rPr>
-                    <w:rFonts w:ascii="Cambria Math"/>
+                    <w:rFonts w:ascii="Cambria Math" w:hAnsi="Cambria Math"/>
                     <w:i/>
                     <w:lang w:val="fr-CA"/>
                   </w:rPr>
@@ -11393,53 +11285,15 @@
                 </m:r>
               </m:sub>
             </m:sSub>
+            <m:r>
+              <w:rPr>
+                <w:rFonts w:ascii="Cambria Math" w:eastAsiaTheme="minorEastAsia" w:hAnsi="Cambria Math"/>
+                <w:lang w:val="fr-CA"/>
+              </w:rPr>
+              <m:t>'</m:t>
+            </m:r>
           </m:e>
-          <m:sup>
-            <m:r>
-              <w:rPr>
-                <w:rFonts w:ascii="Cambria Math" w:eastAsiaTheme="minorEastAsia" w:hAnsi="Cambria Math"/>
-                <w:lang w:val="fr-CA"/>
-              </w:rPr>
-              <m:t>T</m:t>
-            </m:r>
-          </m:sup>
-        </m:sSup>
-        <m:sSub>
-          <m:sSubPr>
-            <m:ctrlPr>
-              <w:rPr>
-                <w:rFonts w:ascii="Cambria Math"/>
-                <w:i/>
-                <w:lang w:val="fr-CA"/>
-              </w:rPr>
-            </m:ctrlPr>
-          </m:sSubPr>
-          <m:e>
-            <m:r>
-              <w:rPr>
-                <w:rFonts w:ascii="Cambria Math"/>
-                <w:lang w:val="fr-CA"/>
-              </w:rPr>
-              <m:t>x</m:t>
-            </m:r>
-          </m:e>
-          <m:sub>
-            <m:r>
-              <w:rPr>
-                <w:rFonts w:ascii="Cambria Math"/>
-                <w:lang w:val="fr-CA"/>
-              </w:rPr>
-              <m:t>b</m:t>
-            </m:r>
-          </m:sub>
-        </m:sSub>
-        <m:r>
-          <w:rPr>
-            <w:rFonts w:ascii="Cambria Math" w:eastAsiaTheme="minorEastAsia" w:hAnsi="Cambria Math"/>
-            <w:lang w:val="fr-CA"/>
-          </w:rPr>
-          <m:t>'</m:t>
-        </m:r>
+        </m:d>
       </m:oMath>
       <w:r>
         <w:rPr>
@@ -11448,18 +11302,25 @@
           <w:lang w:val="fr-CA"/>
         </w:rPr>
         <w:tab/>
-        <w:t>arythméti</w:t>
-      </w:r>
-      <w:r>
-        <w:rPr>
-          <w:rFonts w:ascii="Cambria Math" w:eastAsiaTheme="minorEastAsia" w:hAnsi="Cambria Math"/>
-          <w:iCs/>
-          <w:lang w:val="fr-CA"/>
-        </w:rPr>
-        <w:t>que</w:t>
-      </w:r>
-      <w:bookmarkStart w:id="0" w:name="_GoBack"/>
-      <w:bookmarkEnd w:id="0"/>
+      </w:r>
+      <w:proofErr w:type="gramStart"/>
+      <w:r>
+        <w:rPr>
+          <w:rFonts w:ascii="Cambria Math" w:eastAsiaTheme="minorEastAsia" w:hAnsi="Cambria Math"/>
+          <w:iCs/>
+          <w:lang w:val="fr-CA"/>
+        </w:rPr>
+        <w:t>par</w:t>
+      </w:r>
+      <w:proofErr w:type="gramEnd"/>
+      <w:r>
+        <w:rPr>
+          <w:rFonts w:ascii="Cambria Math" w:eastAsiaTheme="minorEastAsia" w:hAnsi="Cambria Math"/>
+          <w:iCs/>
+          <w:lang w:val="fr-CA"/>
+        </w:rPr>
+        <w:t xml:space="preserve"> associativité</w:t>
+      </w:r>
     </w:p>
     <w:p>
       <w:pPr>
@@ -11528,7 +11389,7 @@
           <m:sSubPr>
             <m:ctrlPr>
               <w:rPr>
-                <w:rFonts w:ascii="Cambria Math"/>
+                <w:rFonts w:ascii="Cambria Math" w:hAnsi="Cambria Math"/>
                 <w:i/>
                 <w:lang w:val="fr-CA"/>
               </w:rPr>
@@ -11557,7 +11418,7 @@
           <m:dPr>
             <m:ctrlPr>
               <w:rPr>
-                <w:rFonts w:ascii="Cambria Math"/>
+                <w:rFonts w:ascii="Cambria Math" w:hAnsi="Cambria Math"/>
                 <w:i/>
                 <w:lang w:val="fr-CA"/>
               </w:rPr>
@@ -11568,7 +11429,7 @@
               <m:sSubPr>
                 <m:ctrlPr>
                   <w:rPr>
-                    <w:rFonts w:ascii="Cambria Math"/>
+                    <w:rFonts w:ascii="Cambria Math" w:hAnsi="Cambria Math"/>
                     <w:i/>
                     <w:lang w:val="fr-CA"/>
                   </w:rPr>
@@ -11604,7 +11465,7 @@
               <m:sSubPr>
                 <m:ctrlPr>
                   <w:rPr>
-                    <w:rFonts w:ascii="Cambria Math"/>
+                    <w:rFonts w:ascii="Cambria Math" w:hAnsi="Cambria Math"/>
                     <w:i/>
                     <w:lang w:val="fr-CA"/>
                   </w:rPr>
@@ -11615,7 +11476,7 @@
                   <m:sSupPr>
                     <m:ctrlPr>
                       <w:rPr>
-                        <w:rFonts w:ascii="Cambria Math"/>
+                        <w:rFonts w:ascii="Cambria Math" w:hAnsi="Cambria Math"/>
                         <w:i/>
                         <w:lang w:val="fr-CA"/>
                       </w:rPr>
@@ -11664,7 +11525,7 @@
           <m:sSubPr>
             <m:ctrlPr>
               <w:rPr>
-                <w:rFonts w:ascii="Cambria Math"/>
+                <w:rFonts w:ascii="Cambria Math" w:hAnsi="Cambria Math"/>
                 <w:i/>
                 <w:lang w:val="fr-CA"/>
               </w:rPr>
@@ -11700,7 +11561,7 @@
           <m:sSubPr>
             <m:ctrlPr>
               <w:rPr>
-                <w:rFonts w:ascii="Cambria Math"/>
+                <w:rFonts w:ascii="Cambria Math" w:hAnsi="Cambria Math"/>
                 <w:i/>
                 <w:lang w:val="fr-CA"/>
               </w:rPr>
@@ -11736,7 +11597,7 @@
           <m:sSubPr>
             <m:ctrlPr>
               <w:rPr>
-                <w:rFonts w:ascii="Cambria Math"/>
+                <w:rFonts w:ascii="Cambria Math" w:hAnsi="Cambria Math"/>
                 <w:i/>
                 <w:lang w:val="fr-CA"/>
               </w:rPr>
@@ -11747,7 +11608,7 @@
               <m:sSupPr>
                 <m:ctrlPr>
                   <w:rPr>
-                    <w:rFonts w:ascii="Cambria Math"/>
+                    <w:rFonts w:ascii="Cambria Math" w:hAnsi="Cambria Math"/>
                     <w:i/>
                     <w:lang w:val="fr-CA"/>
                   </w:rPr>
@@ -11821,6 +11682,21 @@
         </w:rPr>
         <w:t xml:space="preserve"> définition</w:t>
       </w:r>
+    </w:p>
+    <w:p>
+      <w:pPr>
+        <w:pStyle w:val="ListParagraph"/>
+        <w:tabs>
+          <w:tab w:val="left" w:pos="1134"/>
+          <w:tab w:val="center" w:pos="4678"/>
+          <w:tab w:val="right" w:pos="9356"/>
+        </w:tabs>
+        <w:spacing w:after="0" w:line="240" w:lineRule="auto"/>
+        <w:rPr>
+          <w:rFonts w:ascii="Cambria Math" w:eastAsiaTheme="minorEastAsia" w:hAnsi="Cambria Math"/>
+          <w:lang w:val="fr-CA"/>
+        </w:rPr>
+      </w:pPr>
     </w:p>
     <w:p>
       <w:pPr>

</xml_diff>

<commit_message>
tp3 question 2 pas mal pas pire
</commit_message>
<xml_diff>
--- a/TP3/TP3 - solution.docx
+++ b/TP3/TP3 - solution.docx
@@ -9990,6 +9990,278 @@
         <w:tab/>
       </w:r>
       <m:oMath>
+        <m:sSub>
+          <m:sSubPr>
+            <m:ctrlPr>
+              <w:rPr>
+                <w:rFonts w:ascii="Cambria Math" w:hAnsi="Cambria Math"/>
+                <w:i/>
+                <w:lang w:val="fr-CA"/>
+              </w:rPr>
+            </m:ctrlPr>
+          </m:sSubPr>
+          <m:e>
+            <m:r>
+              <w:rPr>
+                <w:rFonts w:ascii="Cambria Math"/>
+                <w:lang w:val="fr-CA"/>
+              </w:rPr>
+              <m:t>k</m:t>
+            </m:r>
+          </m:e>
+          <m:sub>
+            <m:r>
+              <w:rPr>
+                <w:rFonts w:ascii="Cambria Math"/>
+                <w:lang w:val="fr-CA"/>
+              </w:rPr>
+              <m:t>a</m:t>
+            </m:r>
+          </m:sub>
+        </m:sSub>
+        <m:d>
+          <m:dPr>
+            <m:ctrlPr>
+              <w:rPr>
+                <w:rFonts w:ascii="Cambria Math" w:hAnsi="Cambria Math"/>
+                <w:i/>
+                <w:lang w:val="fr-CA"/>
+              </w:rPr>
+            </m:ctrlPr>
+          </m:dPr>
+          <m:e>
+            <m:sSub>
+              <m:sSubPr>
+                <m:ctrlPr>
+                  <w:rPr>
+                    <w:rFonts w:ascii="Cambria Math" w:hAnsi="Cambria Math"/>
+                    <w:i/>
+                    <w:lang w:val="fr-CA"/>
+                  </w:rPr>
+                </m:ctrlPr>
+              </m:sSubPr>
+              <m:e>
+                <m:r>
+                  <w:rPr>
+                    <w:rFonts w:ascii="Cambria Math"/>
+                    <w:lang w:val="fr-CA"/>
+                  </w:rPr>
+                  <m:t>x</m:t>
+                </m:r>
+              </m:e>
+              <m:sub>
+                <m:r>
+                  <w:rPr>
+                    <w:rFonts w:ascii="Cambria Math"/>
+                    <w:lang w:val="fr-CA"/>
+                  </w:rPr>
+                  <m:t>a</m:t>
+                </m:r>
+              </m:sub>
+            </m:sSub>
+            <m:r>
+              <w:rPr>
+                <w:rFonts w:ascii="Cambria Math"/>
+                <w:lang w:val="fr-CA"/>
+              </w:rPr>
+              <m:t xml:space="preserve">, </m:t>
+            </m:r>
+            <m:sSub>
+              <m:sSubPr>
+                <m:ctrlPr>
+                  <w:rPr>
+                    <w:rFonts w:ascii="Cambria Math" w:hAnsi="Cambria Math"/>
+                    <w:i/>
+                    <w:lang w:val="fr-CA"/>
+                  </w:rPr>
+                </m:ctrlPr>
+              </m:sSubPr>
+              <m:e>
+                <m:sSup>
+                  <m:sSupPr>
+                    <m:ctrlPr>
+                      <w:rPr>
+                        <w:rFonts w:ascii="Cambria Math" w:hAnsi="Cambria Math"/>
+                        <w:i/>
+                        <w:lang w:val="fr-CA"/>
+                      </w:rPr>
+                    </m:ctrlPr>
+                  </m:sSupPr>
+                  <m:e>
+                    <m:r>
+                      <w:rPr>
+                        <w:rFonts w:ascii="Cambria Math"/>
+                        <w:lang w:val="fr-CA"/>
+                      </w:rPr>
+                      <m:t>x</m:t>
+                    </m:r>
+                  </m:e>
+                  <m:sup>
+                    <m:r>
+                      <w:rPr>
+                        <w:rFonts w:ascii="Cambria Math"/>
+                        <w:lang w:val="fr-CA"/>
+                      </w:rPr>
+                      <m:t>'</m:t>
+                    </m:r>
+                  </m:sup>
+                </m:sSup>
+              </m:e>
+              <m:sub>
+                <m:r>
+                  <w:rPr>
+                    <w:rFonts w:ascii="Cambria Math"/>
+                    <w:lang w:val="fr-CA"/>
+                  </w:rPr>
+                  <m:t>a</m:t>
+                </m:r>
+              </m:sub>
+            </m:sSub>
+          </m:e>
+        </m:d>
+        <m:r>
+          <w:rPr>
+            <w:rFonts w:ascii="Cambria Math"/>
+            <w:lang w:val="fr-CA"/>
+          </w:rPr>
+          <m:t>+</m:t>
+        </m:r>
+        <m:sSub>
+          <m:sSubPr>
+            <m:ctrlPr>
+              <w:rPr>
+                <w:rFonts w:ascii="Cambria Math" w:hAnsi="Cambria Math"/>
+                <w:i/>
+                <w:lang w:val="fr-CA"/>
+              </w:rPr>
+            </m:ctrlPr>
+          </m:sSubPr>
+          <m:e>
+            <m:r>
+              <w:rPr>
+                <w:rFonts w:ascii="Cambria Math"/>
+                <w:lang w:val="fr-CA"/>
+              </w:rPr>
+              <m:t>k</m:t>
+            </m:r>
+          </m:e>
+          <m:sub>
+            <m:r>
+              <w:rPr>
+                <w:rFonts w:ascii="Cambria Math"/>
+                <w:lang w:val="fr-CA"/>
+              </w:rPr>
+              <m:t>b</m:t>
+            </m:r>
+          </m:sub>
+        </m:sSub>
+        <m:d>
+          <m:dPr>
+            <m:ctrlPr>
+              <w:rPr>
+                <w:rFonts w:ascii="Cambria Math"/>
+                <w:i/>
+                <w:lang w:val="fr-CA"/>
+              </w:rPr>
+            </m:ctrlPr>
+          </m:dPr>
+          <m:e>
+            <m:sSub>
+              <m:sSubPr>
+                <m:ctrlPr>
+                  <w:rPr>
+                    <w:rFonts w:ascii="Cambria Math" w:hAnsi="Cambria Math"/>
+                    <w:i/>
+                    <w:lang w:val="fr-CA"/>
+                  </w:rPr>
+                </m:ctrlPr>
+              </m:sSubPr>
+              <m:e>
+                <m:r>
+                  <w:rPr>
+                    <w:rFonts w:ascii="Cambria Math"/>
+                    <w:lang w:val="fr-CA"/>
+                  </w:rPr>
+                  <m:t>x</m:t>
+                </m:r>
+              </m:e>
+              <m:sub>
+                <m:r>
+                  <w:rPr>
+                    <w:rFonts w:ascii="Cambria Math"/>
+                    <w:lang w:val="fr-CA"/>
+                  </w:rPr>
+                  <m:t>b</m:t>
+                </m:r>
+              </m:sub>
+            </m:sSub>
+            <m:r>
+              <w:rPr>
+                <w:rFonts w:ascii="Cambria Math"/>
+                <w:lang w:val="fr-CA"/>
+              </w:rPr>
+              <m:t xml:space="preserve">, </m:t>
+            </m:r>
+            <m:sSub>
+              <m:sSubPr>
+                <m:ctrlPr>
+                  <w:rPr>
+                    <w:rFonts w:ascii="Cambria Math" w:hAnsi="Cambria Math"/>
+                    <w:i/>
+                    <w:lang w:val="fr-CA"/>
+                  </w:rPr>
+                </m:ctrlPr>
+              </m:sSubPr>
+              <m:e>
+                <m:sSup>
+                  <m:sSupPr>
+                    <m:ctrlPr>
+                      <w:rPr>
+                        <w:rFonts w:ascii="Cambria Math" w:hAnsi="Cambria Math"/>
+                        <w:i/>
+                        <w:lang w:val="fr-CA"/>
+                      </w:rPr>
+                    </m:ctrlPr>
+                  </m:sSupPr>
+                  <m:e>
+                    <m:r>
+                      <w:rPr>
+                        <w:rFonts w:ascii="Cambria Math"/>
+                        <w:lang w:val="fr-CA"/>
+                      </w:rPr>
+                      <m:t>x</m:t>
+                    </m:r>
+                  </m:e>
+                  <m:sup>
+                    <m:r>
+                      <w:rPr>
+                        <w:rFonts w:ascii="Cambria Math"/>
+                        <w:lang w:val="fr-CA"/>
+                      </w:rPr>
+                      <m:t>'</m:t>
+                    </m:r>
+                  </m:sup>
+                </m:sSup>
+              </m:e>
+              <m:sub>
+                <m:r>
+                  <w:rPr>
+                    <w:rFonts w:ascii="Cambria Math"/>
+                    <w:lang w:val="fr-CA"/>
+                  </w:rPr>
+                  <m:t>b</m:t>
+                </m:r>
+              </m:sub>
+            </m:sSub>
+          </m:e>
+        </m:d>
+        <m:r>
+          <w:rPr>
+            <w:rFonts w:ascii="Cambria Math"/>
+            <w:lang w:val="fr-CA"/>
+          </w:rPr>
+          <m:t xml:space="preserve">= </m:t>
+        </m:r>
         <m:r>
           <w:rPr>
             <w:rFonts w:ascii="Cambria Math" w:eastAsiaTheme="minorEastAsia" w:hAnsi="Cambria Math"/>
@@ -10033,13 +10305,56 @@
             </m:r>
           </m:e>
         </m:d>
-        <m:r>
-          <w:rPr>
-            <w:rFonts w:ascii="Cambria Math"/>
-            <w:lang w:val="fr-CA"/>
-          </w:rPr>
-          <m:t>=</m:t>
-        </m:r>
+      </m:oMath>
+    </w:p>
+    <w:p>
+      <w:pPr>
+        <w:tabs>
+          <w:tab w:val="left" w:pos="1134"/>
+          <w:tab w:val="center" w:pos="4678"/>
+        </w:tabs>
+        <w:spacing w:after="0" w:line="240" w:lineRule="auto"/>
+        <w:jc w:val="center"/>
+        <w:rPr>
+          <w:rFonts w:ascii="Cambria Math" w:eastAsiaTheme="minorEastAsia" w:hAnsi="Cambria Math"/>
+          <w:i/>
+          <w:iCs/>
+          <w:lang w:val="fr-CA"/>
+        </w:rPr>
+      </w:pPr>
+    </w:p>
+    <w:p>
+      <w:pPr>
+        <w:pStyle w:val="ListParagraph"/>
+        <w:tabs>
+          <w:tab w:val="left" w:pos="1134"/>
+          <w:tab w:val="center" w:pos="4678"/>
+          <w:tab w:val="right" w:pos="9356"/>
+        </w:tabs>
+        <w:spacing w:after="0" w:line="240" w:lineRule="auto"/>
+        <w:rPr>
+          <w:rFonts w:ascii="Cambria Math" w:eastAsiaTheme="minorEastAsia" w:hAnsi="Cambria Math"/>
+          <w:i/>
+          <w:lang w:val="fr-CA"/>
+        </w:rPr>
+      </w:pPr>
+      <w:r>
+        <w:rPr>
+          <w:rFonts w:ascii="Cambria Math" w:eastAsiaTheme="minorEastAsia" w:hAnsi="Cambria Math"/>
+          <w:i/>
+          <w:lang w:val="fr-CA"/>
+        </w:rPr>
+        <w:tab/>
+      </w:r>
+      <w:r>
+        <w:rPr>
+          <w:rFonts w:ascii="Cambria Math" w:eastAsiaTheme="minorEastAsia" w:hAnsi="Cambria Math"/>
+          <w:i/>
+          <w:lang w:val="fr-CA"/>
+        </w:rPr>
+        <w:tab/>
+      </w:r>
+      <m:oMath>
         <m:sSub>
           <m:sSubPr>
             <m:ctrlPr>
@@ -10205,555 +10520,12 @@
             </m:r>
           </m:sub>
         </m:sSub>
-        <m:r>
-          <w:rPr>
-            <w:rFonts w:ascii="Cambria Math"/>
-            <w:lang w:val="fr-CA"/>
-          </w:rPr>
-          <m:t>(</m:t>
-        </m:r>
-        <m:sSub>
-          <m:sSubPr>
-            <m:ctrlPr>
-              <w:rPr>
-                <w:rFonts w:ascii="Cambria Math" w:hAnsi="Cambria Math"/>
-                <w:i/>
-                <w:lang w:val="fr-CA"/>
-              </w:rPr>
-            </m:ctrlPr>
-          </m:sSubPr>
-          <m:e>
-            <m:r>
-              <w:rPr>
-                <w:rFonts w:ascii="Cambria Math"/>
-                <w:lang w:val="fr-CA"/>
-              </w:rPr>
-              <m:t>x</m:t>
-            </m:r>
-          </m:e>
-          <m:sub>
-            <m:r>
-              <w:rPr>
-                <w:rFonts w:ascii="Cambria Math"/>
-                <w:lang w:val="fr-CA"/>
-              </w:rPr>
-              <m:t>b</m:t>
-            </m:r>
-          </m:sub>
-        </m:sSub>
-        <m:r>
-          <w:rPr>
-            <w:rFonts w:ascii="Cambria Math"/>
-            <w:lang w:val="fr-CA"/>
-          </w:rPr>
-          <m:t xml:space="preserve">, </m:t>
-        </m:r>
-        <m:sSub>
-          <m:sSubPr>
-            <m:ctrlPr>
-              <w:rPr>
-                <w:rFonts w:ascii="Cambria Math" w:hAnsi="Cambria Math"/>
-                <w:i/>
-                <w:lang w:val="fr-CA"/>
-              </w:rPr>
-            </m:ctrlPr>
-          </m:sSubPr>
-          <m:e>
-            <m:sSup>
-              <m:sSupPr>
-                <m:ctrlPr>
-                  <w:rPr>
-                    <w:rFonts w:ascii="Cambria Math" w:hAnsi="Cambria Math"/>
-                    <w:i/>
-                    <w:lang w:val="fr-CA"/>
-                  </w:rPr>
-                </m:ctrlPr>
-              </m:sSupPr>
-              <m:e>
-                <m:r>
-                  <w:rPr>
-                    <w:rFonts w:ascii="Cambria Math"/>
-                    <w:lang w:val="fr-CA"/>
-                  </w:rPr>
-                  <m:t>x</m:t>
-                </m:r>
-              </m:e>
-              <m:sup>
-                <m:r>
-                  <w:rPr>
-                    <w:rFonts w:ascii="Cambria Math"/>
-                    <w:lang w:val="fr-CA"/>
-                  </w:rPr>
-                  <m:t>'</m:t>
-                </m:r>
-              </m:sup>
-            </m:sSup>
-          </m:e>
-          <m:sub>
-            <m:r>
-              <w:rPr>
-                <w:rFonts w:ascii="Cambria Math"/>
-                <w:lang w:val="fr-CA"/>
-              </w:rPr>
-              <m:t>b</m:t>
-            </m:r>
-          </m:sub>
-        </m:sSub>
-        <m:r>
-          <w:rPr>
-            <w:rFonts w:ascii="Cambria Math"/>
-            <w:lang w:val="fr-CA"/>
-          </w:rPr>
-          <m:t>)</m:t>
-        </m:r>
-      </m:oMath>
-    </w:p>
-    <w:p>
-      <w:pPr>
-        <w:tabs>
-          <w:tab w:val="left" w:pos="1134"/>
-          <w:tab w:val="center" w:pos="4678"/>
-        </w:tabs>
-        <w:spacing w:after="0" w:line="240" w:lineRule="auto"/>
-        <w:jc w:val="center"/>
-        <w:rPr>
-          <w:rFonts w:ascii="Cambria Math" w:eastAsiaTheme="minorEastAsia" w:hAnsi="Cambria Math"/>
-          <w:i/>
-          <w:iCs/>
-          <w:lang w:val="fr-CA"/>
-        </w:rPr>
-      </w:pPr>
-    </w:p>
-    <w:p>
-      <w:pPr>
-        <w:tabs>
-          <w:tab w:val="left" w:pos="1134"/>
-          <w:tab w:val="center" w:pos="4678"/>
-        </w:tabs>
-        <w:spacing w:after="0" w:line="240" w:lineRule="auto"/>
-        <w:jc w:val="center"/>
-        <w:rPr>
-          <w:rFonts w:ascii="Cambria Math" w:hAnsi="Cambria Math"/>
-          <w:iCs/>
-          <w:lang w:val="fr-CA"/>
-        </w:rPr>
-      </w:pPr>
-      <m:oMathPara>
-        <m:oMath>
-          <m:r>
-            <w:rPr>
-              <w:rFonts w:ascii="Cambria Math" w:eastAsiaTheme="minorEastAsia" w:hAnsi="Cambria Math"/>
-              <w:lang w:val="fr-CA"/>
-            </w:rPr>
-            <m:t>k</m:t>
-          </m:r>
-          <m:r>
-            <m:rPr>
-              <m:sty m:val="p"/>
-            </m:rPr>
-            <w:rPr>
-              <w:rFonts w:ascii="Cambria Math" w:hAnsi="Cambria Math"/>
-              <w:lang w:val="fr-CA"/>
-            </w:rPr>
-            <m:t xml:space="preserve"> </m:t>
-          </m:r>
-          <m:d>
-            <m:dPr>
-              <m:ctrlPr>
-                <w:rPr>
-                  <w:rFonts w:ascii="Cambria Math" w:hAnsi="Cambria Math"/>
-                  <w:lang w:val="fr-CA"/>
-                </w:rPr>
-              </m:ctrlPr>
-            </m:dPr>
-            <m:e>
-              <m:r>
-                <w:rPr>
-                  <w:rFonts w:ascii="Cambria Math"/>
-                  <w:lang w:val="fr-CA"/>
-                </w:rPr>
-                <m:t>x, x</m:t>
-              </m:r>
-              <m:r>
-                <w:rPr>
-                  <w:rFonts w:ascii="Cambria Math"/>
-                  <w:lang w:val="fr-CA"/>
-                </w:rPr>
-                <m:t>'</m:t>
-              </m:r>
-            </m:e>
-          </m:d>
-        </m:oMath>
-      </m:oMathPara>
-    </w:p>
-    <w:p>
-      <w:pPr>
-        <w:pStyle w:val="ListParagraph"/>
-        <w:tabs>
-          <w:tab w:val="left" w:pos="1134"/>
-          <w:tab w:val="center" w:pos="4678"/>
-          <w:tab w:val="right" w:pos="9356"/>
-        </w:tabs>
-        <w:spacing w:after="0" w:line="240" w:lineRule="auto"/>
-        <w:rPr>
-          <w:rFonts w:ascii="Cambria Math" w:hAnsi="Cambria Math"/>
-          <w:iCs/>
-          <w:lang w:val="fr-CA"/>
-        </w:rPr>
-      </w:pPr>
-      <w:r>
-        <w:rPr>
-          <w:rFonts w:ascii="Cambria Math" w:hAnsi="Cambria Math"/>
-          <w:iCs/>
-          <w:lang w:val="fr-CA"/>
-        </w:rPr>
-        <w:tab/>
-      </w:r>
-      <w:r>
-        <w:rPr>
-          <w:rFonts w:ascii="Cambria Math" w:hAnsi="Cambria Math"/>
-          <w:iCs/>
-          <w:lang w:val="fr-CA"/>
-        </w:rPr>
-        <w:t>&lt;=&gt;</w:t>
-      </w:r>
-      <w:bookmarkStart w:id="0" w:name="_GoBack"/>
-      <w:bookmarkEnd w:id="0"/>
-    </w:p>
-    <w:p>
-      <w:pPr>
-        <w:pStyle w:val="ListParagraph"/>
-        <w:tabs>
-          <w:tab w:val="left" w:pos="1134"/>
-          <w:tab w:val="center" w:pos="4678"/>
-          <w:tab w:val="right" w:pos="9356"/>
-        </w:tabs>
-        <w:spacing w:after="0" w:line="240" w:lineRule="auto"/>
-        <w:rPr>
-          <w:rFonts w:ascii="Cambria Math" w:hAnsi="Cambria Math"/>
-          <w:iCs/>
-          <w:lang w:val="fr-CA"/>
-        </w:rPr>
-      </w:pPr>
-      <w:r>
-        <w:rPr>
-          <w:rFonts w:ascii="Cambria Math" w:hAnsi="Cambria Math"/>
-          <w:iCs/>
-          <w:lang w:val="fr-CA"/>
-        </w:rPr>
-        <w:lastRenderedPageBreak/>
-        <w:tab/>
-      </w:r>
-      <w:r>
-        <w:rPr>
-          <w:rFonts w:ascii="Cambria Math" w:hAnsi="Cambria Math"/>
-          <w:iCs/>
-          <w:lang w:val="fr-CA"/>
-        </w:rPr>
-        <w:tab/>
-      </w:r>
-      <m:oMath>
-        <m:sSup>
-          <m:sSupPr>
-            <m:ctrlPr>
-              <w:rPr>
-                <w:rFonts w:ascii="Cambria Math" w:eastAsiaTheme="minorEastAsia" w:hAnsi="Cambria Math"/>
-                <w:i/>
-                <w:iCs/>
-                <w:lang w:val="fr-CA"/>
-              </w:rPr>
-            </m:ctrlPr>
-          </m:sSupPr>
-          <m:e>
-            <m:r>
-              <w:rPr>
-                <w:rFonts w:ascii="Cambria Math" w:eastAsiaTheme="minorEastAsia" w:hAnsi="Cambria Math"/>
-                <w:lang w:val="fr-CA"/>
-              </w:rPr>
-              <m:t>ɸ</m:t>
-            </m:r>
-            <m:d>
-              <m:dPr>
-                <m:ctrlPr>
-                  <w:rPr>
-                    <w:rFonts w:ascii="Cambria Math" w:eastAsiaTheme="minorEastAsia" w:hAnsi="Cambria Math"/>
-                    <w:i/>
-                    <w:iCs/>
-                    <w:lang w:val="fr-CA"/>
-                  </w:rPr>
-                </m:ctrlPr>
-              </m:dPr>
-              <m:e>
-                <m:r>
-                  <w:rPr>
-                    <w:rFonts w:ascii="Cambria Math" w:eastAsiaTheme="minorEastAsia" w:hAnsi="Cambria Math"/>
-                    <w:lang w:val="fr-CA"/>
-                  </w:rPr>
-                  <m:t>x</m:t>
-                </m:r>
-              </m:e>
-            </m:d>
-          </m:e>
-          <m:sup>
-            <m:r>
-              <w:rPr>
-                <w:rFonts w:ascii="Cambria Math" w:eastAsiaTheme="minorEastAsia" w:hAnsi="Cambria Math"/>
-                <w:lang w:val="fr-CA"/>
-              </w:rPr>
-              <m:t>T</m:t>
-            </m:r>
-          </m:sup>
-        </m:sSup>
-        <m:r>
-          <w:rPr>
-            <w:rFonts w:ascii="Cambria Math" w:eastAsiaTheme="minorEastAsia" w:hAnsi="Cambria Math"/>
-            <w:lang w:val="fr-CA"/>
-          </w:rPr>
-          <m:t>ɸ</m:t>
-        </m:r>
         <m:d>
           <m:dPr>
             <m:ctrlPr>
               <w:rPr>
-                <w:rFonts w:ascii="Cambria Math" w:eastAsiaTheme="minorEastAsia" w:hAnsi="Cambria Math"/>
+                <w:rFonts w:ascii="Cambria Math"/>
                 <w:i/>
-                <w:iCs/>
-                <w:lang w:val="fr-CA"/>
-              </w:rPr>
-            </m:ctrlPr>
-          </m:dPr>
-          <m:e>
-            <m:r>
-              <w:rPr>
-                <w:rFonts w:ascii="Cambria Math" w:eastAsiaTheme="minorEastAsia" w:hAnsi="Cambria Math"/>
-                <w:lang w:val="fr-CA"/>
-              </w:rPr>
-              <m:t>x</m:t>
-            </m:r>
-            <m:r>
-              <w:rPr>
-                <w:rFonts w:ascii="Cambria Math" w:eastAsiaTheme="minorEastAsia" w:hAnsi="Cambria Math"/>
-                <w:lang w:val="fr-CA"/>
-              </w:rPr>
-              <m:t>'</m:t>
-            </m:r>
-          </m:e>
-        </m:d>
-      </m:oMath>
-      <w:r>
-        <w:rPr>
-          <w:rFonts w:ascii="Cambria Math" w:eastAsiaTheme="minorEastAsia" w:hAnsi="Cambria Math"/>
-          <w:iCs/>
-          <w:lang w:val="fr-CA"/>
-        </w:rPr>
-        <w:tab/>
-      </w:r>
-      <w:proofErr w:type="gramStart"/>
-      <w:r>
-        <w:rPr>
-          <w:rFonts w:ascii="Cambria Math" w:eastAsiaTheme="minorEastAsia" w:hAnsi="Cambria Math"/>
-          <w:iCs/>
-          <w:lang w:val="fr-CA"/>
-        </w:rPr>
-        <w:t>par</w:t>
-      </w:r>
-      <w:proofErr w:type="gramEnd"/>
-      <w:r>
-        <w:rPr>
-          <w:rFonts w:ascii="Cambria Math" w:eastAsiaTheme="minorEastAsia" w:hAnsi="Cambria Math"/>
-          <w:iCs/>
-          <w:lang w:val="fr-CA"/>
-        </w:rPr>
-        <w:t xml:space="preserve"> définition</w:t>
-      </w:r>
-    </w:p>
-    <w:p>
-      <w:pPr>
-        <w:pStyle w:val="ListParagraph"/>
-        <w:tabs>
-          <w:tab w:val="left" w:pos="1134"/>
-          <w:tab w:val="center" w:pos="4678"/>
-          <w:tab w:val="right" w:pos="9356"/>
-        </w:tabs>
-        <w:spacing w:after="0" w:line="240" w:lineRule="auto"/>
-        <w:rPr>
-          <w:rFonts w:ascii="Cambria Math" w:hAnsi="Cambria Math"/>
-          <w:iCs/>
-          <w:lang w:val="fr-CA"/>
-        </w:rPr>
-      </w:pPr>
-      <w:r>
-        <w:rPr>
-          <w:rFonts w:ascii="Cambria Math" w:hAnsi="Cambria Math"/>
-          <w:iCs/>
-          <w:lang w:val="fr-CA"/>
-        </w:rPr>
-        <w:tab/>
-      </w:r>
-      <w:r>
-        <w:rPr>
-          <w:rFonts w:ascii="Cambria Math" w:hAnsi="Cambria Math"/>
-          <w:iCs/>
-          <w:lang w:val="fr-CA"/>
-        </w:rPr>
-        <w:t>&lt;=&gt;</w:t>
-      </w:r>
-    </w:p>
-    <w:p>
-      <w:pPr>
-        <w:pStyle w:val="ListParagraph"/>
-        <w:tabs>
-          <w:tab w:val="left" w:pos="1134"/>
-          <w:tab w:val="center" w:pos="4678"/>
-          <w:tab w:val="right" w:pos="9356"/>
-        </w:tabs>
-        <w:spacing w:after="0" w:line="240" w:lineRule="auto"/>
-        <w:rPr>
-          <w:rFonts w:ascii="Cambria Math" w:hAnsi="Cambria Math"/>
-          <w:iCs/>
-          <w:lang w:val="fr-CA"/>
-        </w:rPr>
-      </w:pPr>
-      <w:r>
-        <w:rPr>
-          <w:rFonts w:ascii="Cambria Math" w:hAnsi="Cambria Math"/>
-          <w:iCs/>
-          <w:lang w:val="fr-CA"/>
-        </w:rPr>
-        <w:tab/>
-      </w:r>
-      <w:r>
-        <w:rPr>
-          <w:rFonts w:ascii="Cambria Math" w:hAnsi="Cambria Math"/>
-          <w:iCs/>
-          <w:lang w:val="fr-CA"/>
-        </w:rPr>
-        <w:tab/>
-      </w:r>
-      <m:oMath>
-        <m:sSup>
-          <m:sSupPr>
-            <m:ctrlPr>
-              <w:rPr>
-                <w:rFonts w:ascii="Cambria Math" w:eastAsiaTheme="minorEastAsia" w:hAnsi="Cambria Math"/>
-                <w:i/>
-                <w:iCs/>
-                <w:lang w:val="fr-CA"/>
-              </w:rPr>
-            </m:ctrlPr>
-          </m:sSupPr>
-          <m:e>
-            <m:r>
-              <w:rPr>
-                <w:rFonts w:ascii="Cambria Math" w:eastAsiaTheme="minorEastAsia" w:hAnsi="Cambria Math"/>
-                <w:lang w:val="fr-CA"/>
-              </w:rPr>
-              <m:t>ɸ</m:t>
-            </m:r>
-            <m:d>
-              <m:dPr>
-                <m:ctrlPr>
-                  <w:rPr>
-                    <w:rFonts w:ascii="Cambria Math" w:eastAsiaTheme="minorEastAsia" w:hAnsi="Cambria Math"/>
-                    <w:i/>
-                    <w:iCs/>
-                    <w:lang w:val="fr-CA"/>
-                  </w:rPr>
-                </m:ctrlPr>
-              </m:dPr>
-              <m:e>
-                <m:sSub>
-                  <m:sSubPr>
-                    <m:ctrlPr>
-                      <w:rPr>
-                        <w:rFonts w:ascii="Cambria Math" w:hAnsi="Cambria Math"/>
-                        <w:i/>
-                        <w:lang w:val="fr-CA"/>
-                      </w:rPr>
-                    </m:ctrlPr>
-                  </m:sSubPr>
-                  <m:e>
-                    <m:r>
-                      <w:rPr>
-                        <w:rFonts w:ascii="Cambria Math"/>
-                        <w:lang w:val="fr-CA"/>
-                      </w:rPr>
-                      <m:t>x</m:t>
-                    </m:r>
-                  </m:e>
-                  <m:sub>
-                    <m:r>
-                      <w:rPr>
-                        <w:rFonts w:ascii="Cambria Math"/>
-                        <w:lang w:val="fr-CA"/>
-                      </w:rPr>
-                      <m:t>a</m:t>
-                    </m:r>
-                  </m:sub>
-                </m:sSub>
-                <m:r>
-                  <w:rPr>
-                    <w:rFonts w:ascii="Cambria Math"/>
-                    <w:lang w:val="fr-CA"/>
-                  </w:rPr>
-                  <m:t>,</m:t>
-                </m:r>
-                <m:sSub>
-                  <m:sSubPr>
-                    <m:ctrlPr>
-                      <w:rPr>
-                        <w:rFonts w:ascii="Cambria Math" w:hAnsi="Cambria Math"/>
-                        <w:i/>
-                        <w:lang w:val="fr-CA"/>
-                      </w:rPr>
-                    </m:ctrlPr>
-                  </m:sSubPr>
-                  <m:e>
-                    <m:r>
-                      <w:rPr>
-                        <w:rFonts w:ascii="Cambria Math"/>
-                        <w:lang w:val="fr-CA"/>
-                      </w:rPr>
-                      <m:t>x</m:t>
-                    </m:r>
-                  </m:e>
-                  <m:sub>
-                    <m:r>
-                      <w:rPr>
-                        <w:rFonts w:ascii="Cambria Math"/>
-                        <w:lang w:val="fr-CA"/>
-                      </w:rPr>
-                      <m:t>b</m:t>
-                    </m:r>
-                  </m:sub>
-                </m:sSub>
-              </m:e>
-            </m:d>
-          </m:e>
-          <m:sup>
-            <m:r>
-              <w:rPr>
-                <w:rFonts w:ascii="Cambria Math" w:eastAsiaTheme="minorEastAsia" w:hAnsi="Cambria Math"/>
-                <w:lang w:val="fr-CA"/>
-              </w:rPr>
-              <m:t>T</m:t>
-            </m:r>
-          </m:sup>
-        </m:sSup>
-        <m:r>
-          <w:rPr>
-            <w:rFonts w:ascii="Cambria Math" w:eastAsiaTheme="minorEastAsia" w:hAnsi="Cambria Math"/>
-            <w:lang w:val="fr-CA"/>
-          </w:rPr>
-          <m:t>ɸ</m:t>
-        </m:r>
-        <m:d>
-          <m:dPr>
-            <m:ctrlPr>
-              <w:rPr>
-                <w:rFonts w:ascii="Cambria Math" w:eastAsiaTheme="minorEastAsia" w:hAnsi="Cambria Math"/>
-                <w:i/>
-                <w:iCs/>
                 <w:lang w:val="fr-CA"/>
               </w:rPr>
             </m:ctrlPr>
@@ -10784,109 +10556,17 @@
                     <w:rFonts w:ascii="Cambria Math"/>
                     <w:lang w:val="fr-CA"/>
                   </w:rPr>
-                  <m:t>a</m:t>
-                </m:r>
-              </m:sub>
-            </m:sSub>
-            <m:r>
-              <w:rPr>
-                <w:rFonts w:ascii="Cambria Math" w:eastAsiaTheme="minorEastAsia" w:hAnsi="Cambria Math"/>
-                <w:lang w:val="fr-CA"/>
-              </w:rPr>
-              <m:t>'</m:t>
-            </m:r>
-            <m:r>
-              <w:rPr>
-                <w:rFonts w:ascii="Cambria Math"/>
-                <w:lang w:val="fr-CA"/>
-              </w:rPr>
-              <m:t>,</m:t>
-            </m:r>
-            <m:sSub>
-              <m:sSubPr>
-                <m:ctrlPr>
-                  <w:rPr>
-                    <w:rFonts w:ascii="Cambria Math" w:hAnsi="Cambria Math"/>
-                    <w:i/>
-                    <w:lang w:val="fr-CA"/>
-                  </w:rPr>
-                </m:ctrlPr>
-              </m:sSubPr>
-              <m:e>
-                <m:r>
-                  <w:rPr>
-                    <w:rFonts w:ascii="Cambria Math"/>
-                    <w:lang w:val="fr-CA"/>
-                  </w:rPr>
-                  <m:t>x</m:t>
-                </m:r>
-              </m:e>
-              <m:sub>
-                <m:r>
-                  <w:rPr>
-                    <w:rFonts w:ascii="Cambria Math"/>
-                    <w:lang w:val="fr-CA"/>
-                  </w:rPr>
                   <m:t>b</m:t>
                 </m:r>
               </m:sub>
             </m:sSub>
             <m:r>
               <w:rPr>
-                <w:rFonts w:ascii="Cambria Math" w:eastAsiaTheme="minorEastAsia" w:hAnsi="Cambria Math"/>
-                <w:lang w:val="fr-CA"/>
-              </w:rPr>
-              <m:t>'</m:t>
-            </m:r>
-          </m:e>
-        </m:d>
-      </m:oMath>
-      <w:r>
-        <w:rPr>
-          <w:rFonts w:ascii="Cambria Math" w:eastAsiaTheme="minorEastAsia" w:hAnsi="Cambria Math"/>
-          <w:iCs/>
-          <w:lang w:val="fr-CA"/>
-        </w:rPr>
-        <w:tab/>
-      </w:r>
-      <w:proofErr w:type="gramStart"/>
-      <w:r>
-        <w:rPr>
-          <w:rFonts w:ascii="Cambria Math" w:eastAsiaTheme="minorEastAsia" w:hAnsi="Cambria Math"/>
-          <w:iCs/>
-          <w:lang w:val="fr-CA"/>
-        </w:rPr>
-        <w:t>puisque</w:t>
-      </w:r>
-      <w:proofErr w:type="gramEnd"/>
-      <w:r>
-        <w:rPr>
-          <w:rFonts w:ascii="Cambria Math" w:eastAsiaTheme="minorEastAsia" w:hAnsi="Cambria Math"/>
-          <w:iCs/>
-          <w:lang w:val="fr-CA"/>
-        </w:rPr>
-        <w:t xml:space="preserve"> </w:t>
-      </w:r>
-      <m:oMath>
-        <m:r>
-          <w:rPr>
-            <w:rFonts w:ascii="Cambria Math" w:eastAsiaTheme="minorEastAsia" w:hAnsi="Cambria Math"/>
-            <w:lang w:val="fr-CA"/>
-          </w:rPr>
-          <m:t>x=</m:t>
-        </m:r>
-        <m:d>
-          <m:dPr>
-            <m:ctrlPr>
-              <w:rPr>
-                <w:rFonts w:ascii="Cambria Math" w:eastAsiaTheme="minorEastAsia" w:hAnsi="Cambria Math"/>
-                <w:i/>
-                <w:iCs/>
-                <w:lang w:val="fr-CA"/>
-              </w:rPr>
-            </m:ctrlPr>
-          </m:dPr>
-          <m:e>
+                <w:rFonts w:ascii="Cambria Math"/>
+                <w:lang w:val="fr-CA"/>
+              </w:rPr>
+              <m:t xml:space="preserve">, </m:t>
+            </m:r>
             <m:sSub>
               <m:sSubPr>
                 <m:ctrlPr>
@@ -10898,49 +10578,35 @@
                 </m:ctrlPr>
               </m:sSubPr>
               <m:e>
-                <m:r>
-                  <w:rPr>
-                    <w:rFonts w:ascii="Cambria Math"/>
-                    <w:lang w:val="fr-CA"/>
-                  </w:rPr>
-                  <m:t>x</m:t>
-                </m:r>
-              </m:e>
-              <m:sub>
-                <m:r>
-                  <w:rPr>
-                    <w:rFonts w:ascii="Cambria Math"/>
-                    <w:lang w:val="fr-CA"/>
-                  </w:rPr>
-                  <m:t>a</m:t>
-                </m:r>
-              </m:sub>
-            </m:sSub>
-            <m:r>
-              <w:rPr>
-                <w:rFonts w:ascii="Cambria Math"/>
-                <w:lang w:val="fr-CA"/>
-              </w:rPr>
-              <m:t>,</m:t>
-            </m:r>
-            <m:sSub>
-              <m:sSubPr>
-                <m:ctrlPr>
-                  <w:rPr>
-                    <w:rFonts w:ascii="Cambria Math" w:hAnsi="Cambria Math"/>
-                    <w:i/>
-                    <w:lang w:val="fr-CA"/>
-                  </w:rPr>
-                </m:ctrlPr>
-              </m:sSubPr>
-              <m:e>
-                <m:r>
-                  <w:rPr>
-                    <w:rFonts w:ascii="Cambria Math"/>
-                    <w:lang w:val="fr-CA"/>
-                  </w:rPr>
-                  <m:t>x</m:t>
-                </m:r>
+                <m:sSup>
+                  <m:sSupPr>
+                    <m:ctrlPr>
+                      <w:rPr>
+                        <w:rFonts w:ascii="Cambria Math" w:hAnsi="Cambria Math"/>
+                        <w:i/>
+                        <w:lang w:val="fr-CA"/>
+                      </w:rPr>
+                    </m:ctrlPr>
+                  </m:sSupPr>
+                  <m:e>
+                    <m:r>
+                      <w:rPr>
+                        <w:rFonts w:ascii="Cambria Math"/>
+                        <w:lang w:val="fr-CA"/>
+                      </w:rPr>
+                      <m:t>x</m:t>
+                    </m:r>
+                  </m:e>
+                  <m:sup>
+                    <m:r>
+                      <w:rPr>
+                        <w:rFonts w:ascii="Cambria Math"/>
+                        <w:lang w:val="fr-CA"/>
+                      </w:rPr>
+                      <m:t>'</m:t>
+                    </m:r>
+                  </m:sup>
+                </m:sSup>
               </m:e>
               <m:sub>
                 <m:r>
@@ -10952,13 +10618,6 @@
                 </m:r>
               </m:sub>
             </m:sSub>
-            <m:ctrlPr>
-              <w:rPr>
-                <w:rFonts w:ascii="Cambria Math" w:hAnsi="Cambria Math"/>
-                <w:i/>
-                <w:lang w:val="fr-CA"/>
-              </w:rPr>
-            </m:ctrlPr>
           </m:e>
         </m:d>
       </m:oMath>
@@ -11005,11 +10664,20 @@
         </w:tabs>
         <w:spacing w:after="0" w:line="240" w:lineRule="auto"/>
         <w:rPr>
+          <w:rFonts w:ascii="Cambria Math" w:eastAsiaTheme="minorEastAsia" w:hAnsi="Cambria Math"/>
+          <w:iCs/>
+          <w:lang w:val="fr-CA"/>
+        </w:rPr>
+      </w:pPr>
+      <w:r>
+        <w:rPr>
           <w:rFonts w:ascii="Cambria Math" w:hAnsi="Cambria Math"/>
           <w:iCs/>
           <w:lang w:val="fr-CA"/>
         </w:rPr>
-      </w:pPr>
+        <w:lastRenderedPageBreak/>
+        <w:tab/>
+      </w:r>
       <w:r>
         <w:rPr>
           <w:rFonts w:ascii="Cambria Math" w:hAnsi="Cambria Math"/>
@@ -11018,109 +10686,41 @@
         </w:rPr>
         <w:tab/>
       </w:r>
-      <w:r>
-        <w:rPr>
-          <w:rFonts w:ascii="Cambria Math" w:hAnsi="Cambria Math"/>
-          <w:iCs/>
-          <w:lang w:val="fr-CA"/>
-        </w:rPr>
-        <w:tab/>
-      </w:r>
       <m:oMath>
-        <m:sSup>
-          <m:sSupPr>
-            <m:ctrlPr>
-              <w:rPr>
-                <w:rFonts w:ascii="Cambria Math" w:eastAsiaTheme="minorEastAsia" w:hAnsi="Cambria Math"/>
-                <w:i/>
-                <w:iCs/>
-                <w:lang w:val="fr-CA"/>
-              </w:rPr>
-            </m:ctrlPr>
-          </m:sSupPr>
-          <m:e>
-            <m:r>
-              <w:rPr>
-                <w:rFonts w:ascii="Cambria Math" w:eastAsiaTheme="minorEastAsia" w:hAnsi="Cambria Math"/>
-                <w:lang w:val="fr-CA"/>
-              </w:rPr>
-              <m:t>ɸ</m:t>
-            </m:r>
-            <m:d>
-              <m:dPr>
-                <m:ctrlPr>
-                  <w:rPr>
-                    <w:rFonts w:ascii="Cambria Math" w:eastAsiaTheme="minorEastAsia" w:hAnsi="Cambria Math"/>
-                    <w:i/>
-                    <w:iCs/>
-                    <w:lang w:val="fr-CA"/>
-                  </w:rPr>
-                </m:ctrlPr>
-              </m:dPr>
-              <m:e>
-                <m:sSub>
-                  <m:sSubPr>
-                    <m:ctrlPr>
-                      <w:rPr>
-                        <w:rFonts w:ascii="Cambria Math" w:hAnsi="Cambria Math"/>
-                        <w:i/>
-                        <w:lang w:val="fr-CA"/>
-                      </w:rPr>
-                    </m:ctrlPr>
-                  </m:sSubPr>
-                  <m:e>
-                    <m:r>
-                      <w:rPr>
-                        <w:rFonts w:ascii="Cambria Math"/>
-                        <w:lang w:val="fr-CA"/>
-                      </w:rPr>
-                      <m:t>x</m:t>
-                    </m:r>
-                  </m:e>
-                  <m:sub>
-                    <m:r>
-                      <w:rPr>
-                        <w:rFonts w:ascii="Cambria Math"/>
-                        <w:lang w:val="fr-CA"/>
-                      </w:rPr>
-                      <m:t>a</m:t>
-                    </m:r>
-                  </m:sub>
-                </m:sSub>
-              </m:e>
-            </m:d>
-          </m:e>
-          <m:sup>
-            <m:r>
-              <w:rPr>
-                <w:rFonts w:ascii="Cambria Math" w:eastAsiaTheme="minorEastAsia" w:hAnsi="Cambria Math"/>
-                <w:lang w:val="fr-CA"/>
-              </w:rPr>
-              <m:t>T</m:t>
-            </m:r>
-          </m:sup>
-        </m:sSup>
         <m:r>
           <w:rPr>
-            <w:rFonts w:ascii="Cambria Math" w:eastAsiaTheme="minorEastAsia" w:hAnsi="Cambria Math"/>
+            <w:rFonts w:ascii="Cambria Math" w:hAnsi="Cambria Math"/>
             <w:lang w:val="fr-CA"/>
           </w:rPr>
-          <m:t>ɸ</m:t>
+          <m:t>a(</m:t>
+        </m:r>
+        <m:r>
+          <w:rPr>
+            <w:rFonts w:ascii="Cambria Math" w:hAnsi="Cambria Math"/>
+            <w:lang w:val="fr-CA"/>
+          </w:rPr>
+          <m:t>k</m:t>
         </m:r>
         <m:d>
           <m:dPr>
             <m:ctrlPr>
               <w:rPr>
-                <w:rFonts w:ascii="Cambria Math" w:eastAsiaTheme="minorEastAsia" w:hAnsi="Cambria Math"/>
+                <w:rFonts w:ascii="Cambria Math" w:hAnsi="Cambria Math"/>
                 <w:i/>
-                <w:iCs/>
                 <w:lang w:val="fr-CA"/>
               </w:rPr>
             </m:ctrlPr>
           </m:dPr>
           <m:e>
-            <m:sSub>
-              <m:sSubPr>
+            <m:r>
+              <w:rPr>
+                <w:rFonts w:ascii="Cambria Math" w:hAnsi="Cambria Math"/>
+                <w:lang w:val="fr-CA"/>
+              </w:rPr>
+              <m:t xml:space="preserve">x, </m:t>
+            </m:r>
+            <m:sSup>
+              <m:sSupPr>
                 <m:ctrlPr>
                   <w:rPr>
                     <w:rFonts w:ascii="Cambria Math" w:hAnsi="Cambria Math"/>
@@ -11128,33 +10728,26 @@
                     <w:lang w:val="fr-CA"/>
                   </w:rPr>
                 </m:ctrlPr>
-              </m:sSubPr>
+              </m:sSupPr>
               <m:e>
                 <m:r>
                   <w:rPr>
-                    <w:rFonts w:ascii="Cambria Math"/>
+                    <w:rFonts w:ascii="Cambria Math" w:hAnsi="Cambria Math"/>
                     <w:lang w:val="fr-CA"/>
                   </w:rPr>
                   <m:t>x</m:t>
                 </m:r>
               </m:e>
-              <m:sub>
+              <m:sup>
                 <m:r>
                   <w:rPr>
-                    <w:rFonts w:ascii="Cambria Math"/>
-                    <w:lang w:val="fr-CA"/>
-                  </w:rPr>
-                  <m:t>a</m:t>
+                    <w:rFonts w:ascii="Cambria Math" w:hAnsi="Cambria Math"/>
+                    <w:lang w:val="fr-CA"/>
+                  </w:rPr>
+                  <m:t>'</m:t>
                 </m:r>
-              </m:sub>
-            </m:sSub>
-            <m:r>
-              <w:rPr>
-                <w:rFonts w:ascii="Cambria Math" w:eastAsiaTheme="minorEastAsia" w:hAnsi="Cambria Math"/>
-                <w:lang w:val="fr-CA"/>
-              </w:rPr>
-              <m:t>'</m:t>
-            </m:r>
+              </m:sup>
+            </m:sSup>
           </m:e>
         </m:d>
         <m:r>
@@ -11162,138 +10755,85 @@
             <w:rFonts w:ascii="Cambria Math"/>
             <w:lang w:val="fr-CA"/>
           </w:rPr>
-          <m:t xml:space="preserve">+ </m:t>
+          <m:t>)</m:t>
         </m:r>
-        <m:sSup>
-          <m:sSupPr>
+        <m:r>
+          <w:rPr>
+            <w:rFonts w:ascii="Cambria Math"/>
+            <w:lang w:val="fr-CA"/>
+          </w:rPr>
+          <m:t>+</m:t>
+        </m:r>
+        <m:r>
+          <w:rPr>
+            <w:rFonts w:ascii="Cambria Math"/>
+            <w:lang w:val="fr-CA"/>
+          </w:rPr>
+          <m:t>b(</m:t>
+        </m:r>
+        <m:r>
+          <w:rPr>
+            <w:rFonts w:ascii="Cambria Math" w:hAnsi="Cambria Math"/>
+            <w:lang w:val="fr-CA"/>
+          </w:rPr>
+          <m:t>k</m:t>
+        </m:r>
+        <m:d>
+          <m:dPr>
             <m:ctrlPr>
               <w:rPr>
-                <w:rFonts w:ascii="Cambria Math" w:eastAsiaTheme="minorEastAsia" w:hAnsi="Cambria Math"/>
+                <w:rFonts w:ascii="Cambria Math" w:hAnsi="Cambria Math"/>
                 <w:i/>
-                <w:iCs/>
                 <w:lang w:val="fr-CA"/>
               </w:rPr>
             </m:ctrlPr>
-          </m:sSupPr>
+          </m:dPr>
           <m:e>
             <m:r>
               <w:rPr>
-                <w:rFonts w:ascii="Cambria Math" w:eastAsiaTheme="minorEastAsia" w:hAnsi="Cambria Math"/>
-                <w:lang w:val="fr-CA"/>
-              </w:rPr>
-              <m:t>ɸ</m:t>
-            </m:r>
-            <m:d>
-              <m:dPr>
+                <w:rFonts w:ascii="Cambria Math" w:hAnsi="Cambria Math"/>
+                <w:lang w:val="fr-CA"/>
+              </w:rPr>
+              <m:t xml:space="preserve">x, </m:t>
+            </m:r>
+            <m:sSup>
+              <m:sSupPr>
                 <m:ctrlPr>
                   <w:rPr>
-                    <w:rFonts w:ascii="Cambria Math" w:eastAsiaTheme="minorEastAsia" w:hAnsi="Cambria Math"/>
+                    <w:rFonts w:ascii="Cambria Math" w:hAnsi="Cambria Math"/>
                     <w:i/>
-                    <w:iCs/>
                     <w:lang w:val="fr-CA"/>
                   </w:rPr>
                 </m:ctrlPr>
-              </m:dPr>
+              </m:sSupPr>
               <m:e>
-                <m:sSub>
-                  <m:sSubPr>
-                    <m:ctrlPr>
-                      <w:rPr>
-                        <w:rFonts w:ascii="Cambria Math" w:hAnsi="Cambria Math"/>
-                        <w:i/>
-                        <w:lang w:val="fr-CA"/>
-                      </w:rPr>
-                    </m:ctrlPr>
-                  </m:sSubPr>
-                  <m:e>
-                    <m:r>
-                      <w:rPr>
-                        <w:rFonts w:ascii="Cambria Math"/>
-                        <w:lang w:val="fr-CA"/>
-                      </w:rPr>
-                      <m:t>x</m:t>
-                    </m:r>
-                  </m:e>
-                  <m:sub>
-                    <m:r>
-                      <w:rPr>
-                        <w:rFonts w:ascii="Cambria Math"/>
-                        <w:lang w:val="fr-CA"/>
-                      </w:rPr>
-                      <m:t>b</m:t>
-                    </m:r>
-                  </m:sub>
-                </m:sSub>
+                <m:r>
+                  <w:rPr>
+                    <w:rFonts w:ascii="Cambria Math" w:hAnsi="Cambria Math"/>
+                    <w:lang w:val="fr-CA"/>
+                  </w:rPr>
+                  <m:t>x</m:t>
+                </m:r>
               </m:e>
-            </m:d>
+              <m:sup>
+                <m:r>
+                  <w:rPr>
+                    <w:rFonts w:ascii="Cambria Math" w:hAnsi="Cambria Math"/>
+                    <w:lang w:val="fr-CA"/>
+                  </w:rPr>
+                  <m:t>'</m:t>
+                </m:r>
+              </m:sup>
+            </m:sSup>
           </m:e>
-          <m:sup>
-            <m:r>
-              <w:rPr>
-                <w:rFonts w:ascii="Cambria Math" w:eastAsiaTheme="minorEastAsia" w:hAnsi="Cambria Math"/>
-                <w:lang w:val="fr-CA"/>
-              </w:rPr>
-              <m:t>T</m:t>
-            </m:r>
-          </m:sup>
-        </m:sSup>
+        </m:d>
         <m:r>
           <w:rPr>
             <w:rFonts w:ascii="Cambria Math" w:eastAsiaTheme="minorEastAsia" w:hAnsi="Cambria Math"/>
             <w:lang w:val="fr-CA"/>
           </w:rPr>
-          <m:t>ɸ</m:t>
+          <m:t>)</m:t>
         </m:r>
-        <m:d>
-          <m:dPr>
-            <m:ctrlPr>
-              <w:rPr>
-                <w:rFonts w:ascii="Cambria Math" w:eastAsiaTheme="minorEastAsia" w:hAnsi="Cambria Math"/>
-                <w:i/>
-                <w:iCs/>
-                <w:lang w:val="fr-CA"/>
-              </w:rPr>
-            </m:ctrlPr>
-          </m:dPr>
-          <m:e>
-            <m:sSub>
-              <m:sSubPr>
-                <m:ctrlPr>
-                  <w:rPr>
-                    <w:rFonts w:ascii="Cambria Math" w:hAnsi="Cambria Math"/>
-                    <w:i/>
-                    <w:lang w:val="fr-CA"/>
-                  </w:rPr>
-                </m:ctrlPr>
-              </m:sSubPr>
-              <m:e>
-                <m:r>
-                  <w:rPr>
-                    <w:rFonts w:ascii="Cambria Math"/>
-                    <w:lang w:val="fr-CA"/>
-                  </w:rPr>
-                  <m:t>x</m:t>
-                </m:r>
-              </m:e>
-              <m:sub>
-                <m:r>
-                  <w:rPr>
-                    <w:rFonts w:ascii="Cambria Math"/>
-                    <w:lang w:val="fr-CA"/>
-                  </w:rPr>
-                  <m:t>b</m:t>
-                </m:r>
-              </m:sub>
-            </m:sSub>
-            <m:r>
-              <w:rPr>
-                <w:rFonts w:ascii="Cambria Math" w:eastAsiaTheme="minorEastAsia" w:hAnsi="Cambria Math"/>
-                <w:lang w:val="fr-CA"/>
-              </w:rPr>
-              <m:t>'</m:t>
-            </m:r>
-          </m:e>
-        </m:d>
       </m:oMath>
       <w:r>
         <w:rPr>
@@ -11319,7 +10859,7 @@
           <w:iCs/>
           <w:lang w:val="fr-CA"/>
         </w:rPr>
-        <w:t xml:space="preserve"> associativité</w:t>
+        <w:t xml:space="preserve"> concaténation,</w:t>
       </w:r>
     </w:p>
     <w:p>
@@ -11339,7 +10879,7 @@
       </w:pPr>
       <w:r>
         <w:rPr>
-          <w:rFonts w:ascii="Cambria Math" w:hAnsi="Cambria Math"/>
+          <w:rFonts w:ascii="Cambria Math" w:eastAsiaTheme="minorEastAsia" w:hAnsi="Cambria Math"/>
           <w:iCs/>
           <w:lang w:val="fr-CA"/>
         </w:rPr>
@@ -11347,11 +10887,113 @@
       </w:r>
       <w:r>
         <w:rPr>
-          <w:rFonts w:ascii="Cambria Math" w:hAnsi="Cambria Math"/>
-          <w:iCs/>
-          <w:lang w:val="fr-CA"/>
-        </w:rPr>
-        <w:t>&lt;=&gt;</w:t>
+          <w:rFonts w:ascii="Cambria Math" w:eastAsiaTheme="minorEastAsia" w:hAnsi="Cambria Math"/>
+          <w:iCs/>
+          <w:lang w:val="fr-CA"/>
+        </w:rPr>
+        <w:tab/>
+      </w:r>
+      <w:r>
+        <w:rPr>
+          <w:rFonts w:ascii="Cambria Math" w:eastAsiaTheme="minorEastAsia" w:hAnsi="Cambria Math"/>
+          <w:iCs/>
+          <w:lang w:val="fr-CA"/>
+        </w:rPr>
+        <w:tab/>
+      </w:r>
+      <w:proofErr w:type="gramStart"/>
+      <w:r>
+        <w:rPr>
+          <w:rFonts w:ascii="Cambria Math" w:eastAsiaTheme="minorEastAsia" w:hAnsi="Cambria Math"/>
+          <w:iCs/>
+          <w:lang w:val="fr-CA"/>
+        </w:rPr>
+        <w:t>les</w:t>
+      </w:r>
+      <w:proofErr w:type="gramEnd"/>
+      <w:r>
+        <w:rPr>
+          <w:rFonts w:ascii="Cambria Math" w:eastAsiaTheme="minorEastAsia" w:hAnsi="Cambria Math"/>
+          <w:iCs/>
+          <w:lang w:val="fr-CA"/>
+        </w:rPr>
+        <w:t xml:space="preserve"> noyaux </w:t>
+      </w:r>
+      <m:oMath>
+        <m:sSub>
+          <m:sSubPr>
+            <m:ctrlPr>
+              <w:rPr>
+                <w:rFonts w:ascii="Cambria Math" w:hAnsi="Cambria Math"/>
+                <w:i/>
+                <w:lang w:val="fr-CA"/>
+              </w:rPr>
+            </m:ctrlPr>
+          </m:sSubPr>
+          <m:e>
+            <m:r>
+              <w:rPr>
+                <w:rFonts w:ascii="Cambria Math"/>
+                <w:lang w:val="fr-CA"/>
+              </w:rPr>
+              <m:t>k</m:t>
+            </m:r>
+          </m:e>
+          <m:sub>
+            <m:r>
+              <w:rPr>
+                <w:rFonts w:ascii="Cambria Math"/>
+                <w:lang w:val="fr-CA"/>
+              </w:rPr>
+              <m:t>a</m:t>
+            </m:r>
+          </m:sub>
+        </m:sSub>
+      </m:oMath>
+      <w:r>
+        <w:rPr>
+          <w:rFonts w:ascii="Cambria Math" w:eastAsiaTheme="minorEastAsia" w:hAnsi="Cambria Math"/>
+          <w:lang w:val="fr-CA"/>
+        </w:rPr>
+        <w:t xml:space="preserve"> et </w:t>
+      </w:r>
+      <m:oMath>
+        <m:sSub>
+          <m:sSubPr>
+            <m:ctrlPr>
+              <w:rPr>
+                <w:rFonts w:ascii="Cambria Math" w:hAnsi="Cambria Math"/>
+                <w:i/>
+                <w:lang w:val="fr-CA"/>
+              </w:rPr>
+            </m:ctrlPr>
+          </m:sSubPr>
+          <m:e>
+            <m:r>
+              <w:rPr>
+                <w:rFonts w:ascii="Cambria Math"/>
+                <w:lang w:val="fr-CA"/>
+              </w:rPr>
+              <m:t>k</m:t>
+            </m:r>
+          </m:e>
+          <m:sub>
+            <m:r>
+              <w:rPr>
+                <w:rFonts w:ascii="Cambria Math"/>
+                <w:lang w:val="fr-CA"/>
+              </w:rPr>
+              <m:t>b</m:t>
+            </m:r>
+          </m:sub>
+        </m:sSub>
+      </m:oMath>
+      <w:r>
+        <w:rPr>
+          <w:rFonts w:ascii="Cambria Math" w:eastAsiaTheme="minorEastAsia" w:hAnsi="Cambria Math"/>
+          <w:lang w:val="fr-CA"/>
+        </w:rPr>
+        <w:t xml:space="preserve"> sont des portions du noyau k</w:t>
       </w:r>
     </w:p>
     <w:p>
@@ -11364,7 +11006,8 @@
         </w:tabs>
         <w:spacing w:after="0" w:line="240" w:lineRule="auto"/>
         <w:rPr>
-          <w:rFonts w:ascii="Cambria Math" w:eastAsiaTheme="minorEastAsia" w:hAnsi="Cambria Math"/>
+          <w:rFonts w:ascii="Cambria Math" w:hAnsi="Cambria Math"/>
+          <w:iCs/>
           <w:lang w:val="fr-CA"/>
         </w:rPr>
       </w:pPr>
@@ -11382,305 +11025,7 @@
           <w:iCs/>
           <w:lang w:val="fr-CA"/>
         </w:rPr>
-        <w:tab/>
-      </w:r>
-      <m:oMath>
-        <m:sSub>
-          <m:sSubPr>
-            <m:ctrlPr>
-              <w:rPr>
-                <w:rFonts w:ascii="Cambria Math" w:hAnsi="Cambria Math"/>
-                <w:i/>
-                <w:lang w:val="fr-CA"/>
-              </w:rPr>
-            </m:ctrlPr>
-          </m:sSubPr>
-          <m:e>
-            <m:r>
-              <w:rPr>
-                <w:rFonts w:ascii="Cambria Math"/>
-                <w:lang w:val="fr-CA"/>
-              </w:rPr>
-              <m:t>k</m:t>
-            </m:r>
-          </m:e>
-          <m:sub>
-            <m:r>
-              <w:rPr>
-                <w:rFonts w:ascii="Cambria Math"/>
-                <w:lang w:val="fr-CA"/>
-              </w:rPr>
-              <m:t>a</m:t>
-            </m:r>
-          </m:sub>
-        </m:sSub>
-        <m:d>
-          <m:dPr>
-            <m:ctrlPr>
-              <w:rPr>
-                <w:rFonts w:ascii="Cambria Math" w:hAnsi="Cambria Math"/>
-                <w:i/>
-                <w:lang w:val="fr-CA"/>
-              </w:rPr>
-            </m:ctrlPr>
-          </m:dPr>
-          <m:e>
-            <m:sSub>
-              <m:sSubPr>
-                <m:ctrlPr>
-                  <w:rPr>
-                    <w:rFonts w:ascii="Cambria Math" w:hAnsi="Cambria Math"/>
-                    <w:i/>
-                    <w:lang w:val="fr-CA"/>
-                  </w:rPr>
-                </m:ctrlPr>
-              </m:sSubPr>
-              <m:e>
-                <m:r>
-                  <w:rPr>
-                    <w:rFonts w:ascii="Cambria Math"/>
-                    <w:lang w:val="fr-CA"/>
-                  </w:rPr>
-                  <m:t>x</m:t>
-                </m:r>
-              </m:e>
-              <m:sub>
-                <m:r>
-                  <w:rPr>
-                    <w:rFonts w:ascii="Cambria Math"/>
-                    <w:lang w:val="fr-CA"/>
-                  </w:rPr>
-                  <m:t>a</m:t>
-                </m:r>
-              </m:sub>
-            </m:sSub>
-            <m:r>
-              <w:rPr>
-                <w:rFonts w:ascii="Cambria Math"/>
-                <w:lang w:val="fr-CA"/>
-              </w:rPr>
-              <m:t xml:space="preserve">, </m:t>
-            </m:r>
-            <m:sSub>
-              <m:sSubPr>
-                <m:ctrlPr>
-                  <w:rPr>
-                    <w:rFonts w:ascii="Cambria Math" w:hAnsi="Cambria Math"/>
-                    <w:i/>
-                    <w:lang w:val="fr-CA"/>
-                  </w:rPr>
-                </m:ctrlPr>
-              </m:sSubPr>
-              <m:e>
-                <m:sSup>
-                  <m:sSupPr>
-                    <m:ctrlPr>
-                      <w:rPr>
-                        <w:rFonts w:ascii="Cambria Math" w:hAnsi="Cambria Math"/>
-                        <w:i/>
-                        <w:lang w:val="fr-CA"/>
-                      </w:rPr>
-                    </m:ctrlPr>
-                  </m:sSupPr>
-                  <m:e>
-                    <m:r>
-                      <w:rPr>
-                        <w:rFonts w:ascii="Cambria Math"/>
-                        <w:lang w:val="fr-CA"/>
-                      </w:rPr>
-                      <m:t>x</m:t>
-                    </m:r>
-                  </m:e>
-                  <m:sup>
-                    <m:r>
-                      <w:rPr>
-                        <w:rFonts w:ascii="Cambria Math"/>
-                        <w:lang w:val="fr-CA"/>
-                      </w:rPr>
-                      <m:t>'</m:t>
-                    </m:r>
-                  </m:sup>
-                </m:sSup>
-              </m:e>
-              <m:sub>
-                <m:r>
-                  <w:rPr>
-                    <w:rFonts w:ascii="Cambria Math"/>
-                    <w:lang w:val="fr-CA"/>
-                  </w:rPr>
-                  <m:t>a</m:t>
-                </m:r>
-              </m:sub>
-            </m:sSub>
-          </m:e>
-        </m:d>
-        <m:r>
-          <w:rPr>
-            <w:rFonts w:ascii="Cambria Math"/>
-            <w:lang w:val="fr-CA"/>
-          </w:rPr>
-          <m:t>+</m:t>
-        </m:r>
-        <m:sSub>
-          <m:sSubPr>
-            <m:ctrlPr>
-              <w:rPr>
-                <w:rFonts w:ascii="Cambria Math" w:hAnsi="Cambria Math"/>
-                <w:i/>
-                <w:lang w:val="fr-CA"/>
-              </w:rPr>
-            </m:ctrlPr>
-          </m:sSubPr>
-          <m:e>
-            <m:r>
-              <w:rPr>
-                <w:rFonts w:ascii="Cambria Math"/>
-                <w:lang w:val="fr-CA"/>
-              </w:rPr>
-              <m:t>k</m:t>
-            </m:r>
-          </m:e>
-          <m:sub>
-            <m:r>
-              <w:rPr>
-                <w:rFonts w:ascii="Cambria Math"/>
-                <w:lang w:val="fr-CA"/>
-              </w:rPr>
-              <m:t>b</m:t>
-            </m:r>
-          </m:sub>
-        </m:sSub>
-        <m:r>
-          <w:rPr>
-            <w:rFonts w:ascii="Cambria Math"/>
-            <w:lang w:val="fr-CA"/>
-          </w:rPr>
-          <m:t>(</m:t>
-        </m:r>
-        <m:sSub>
-          <m:sSubPr>
-            <m:ctrlPr>
-              <w:rPr>
-                <w:rFonts w:ascii="Cambria Math" w:hAnsi="Cambria Math"/>
-                <w:i/>
-                <w:lang w:val="fr-CA"/>
-              </w:rPr>
-            </m:ctrlPr>
-          </m:sSubPr>
-          <m:e>
-            <m:r>
-              <w:rPr>
-                <w:rFonts w:ascii="Cambria Math"/>
-                <w:lang w:val="fr-CA"/>
-              </w:rPr>
-              <m:t>x</m:t>
-            </m:r>
-          </m:e>
-          <m:sub>
-            <m:r>
-              <w:rPr>
-                <w:rFonts w:ascii="Cambria Math"/>
-                <w:lang w:val="fr-CA"/>
-              </w:rPr>
-              <m:t>b</m:t>
-            </m:r>
-          </m:sub>
-        </m:sSub>
-        <m:r>
-          <w:rPr>
-            <w:rFonts w:ascii="Cambria Math"/>
-            <w:lang w:val="fr-CA"/>
-          </w:rPr>
-          <m:t xml:space="preserve">, </m:t>
-        </m:r>
-        <m:sSub>
-          <m:sSubPr>
-            <m:ctrlPr>
-              <w:rPr>
-                <w:rFonts w:ascii="Cambria Math" w:hAnsi="Cambria Math"/>
-                <w:i/>
-                <w:lang w:val="fr-CA"/>
-              </w:rPr>
-            </m:ctrlPr>
-          </m:sSubPr>
-          <m:e>
-            <m:sSup>
-              <m:sSupPr>
-                <m:ctrlPr>
-                  <w:rPr>
-                    <w:rFonts w:ascii="Cambria Math" w:hAnsi="Cambria Math"/>
-                    <w:i/>
-                    <w:lang w:val="fr-CA"/>
-                  </w:rPr>
-                </m:ctrlPr>
-              </m:sSupPr>
-              <m:e>
-                <m:r>
-                  <w:rPr>
-                    <w:rFonts w:ascii="Cambria Math"/>
-                    <w:lang w:val="fr-CA"/>
-                  </w:rPr>
-                  <m:t>x</m:t>
-                </m:r>
-              </m:e>
-              <m:sup>
-                <m:r>
-                  <w:rPr>
-                    <w:rFonts w:ascii="Cambria Math"/>
-                    <w:lang w:val="fr-CA"/>
-                  </w:rPr>
-                  <m:t>'</m:t>
-                </m:r>
-              </m:sup>
-            </m:sSup>
-          </m:e>
-          <m:sub>
-            <m:r>
-              <w:rPr>
-                <w:rFonts w:ascii="Cambria Math"/>
-                <w:lang w:val="fr-CA"/>
-              </w:rPr>
-              <m:t>b</m:t>
-            </m:r>
-          </m:sub>
-        </m:sSub>
-        <m:r>
-          <w:rPr>
-            <w:rFonts w:ascii="Cambria Math"/>
-            <w:lang w:val="fr-CA"/>
-          </w:rPr>
-          <m:t>)</m:t>
-        </m:r>
-      </m:oMath>
-      <w:r>
-        <w:rPr>
-          <w:rFonts w:ascii="Cambria Math" w:eastAsiaTheme="minorEastAsia" w:hAnsi="Cambria Math"/>
-          <w:lang w:val="fr-CA"/>
-        </w:rPr>
-        <w:tab/>
-      </w:r>
-      <w:proofErr w:type="gramStart"/>
-      <w:r>
-        <w:rPr>
-          <w:rFonts w:ascii="Cambria Math" w:eastAsiaTheme="minorEastAsia" w:hAnsi="Cambria Math"/>
-          <w:lang w:val="fr-CA"/>
-        </w:rPr>
-        <w:t>pa</w:t>
-      </w:r>
-      <w:r>
-        <w:rPr>
-          <w:rFonts w:ascii="Cambria Math" w:eastAsiaTheme="minorEastAsia" w:hAnsi="Cambria Math"/>
-          <w:lang w:val="fr-CA"/>
-        </w:rPr>
-        <w:t>r</w:t>
-      </w:r>
-      <w:proofErr w:type="gramEnd"/>
-      <w:r>
-        <w:rPr>
-          <w:rFonts w:ascii="Cambria Math" w:eastAsiaTheme="minorEastAsia" w:hAnsi="Cambria Math"/>
-          <w:lang w:val="fr-CA"/>
-        </w:rPr>
-        <w:t xml:space="preserve"> définition</w:t>
+        <w:t>&lt;=&gt;</w:t>
       </w:r>
     </w:p>
     <w:p>
@@ -11693,6 +11038,401 @@
         </w:tabs>
         <w:spacing w:after="0" w:line="240" w:lineRule="auto"/>
         <w:rPr>
+          <w:rFonts w:ascii="Cambria Math" w:hAnsi="Cambria Math"/>
+          <w:iCs/>
+          <w:lang w:val="fr-CA"/>
+        </w:rPr>
+      </w:pPr>
+      <w:r>
+        <w:rPr>
+          <w:rFonts w:ascii="Cambria Math" w:hAnsi="Cambria Math"/>
+          <w:iCs/>
+          <w:lang w:val="fr-CA"/>
+        </w:rPr>
+        <w:tab/>
+      </w:r>
+      <w:r>
+        <w:rPr>
+          <w:rFonts w:ascii="Cambria Math" w:hAnsi="Cambria Math"/>
+          <w:iCs/>
+          <w:lang w:val="fr-CA"/>
+        </w:rPr>
+        <w:tab/>
+      </w:r>
+      <m:oMath>
+        <m:r>
+          <w:rPr>
+            <w:rFonts w:ascii="Cambria Math" w:hAnsi="Cambria Math"/>
+            <w:lang w:val="fr-CA"/>
+          </w:rPr>
+          <m:t>(</m:t>
+        </m:r>
+        <m:r>
+          <w:rPr>
+            <w:rFonts w:ascii="Cambria Math" w:hAnsi="Cambria Math"/>
+            <w:lang w:val="fr-CA"/>
+          </w:rPr>
+          <m:t>a</m:t>
+        </m:r>
+        <m:r>
+          <w:rPr>
+            <w:rFonts w:ascii="Cambria Math" w:hAnsi="Cambria Math"/>
+            <w:lang w:val="fr-CA"/>
+          </w:rPr>
+          <m:t>+b)</m:t>
+        </m:r>
+        <m:r>
+          <w:rPr>
+            <w:rFonts w:ascii="Cambria Math" w:hAnsi="Cambria Math"/>
+            <w:lang w:val="fr-CA"/>
+          </w:rPr>
+          <m:t>(</m:t>
+        </m:r>
+        <m:r>
+          <w:rPr>
+            <w:rFonts w:ascii="Cambria Math" w:hAnsi="Cambria Math"/>
+            <w:lang w:val="fr-CA"/>
+          </w:rPr>
+          <m:t>k</m:t>
+        </m:r>
+        <m:d>
+          <m:dPr>
+            <m:ctrlPr>
+              <w:rPr>
+                <w:rFonts w:ascii="Cambria Math" w:hAnsi="Cambria Math"/>
+                <w:i/>
+                <w:lang w:val="fr-CA"/>
+              </w:rPr>
+            </m:ctrlPr>
+          </m:dPr>
+          <m:e>
+            <m:r>
+              <w:rPr>
+                <w:rFonts w:ascii="Cambria Math" w:hAnsi="Cambria Math"/>
+                <w:lang w:val="fr-CA"/>
+              </w:rPr>
+              <m:t xml:space="preserve">x, </m:t>
+            </m:r>
+            <m:sSup>
+              <m:sSupPr>
+                <m:ctrlPr>
+                  <w:rPr>
+                    <w:rFonts w:ascii="Cambria Math" w:hAnsi="Cambria Math"/>
+                    <w:i/>
+                    <w:lang w:val="fr-CA"/>
+                  </w:rPr>
+                </m:ctrlPr>
+              </m:sSupPr>
+              <m:e>
+                <m:r>
+                  <w:rPr>
+                    <w:rFonts w:ascii="Cambria Math" w:hAnsi="Cambria Math"/>
+                    <w:lang w:val="fr-CA"/>
+                  </w:rPr>
+                  <m:t>x</m:t>
+                </m:r>
+              </m:e>
+              <m:sup>
+                <m:r>
+                  <w:rPr>
+                    <w:rFonts w:ascii="Cambria Math" w:hAnsi="Cambria Math"/>
+                    <w:lang w:val="fr-CA"/>
+                  </w:rPr>
+                  <m:t>'</m:t>
+                </m:r>
+              </m:sup>
+            </m:sSup>
+          </m:e>
+        </m:d>
+        <m:r>
+          <w:rPr>
+            <w:rFonts w:ascii="Cambria Math"/>
+            <w:lang w:val="fr-CA"/>
+          </w:rPr>
+          <m:t>)</m:t>
+        </m:r>
+      </m:oMath>
+      <w:r>
+        <w:rPr>
+          <w:rFonts w:ascii="Cambria Math" w:eastAsiaTheme="minorEastAsia" w:hAnsi="Cambria Math"/>
+          <w:iCs/>
+          <w:lang w:val="fr-CA"/>
+        </w:rPr>
+        <w:tab/>
+      </w:r>
+      <w:proofErr w:type="gramStart"/>
+      <w:r>
+        <w:rPr>
+          <w:rFonts w:ascii="Cambria Math" w:eastAsiaTheme="minorEastAsia" w:hAnsi="Cambria Math"/>
+          <w:iCs/>
+          <w:lang w:val="fr-CA"/>
+        </w:rPr>
+        <w:t>par</w:t>
+      </w:r>
+      <w:proofErr w:type="gramEnd"/>
+      <w:r>
+        <w:rPr>
+          <w:rFonts w:ascii="Cambria Math" w:eastAsiaTheme="minorEastAsia" w:hAnsi="Cambria Math"/>
+          <w:iCs/>
+          <w:lang w:val="fr-CA"/>
+        </w:rPr>
+        <w:t xml:space="preserve"> </w:t>
+      </w:r>
+      <w:r>
+        <w:rPr>
+          <w:rFonts w:ascii="Cambria Math" w:eastAsiaTheme="minorEastAsia" w:hAnsi="Cambria Math"/>
+          <w:iCs/>
+          <w:lang w:val="fr-CA"/>
+        </w:rPr>
+        <w:t>associativité</w:t>
+      </w:r>
+      <w:r>
+        <w:rPr>
+          <w:rFonts w:ascii="Cambria Math" w:eastAsiaTheme="minorEastAsia" w:hAnsi="Cambria Math"/>
+          <w:iCs/>
+          <w:lang w:val="fr-CA"/>
+        </w:rPr>
+        <w:t xml:space="preserve"> </w:t>
+      </w:r>
+    </w:p>
+    <w:p>
+      <w:pPr>
+        <w:pStyle w:val="ListParagraph"/>
+        <w:tabs>
+          <w:tab w:val="left" w:pos="1134"/>
+          <w:tab w:val="center" w:pos="4678"/>
+          <w:tab w:val="right" w:pos="9356"/>
+        </w:tabs>
+        <w:spacing w:after="0" w:line="240" w:lineRule="auto"/>
+        <w:rPr>
+          <w:rFonts w:ascii="Cambria Math" w:hAnsi="Cambria Math"/>
+          <w:iCs/>
+          <w:lang w:val="fr-CA"/>
+        </w:rPr>
+      </w:pPr>
+      <w:r>
+        <w:rPr>
+          <w:rFonts w:ascii="Cambria Math" w:hAnsi="Cambria Math"/>
+          <w:iCs/>
+          <w:lang w:val="fr-CA"/>
+        </w:rPr>
+        <w:tab/>
+      </w:r>
+      <w:r>
+        <w:rPr>
+          <w:rFonts w:ascii="Cambria Math" w:hAnsi="Cambria Math"/>
+          <w:iCs/>
+          <w:lang w:val="fr-CA"/>
+        </w:rPr>
+        <w:t>&lt;=&gt;</w:t>
+      </w:r>
+    </w:p>
+    <w:p>
+      <w:pPr>
+        <w:pStyle w:val="ListParagraph"/>
+        <w:tabs>
+          <w:tab w:val="left" w:pos="1134"/>
+          <w:tab w:val="center" w:pos="4678"/>
+          <w:tab w:val="right" w:pos="9356"/>
+        </w:tabs>
+        <w:spacing w:after="0" w:line="240" w:lineRule="auto"/>
+        <w:rPr>
+          <w:rFonts w:ascii="Cambria Math" w:eastAsiaTheme="minorEastAsia" w:hAnsi="Cambria Math"/>
+          <w:lang w:val="fr-CA"/>
+        </w:rPr>
+      </w:pPr>
+      <w:r>
+        <w:rPr>
+          <w:rFonts w:ascii="Cambria Math" w:hAnsi="Cambria Math"/>
+          <w:iCs/>
+          <w:lang w:val="fr-CA"/>
+        </w:rPr>
+        <w:tab/>
+      </w:r>
+      <w:r>
+        <w:rPr>
+          <w:rFonts w:ascii="Cambria Math" w:hAnsi="Cambria Math"/>
+          <w:iCs/>
+          <w:lang w:val="fr-CA"/>
+        </w:rPr>
+        <w:tab/>
+      </w:r>
+      <m:oMath>
+        <m:r>
+          <w:rPr>
+            <w:rFonts w:ascii="Cambria Math" w:eastAsiaTheme="minorEastAsia" w:hAnsi="Cambria Math"/>
+            <w:lang w:val="fr-CA"/>
+          </w:rPr>
+          <m:t>k</m:t>
+        </m:r>
+        <m:r>
+          <m:rPr>
+            <m:sty m:val="p"/>
+          </m:rPr>
+          <w:rPr>
+            <w:rFonts w:ascii="Cambria Math" w:hAnsi="Cambria Math"/>
+            <w:lang w:val="fr-CA"/>
+          </w:rPr>
+          <m:t xml:space="preserve"> </m:t>
+        </m:r>
+        <m:d>
+          <m:dPr>
+            <m:ctrlPr>
+              <w:rPr>
+                <w:rFonts w:ascii="Cambria Math" w:hAnsi="Cambria Math"/>
+                <w:lang w:val="fr-CA"/>
+              </w:rPr>
+            </m:ctrlPr>
+          </m:dPr>
+          <m:e>
+            <m:r>
+              <w:rPr>
+                <w:rFonts w:ascii="Cambria Math"/>
+                <w:lang w:val="fr-CA"/>
+              </w:rPr>
+              <m:t>x, x</m:t>
+            </m:r>
+            <m:r>
+              <w:rPr>
+                <w:rFonts w:ascii="Cambria Math"/>
+                <w:lang w:val="fr-CA"/>
+              </w:rPr>
+              <m:t>'</m:t>
+            </m:r>
+          </m:e>
+        </m:d>
+      </m:oMath>
+      <w:r>
+        <w:rPr>
+          <w:rFonts w:ascii="Cambria Math" w:eastAsiaTheme="minorEastAsia" w:hAnsi="Cambria Math"/>
+          <w:lang w:val="fr-CA"/>
+        </w:rPr>
+        <w:tab/>
+      </w:r>
+      <w:proofErr w:type="gramStart"/>
+      <w:r>
+        <w:rPr>
+          <w:rFonts w:ascii="Cambria Math" w:eastAsiaTheme="minorEastAsia" w:hAnsi="Cambria Math"/>
+          <w:iCs/>
+          <w:lang w:val="fr-CA"/>
+        </w:rPr>
+        <w:t>puisque</w:t>
+      </w:r>
+      <w:proofErr w:type="gramEnd"/>
+      <w:r>
+        <w:rPr>
+          <w:rFonts w:ascii="Cambria Math" w:eastAsiaTheme="minorEastAsia" w:hAnsi="Cambria Math"/>
+          <w:iCs/>
+          <w:lang w:val="fr-CA"/>
+        </w:rPr>
+        <w:t xml:space="preserve"> </w:t>
+      </w:r>
+      <m:oMath>
+        <m:r>
+          <w:rPr>
+            <w:rFonts w:ascii="Cambria Math" w:eastAsiaTheme="minorEastAsia" w:hAnsi="Cambria Math"/>
+            <w:lang w:val="fr-CA"/>
+          </w:rPr>
+          <m:t>k</m:t>
+        </m:r>
+        <m:r>
+          <m:rPr>
+            <m:sty m:val="p"/>
+          </m:rPr>
+          <w:rPr>
+            <w:rFonts w:ascii="Cambria Math" w:hAnsi="Cambria Math"/>
+            <w:lang w:val="fr-CA"/>
+          </w:rPr>
+          <m:t xml:space="preserve"> </m:t>
+        </m:r>
+        <m:d>
+          <m:dPr>
+            <m:ctrlPr>
+              <w:rPr>
+                <w:rFonts w:ascii="Cambria Math" w:hAnsi="Cambria Math"/>
+                <w:lang w:val="fr-CA"/>
+              </w:rPr>
+            </m:ctrlPr>
+          </m:dPr>
+          <m:e>
+            <m:r>
+              <w:rPr>
+                <w:rFonts w:ascii="Cambria Math"/>
+                <w:lang w:val="fr-CA"/>
+              </w:rPr>
+              <m:t>x, x</m:t>
+            </m:r>
+            <m:r>
+              <w:rPr>
+                <w:rFonts w:ascii="Cambria Math"/>
+                <w:lang w:val="fr-CA"/>
+              </w:rPr>
+              <m:t>'</m:t>
+            </m:r>
+          </m:e>
+        </m:d>
+        <m:r>
+          <w:rPr>
+            <w:rFonts w:ascii="Cambria Math" w:hAnsi="Cambria Math"/>
+            <w:lang w:val="fr-CA"/>
+          </w:rPr>
+          <m:t>=c</m:t>
+        </m:r>
+        <m:r>
+          <w:rPr>
+            <w:rFonts w:ascii="Cambria Math" w:eastAsiaTheme="minorEastAsia" w:hAnsi="Cambria Math"/>
+            <w:lang w:val="fr-CA"/>
+          </w:rPr>
+          <m:t>k</m:t>
+        </m:r>
+        <m:r>
+          <m:rPr>
+            <m:sty m:val="p"/>
+          </m:rPr>
+          <w:rPr>
+            <w:rFonts w:ascii="Cambria Math" w:hAnsi="Cambria Math"/>
+            <w:lang w:val="fr-CA"/>
+          </w:rPr>
+          <m:t xml:space="preserve"> </m:t>
+        </m:r>
+        <m:d>
+          <m:dPr>
+            <m:ctrlPr>
+              <w:rPr>
+                <w:rFonts w:ascii="Cambria Math" w:hAnsi="Cambria Math"/>
+                <w:lang w:val="fr-CA"/>
+              </w:rPr>
+            </m:ctrlPr>
+          </m:dPr>
+          <m:e>
+            <m:r>
+              <w:rPr>
+                <w:rFonts w:ascii="Cambria Math"/>
+                <w:lang w:val="fr-CA"/>
+              </w:rPr>
+              <m:t>x, x</m:t>
+            </m:r>
+            <m:r>
+              <w:rPr>
+                <w:rFonts w:ascii="Cambria Math"/>
+                <w:lang w:val="fr-CA"/>
+              </w:rPr>
+              <m:t>'</m:t>
+            </m:r>
+          </m:e>
+        </m:d>
+      </m:oMath>
+    </w:p>
+    <w:p>
+      <w:pPr>
+        <w:pStyle w:val="ListParagraph"/>
+        <w:tabs>
+          <w:tab w:val="left" w:pos="1134"/>
+          <w:tab w:val="center" w:pos="4678"/>
+          <w:tab w:val="right" w:pos="9356"/>
+        </w:tabs>
+        <w:spacing w:after="0" w:line="240" w:lineRule="auto"/>
+        <w:rPr>
           <w:rFonts w:ascii="Cambria Math" w:eastAsiaTheme="minorEastAsia" w:hAnsi="Cambria Math"/>
           <w:lang w:val="fr-CA"/>
         </w:rPr>
@@ -11704,19 +11444,85 @@
         <w:tabs>
           <w:tab w:val="left" w:pos="1134"/>
           <w:tab w:val="center" w:pos="4678"/>
+          <w:tab w:val="right" w:pos="9356"/>
         </w:tabs>
         <w:spacing w:after="0" w:line="240" w:lineRule="auto"/>
-        <w:jc w:val="center"/>
-        <w:rPr>
-          <w:rFonts w:ascii="Cambria Math" w:eastAsiaTheme="minorEastAsia" w:hAnsi="Cambria Math"/>
-          <w:iCs/>
+        <w:rPr>
+          <w:rFonts w:ascii="Cambria Math" w:eastAsiaTheme="minorEastAsia" w:hAnsi="Cambria Math"/>
           <w:lang w:val="fr-CA"/>
         </w:rPr>
       </w:pPr>
+      <w:r>
+        <w:rPr>
+          <w:rFonts w:ascii="Cambria Math" w:eastAsiaTheme="minorEastAsia" w:hAnsi="Cambria Math"/>
+          <w:lang w:val="fr-CA"/>
+        </w:rPr>
+        <w:t xml:space="preserve">Ainsi, </w:t>
+      </w:r>
+      <m:oMath>
+        <m:r>
+          <w:rPr>
+            <w:rFonts w:ascii="Cambria Math" w:eastAsiaTheme="minorEastAsia" w:hAnsi="Cambria Math"/>
+            <w:lang w:val="fr-CA"/>
+          </w:rPr>
+          <m:t>k</m:t>
+        </m:r>
+        <m:r>
+          <m:rPr>
+            <m:sty m:val="p"/>
+          </m:rPr>
+          <w:rPr>
+            <w:rFonts w:ascii="Cambria Math" w:hAnsi="Cambria Math"/>
+            <w:lang w:val="fr-CA"/>
+          </w:rPr>
+          <m:t xml:space="preserve"> </m:t>
+        </m:r>
+        <m:d>
+          <m:dPr>
+            <m:ctrlPr>
+              <w:rPr>
+                <w:rFonts w:ascii="Cambria Math" w:hAnsi="Cambria Math"/>
+                <w:lang w:val="fr-CA"/>
+              </w:rPr>
+            </m:ctrlPr>
+          </m:dPr>
+          <m:e>
+            <m:r>
+              <w:rPr>
+                <w:rFonts w:ascii="Cambria Math"/>
+                <w:lang w:val="fr-CA"/>
+              </w:rPr>
+              <m:t>x, x</m:t>
+            </m:r>
+            <m:r>
+              <w:rPr>
+                <w:rFonts w:ascii="Cambria Math"/>
+                <w:lang w:val="fr-CA"/>
+              </w:rPr>
+              <m:t>'</m:t>
+            </m:r>
+          </m:e>
+        </m:d>
+        <m:r>
+          <w:rPr>
+            <w:rFonts w:ascii="Cambria Math" w:hAnsi="Cambria Math"/>
+            <w:lang w:val="fr-CA"/>
+          </w:rPr>
+          <m:t xml:space="preserve"> </m:t>
+        </m:r>
+      </m:oMath>
+      <w:r>
+        <w:rPr>
+          <w:rFonts w:ascii="Cambria Math" w:eastAsiaTheme="minorEastAsia" w:hAnsi="Cambria Math"/>
+          <w:lang w:val="fr-CA"/>
+        </w:rPr>
+        <w:t xml:space="preserve"> est un noyau valide</w:t>
+      </w:r>
+      <w:bookmarkStart w:id="0" w:name="_GoBack"/>
+      <w:bookmarkEnd w:id="0"/>
     </w:p>
     <w:p>
       <w:pPr>
-        <w:pStyle w:val="ListParagraph"/>
         <w:tabs>
           <w:tab w:val="left" w:pos="1134"/>
           <w:tab w:val="center" w:pos="4678"/>

</xml_diff>